<commit_message>
[ADD] updates manuscript and software versions
</commit_message>
<xml_diff>
--- a/07_paper/171122_manuscript_jw_2.docx
+++ b/07_paper/171122_manuscript_jw_2.docx
@@ -772,21 +772,7 @@
         <w:rPr>
           <w:noProof/>
         </w:rPr>
-        <w:t>(</w:t>
-      </w:r>
-      <w:proofErr w:type="spellStart"/>
-      <w:r>
-        <w:rPr>
-          <w:noProof/>
-        </w:rPr>
-        <w:t>Helmich</w:t>
-      </w:r>
-      <w:proofErr w:type="spellEnd"/>
-      <w:r>
-        <w:rPr>
-          <w:noProof/>
-        </w:rPr>
-        <w:t>, Toni et al. 2013)</w:t>
+        <w:t>(Helmich, Toni et al. 2013)</w:t>
       </w:r>
       <w:r>
         <w:fldChar w:fldCharType="end"/>
@@ -1559,21 +1545,7 @@
         <w:rPr>
           <w:noProof/>
         </w:rPr>
-        <w:t>(</w:t>
-      </w:r>
-      <w:proofErr w:type="spellStart"/>
-      <w:r>
-        <w:rPr>
-          <w:noProof/>
-        </w:rPr>
-        <w:t>Dirkx</w:t>
-      </w:r>
-      <w:proofErr w:type="spellEnd"/>
-      <w:r>
-        <w:rPr>
-          <w:noProof/>
-        </w:rPr>
-        <w:t>, Zach et al. 2020)</w:t>
+        <w:t>(Dirkx, Zach et al. 2020)</w:t>
       </w:r>
       <w:r>
         <w:fldChar w:fldCharType="end"/>
@@ -1680,158 +1652,6 @@
         <w:pStyle w:val="MainTextwithTab"/>
       </w:pPr>
       <w:r>
-        <w:rPr>
-          <w:noProof/>
-        </w:rPr>
-        <w:pict w14:anchorId="07DB3295">
-          <v:shapetype id="_x0000_t202" coordsize="21600,21600" o:spt="202" path="m,l,21600r21600,l21600,xe">
-            <v:stroke joinstyle="miter"/>
-            <v:path gradientshapeok="t" o:connecttype="rect"/>
-          </v:shapetype>
-          <v:shape id="_x0000_s2053" type="#_x0000_t202" style="position:absolute;left:0;text-align:left;margin-left:269pt;margin-top:18.3pt;width:251.7pt;height:192.95pt;z-index:251658242;visibility:visible;mso-wrap-style:square;mso-width-percent:0;mso-height-percent:0;mso-wrap-distance-left:9pt;mso-wrap-distance-top:3.6pt;mso-wrap-distance-right:9pt;mso-wrap-distance-bottom:3.6pt;mso-position-horizontal-relative:margin;mso-position-vertical-relative:text;mso-width-percent:0;mso-height-percent:0;mso-width-relative:margin;mso-height-relative:margin;v-text-anchor:top" o:gfxdata="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">
-            <v:textbox style="mso-next-textbox:#_x0000_s2053">
-              <w:txbxContent>
-                <w:p>
-                  <w:r>
-                    <w:rPr>
-                      <w:noProof/>
-                    </w:rPr>
-                    <w:drawing>
-                      <wp:inline distT="0" distB="0" distL="0" distR="0" wp14:anchorId="1A4FF4A0" wp14:editId="00A05133">
-                        <wp:extent cx="3065069" cy="2066842"/>
-                        <wp:effectExtent l="0" t="0" r="2540" b="0"/>
-                        <wp:docPr id="2" name="Picture 2" descr="Chart&#10;&#10;Description automatically generated with low confidence"/>
-                        <wp:cNvGraphicFramePr>
-                          <a:graphicFrameLocks xmlns:a="http://schemas.openxmlformats.org/drawingml/2006/main" noChangeAspect="1"/>
-                        </wp:cNvGraphicFramePr>
-                        <a:graphic xmlns:a="http://schemas.openxmlformats.org/drawingml/2006/main">
-                          <a:graphicData uri="http://schemas.openxmlformats.org/drawingml/2006/picture">
-                            <pic:pic xmlns:pic="http://schemas.openxmlformats.org/drawingml/2006/picture">
-                              <pic:nvPicPr>
-                                <pic:cNvPr id="1" name="Picture 1" descr="Chart&#10;&#10;Description automatically generated with low confidence"/>
-                                <pic:cNvPicPr/>
-                              </pic:nvPicPr>
-                              <pic:blipFill>
-                                <a:blip r:embed="rId13"/>
-                                <a:stretch>
-                                  <a:fillRect/>
-                                </a:stretch>
-                              </pic:blipFill>
-                              <pic:spPr>
-                                <a:xfrm>
-                                  <a:off x="0" y="0"/>
-                                  <a:ext cx="3079915" cy="2076853"/>
-                                </a:xfrm>
-                                <a:prstGeom prst="rect">
-                                  <a:avLst/>
-                                </a:prstGeom>
-                              </pic:spPr>
-                            </pic:pic>
-                          </a:graphicData>
-                        </a:graphic>
-                      </wp:inline>
-                    </w:drawing>
-                  </w:r>
-                </w:p>
-                <w:p>
-                  <w:pPr>
-                    <w:pStyle w:val="FigureLegendMain"/>
-                    <w:keepNext/>
-                  </w:pPr>
-                  <w:r>
-                    <w:rPr>
-                      <w:rStyle w:val="FigureLegendTitleTegn"/>
-                    </w:rPr>
-                    <w:t xml:space="preserve">Figure </w:t>
-                  </w:r>
-                  <w:r>
-                    <w:rPr>
-                      <w:rStyle w:val="FigureLegendTitleTegn"/>
-                    </w:rPr>
-                    <w:fldChar w:fldCharType="begin"/>
-                  </w:r>
-                  <w:r>
-                    <w:rPr>
-                      <w:rStyle w:val="FigureLegendTitleTegn"/>
-                    </w:rPr>
-                    <w:instrText xml:space="preserve"> SEQ Figure \* ARABIC </w:instrText>
-                  </w:r>
-                  <w:r>
-                    <w:rPr>
-                      <w:rStyle w:val="FigureLegendTitleTegn"/>
-                    </w:rPr>
-                    <w:fldChar w:fldCharType="separate"/>
-                  </w:r>
-                  <w:r>
-                    <w:rPr>
-                      <w:rStyle w:val="FigureLegendTitleTegn"/>
-                      <w:noProof/>
-                    </w:rPr>
-                    <w:t>1</w:t>
-                  </w:r>
-                  <w:r>
-                    <w:rPr>
-                      <w:rStyle w:val="FigureLegendTitleTegn"/>
-                    </w:rPr>
-                    <w:fldChar w:fldCharType="end"/>
-                  </w:r>
-                  <w:r>
-                    <w:rPr>
-                      <w:rStyle w:val="FigureLegendTitleTegn"/>
-                    </w:rPr>
-                    <w:t xml:space="preserve">: </w:t>
-                  </w:r>
-                  <w:r>
-                    <w:rPr>
-                      <w:rStyle w:val="FigureLegendTitleTegn"/>
-                    </w:rPr>
-                    <w:t xml:space="preserve">Single trial pupil size averages. </w:t>
-                  </w:r>
-                  <w:r>
-                    <w:t>Split per feedback</w:t>
-                  </w:r>
-                  <w:r>
-                    <w:t xml:space="preserve"> type</w:t>
-                  </w:r>
-                  <w:r>
-                    <w:t xml:space="preserve"> </w:t>
-                  </w:r>
-                  <w:r>
-                    <w:t>(</w:t>
-                  </w:r>
-                  <w:proofErr w:type="spellStart"/>
-                  <w:r>
-                    <w:t>vo</w:t>
-                  </w:r>
-                  <w:proofErr w:type="spellEnd"/>
-                  <w:r>
-                    <w:t xml:space="preserve">, </w:t>
-                  </w:r>
-                  <w:proofErr w:type="spellStart"/>
-                  <w:r>
-                    <w:t>va</w:t>
-                  </w:r>
-                  <w:proofErr w:type="spellEnd"/>
-                  <w:r>
-                    <w:t xml:space="preserve">, </w:t>
-                  </w:r>
-                  <w:proofErr w:type="spellStart"/>
-                  <w:r>
-                    <w:t>ao</w:t>
-                  </w:r>
-                  <w:proofErr w:type="spellEnd"/>
-                  <w:r>
-                    <w:t>) and feedback condition (high, low).</w:t>
-                  </w:r>
-                </w:p>
-                <w:p/>
-              </w:txbxContent>
-            </v:textbox>
-            <w10:wrap type="square" anchorx="margin"/>
-          </v:shape>
-        </w:pict>
-      </w:r>
-      <w:r>
         <w:t xml:space="preserve">1: </w:t>
       </w:r>
       <w:r>
@@ -1908,6 +1728,13 @@
           <w:b/>
           <w:bCs/>
         </w:rPr>
+        <w:t xml:space="preserve"> </w:t>
+      </w:r>
+      <w:r>
+        <w:rPr>
+          <w:b/>
+          <w:bCs/>
+        </w:rPr>
         <w:t>Feedback condition</w:t>
       </w:r>
       <w:r>
@@ -1941,7 +1768,13 @@
       </w:r>
       <w:proofErr w:type="spellEnd"/>
       <w:r>
-        <w:t>), auditive-visual (av) and auditive-only (</w:t>
+        <w:t>), visual</w:t>
+      </w:r>
+      <w:r>
+        <w:t>-auditive</w:t>
+      </w:r>
+      <w:r>
+        <w:t xml:space="preserve"> (av) and auditive-only (</w:t>
       </w:r>
       <w:proofErr w:type="spellStart"/>
       <w:r>
@@ -1956,20 +1789,10 @@
       <w:pPr>
         <w:pStyle w:val="MainText"/>
       </w:pPr>
-      <w:r>
-        <w:rPr>
-          <w:b/>
-          <w:bCs/>
-        </w:rPr>
-        <w:t>Groups</w:t>
-      </w:r>
-      <w:r>
-        <w:t xml:space="preserve"> -&gt; essential tremor patients (ET) and healthy controls (HC)</w:t>
-      </w:r>
     </w:p>
     <w:p>
       <w:pPr>
-        <w:pStyle w:val="MainTextwithTab"/>
+        <w:pStyle w:val="MainText"/>
       </w:pPr>
     </w:p>
     <w:p>
@@ -1979,204 +1802,51 @@
     </w:p>
     <w:p>
       <w:pPr>
-        <w:pStyle w:val="Heading1"/>
-      </w:pPr>
-      <w:r>
-        <w:t>Results</w:t>
-      </w:r>
+        <w:pStyle w:val="MainText"/>
+      </w:pPr>
     </w:p>
     <w:p>
       <w:pPr>
-        <w:pStyle w:val="Heading2"/>
-      </w:pPr>
-      <w:r>
-        <w:t>Clinical data</w:t>
-      </w:r>
+        <w:pStyle w:val="MainText"/>
+      </w:pPr>
     </w:p>
     <w:p>
-      <w:r>
-        <w:rPr>
-          <w:noProof/>
-        </w:rPr>
-        <w:pict w14:anchorId="63C6F835">
-          <v:shape id="_x0000_s2056" type="#_x0000_t202" style="position:absolute;left:0;text-align:left;margin-left:156.3pt;margin-top:8.2pt;width:343.5pt;height:169.6pt;z-index:251661314;visibility:visible;mso-wrap-distance-left:9pt;mso-wrap-distance-top:3.6pt;mso-wrap-distance-right:9pt;mso-wrap-distance-bottom:3.6pt;mso-position-horizontal-relative:text;mso-position-vertical-relative:text;mso-width-relative:margin;mso-height-relative:margin;v-text-anchor:top" o:gfxdata="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" stroked="f">
-            <v:textbox>
-              <w:txbxContent>
-                <w:p>
-                  <w:r>
-                    <w:rPr>
-                      <w:noProof/>
-                    </w:rPr>
-                    <w:drawing>
-                      <wp:inline distT="0" distB="0" distL="0" distR="0" wp14:anchorId="16E2D09D" wp14:editId="1669CD5C">
-                        <wp:extent cx="4572000" cy="1529400"/>
-                        <wp:effectExtent l="0" t="0" r="0" b="0"/>
-                        <wp:docPr id="15" name="Picture 15" descr="A picture containing diagram&#10;&#10;Description automatically generated"/>
-                        <wp:cNvGraphicFramePr>
-                          <a:graphicFrameLocks xmlns:a="http://schemas.openxmlformats.org/drawingml/2006/main" noChangeAspect="1"/>
-                        </wp:cNvGraphicFramePr>
-                        <a:graphic xmlns:a="http://schemas.openxmlformats.org/drawingml/2006/main">
-                          <a:graphicData uri="http://schemas.openxmlformats.org/drawingml/2006/picture">
-                            <pic:pic xmlns:pic="http://schemas.openxmlformats.org/drawingml/2006/picture">
-                              <pic:nvPicPr>
-                                <pic:cNvPr id="1" name="Picture 1" descr="A picture containing diagram&#10;&#10;Description automatically generated"/>
-                                <pic:cNvPicPr>
-                                  <a:picLocks noChangeAspect="1"/>
-                                </pic:cNvPicPr>
-                              </pic:nvPicPr>
-                              <pic:blipFill rotWithShape="1">
-                                <a:blip r:embed="rId14">
-                                  <a:extLst>
-                                    <a:ext uri="{28A0092B-C50C-407E-A947-70E740481C1C}">
-                                      <a14:useLocalDpi xmlns:a14="http://schemas.microsoft.com/office/drawing/2010/main" val="0"/>
-                                    </a:ext>
-                                  </a:extLst>
-                                </a:blip>
-                                <a:srcRect b="49756"/>
-                                <a:stretch/>
-                              </pic:blipFill>
-                              <pic:spPr bwMode="auto">
-                                <a:xfrm>
-                                  <a:off x="0" y="0"/>
-                                  <a:ext cx="4592051" cy="1536107"/>
-                                </a:xfrm>
-                                <a:prstGeom prst="rect">
-                                  <a:avLst/>
-                                </a:prstGeom>
-                                <a:noFill/>
-                                <a:ln>
-                                  <a:noFill/>
-                                </a:ln>
-                                <a:extLst>
-                                  <a:ext uri="{53640926-AAD7-44D8-BBD7-CCE9431645EC}">
-                                    <a14:shadowObscured xmlns:a14="http://schemas.microsoft.com/office/drawing/2010/main"/>
-                                  </a:ext>
-                                </a:extLst>
-                              </pic:spPr>
-                            </pic:pic>
-                          </a:graphicData>
-                        </a:graphic>
-                      </wp:inline>
-                    </w:drawing>
-                  </w:r>
-                </w:p>
-                <w:p>
-                  <w:pPr>
-                    <w:pStyle w:val="Caption"/>
-                    <w:spacing w:after="0"/>
-                  </w:pPr>
-                  <w:r>
-                    <w:rPr>
-                      <w:rStyle w:val="FigureLegendTitleTegn"/>
-                      <w:i w:val="0"/>
-                      <w:iCs w:val="0"/>
-                    </w:rPr>
-                    <w:t xml:space="preserve">Figure </w:t>
-                  </w:r>
-                  <w:r>
-                    <w:rPr>
-                      <w:rStyle w:val="FigureLegendTitleTegn"/>
-                      <w:i w:val="0"/>
-                      <w:iCs w:val="0"/>
-                    </w:rPr>
-                    <w:fldChar w:fldCharType="begin"/>
-                  </w:r>
-                  <w:r>
-                    <w:rPr>
-                      <w:rStyle w:val="FigureLegendTitleTegn"/>
-                      <w:i w:val="0"/>
-                      <w:iCs w:val="0"/>
-                    </w:rPr>
-                    <w:instrText xml:space="preserve"> SEQ Figure \* ARABIC </w:instrText>
-                  </w:r>
-                  <w:r>
-                    <w:rPr>
-                      <w:rStyle w:val="FigureLegendTitleTegn"/>
-                      <w:i w:val="0"/>
-                      <w:iCs w:val="0"/>
-                    </w:rPr>
-                    <w:fldChar w:fldCharType="separate"/>
-                  </w:r>
-                  <w:r>
-                    <w:rPr>
-                      <w:rStyle w:val="FigureLegendTitleTegn"/>
-                      <w:i w:val="0"/>
-                      <w:iCs w:val="0"/>
-                      <w:noProof/>
-                    </w:rPr>
-                    <w:t>3</w:t>
-                  </w:r>
-                  <w:r>
-                    <w:rPr>
-                      <w:rStyle w:val="FigureLegendTitleTegn"/>
-                      <w:i w:val="0"/>
-                      <w:iCs w:val="0"/>
-                    </w:rPr>
-                    <w:fldChar w:fldCharType="end"/>
-                  </w:r>
-                  <w:r>
-                    <w:rPr>
-                      <w:rStyle w:val="FigureLegendTitleTegn"/>
-                    </w:rPr>
-                    <w:t xml:space="preserve">: </w:t>
-                  </w:r>
-                  <w:r>
-                    <w:rPr>
-                      <w:rStyle w:val="FigureLegendTitleTegn"/>
-                    </w:rPr>
-                    <w:t>Pupil times series data of a single participant</w:t>
-                  </w:r>
-                  <w:r>
-                    <w:rPr>
-                      <w:rStyle w:val="FigureLegendTitleTegn"/>
-                    </w:rPr>
-                    <w:t>. (A)</w:t>
-                  </w:r>
-                  <w:r>
-                    <w:t xml:space="preserve"> </w:t>
-                  </w:r>
-                  <w:r>
-                    <w:t>Raw times series separate for all trials</w:t>
-                  </w:r>
-                  <w:r>
-                    <w:t xml:space="preserve">. </w:t>
-                  </w:r>
-                </w:p>
-                <w:p>
-                  <w:pPr>
-                    <w:pStyle w:val="FigureLegendMain"/>
-                  </w:pPr>
-                  <w:r>
-                    <w:rPr>
-                      <w:rStyle w:val="FigureLegendTitleTegn"/>
-                    </w:rPr>
-                    <w:t>(B</w:t>
-                  </w:r>
-                  <w:r>
-                    <w:rPr>
-                      <w:rStyle w:val="FigureLegendTitleTegn"/>
-                    </w:rPr>
-                    <w:t xml:space="preserve"> &amp; C</w:t>
-                  </w:r>
-                  <w:r>
-                    <w:rPr>
-                      <w:rStyle w:val="FigureLegendTitleTegn"/>
-                    </w:rPr>
-                    <w:t>)</w:t>
-                  </w:r>
-                  <w:r>
-                    <w:t xml:space="preserve"> </w:t>
-                  </w:r>
-                  <w:r>
-                    <w:t>Distributions for baseline and trial part of epoch.</w:t>
-                  </w:r>
-                </w:p>
-                <w:p/>
-              </w:txbxContent>
-            </v:textbox>
-            <w10:wrap type="square"/>
-          </v:shape>
-        </w:pict>
+      <w:pPr>
+        <w:pStyle w:val="MainText"/>
+      </w:pPr>
+    </w:p>
+    <w:p>
+      <w:pPr>
+        <w:pStyle w:val="MainText"/>
+      </w:pPr>
+    </w:p>
+    <w:p>
+      <w:pPr>
+        <w:pStyle w:val="MainText"/>
+      </w:pPr>
+    </w:p>
+    <w:p>
+      <w:pPr>
+        <w:pStyle w:val="Heading1"/>
+      </w:pPr>
+      <w:r>
+        <w:t>Results</w:t>
+      </w:r>
+    </w:p>
+    <w:p>
+      <w:pPr>
+        <w:pStyle w:val="Heading2"/>
+      </w:pPr>
+      <w:r>
+        <w:t xml:space="preserve"> </w:t>
+      </w:r>
+      <w:r>
+        <w:t>Clinical data</w:t>
+      </w:r>
+    </w:p>
+    <w:p>
+      <w:r>
+        <w:t xml:space="preserve"> </w:t>
       </w:r>
       <w:r>
         <w:t xml:space="preserve">We found a significant correlation between the TETRAS Score and the </w:t>
@@ -2190,9 +1860,132 @@
         <w:t xml:space="preserve"> scale (r = -.21, p = 0.005), this correlation however dropped to r = -.1 (p = 0.197) when including age as a partial factor in the analysis. </w:t>
       </w:r>
     </w:p>
+    <w:p>
+      <w:pPr>
+        <w:rPr>
+          <w:lang w:val="en-GB"/>
+        </w:rPr>
+      </w:pPr>
+      <w:r>
+        <w:rPr>
+          <w:lang w:val="en-GB"/>
+        </w:rPr>
+        <w:t xml:space="preserve"> </w:t>
+      </w:r>
+      <w:r>
+        <w:rPr>
+          <w:lang w:val="en-GB"/>
+        </w:rPr>
+        <w:t>For the TETRAS score patients showed a significant correlation with age</w:t>
+      </w:r>
+      <w:r>
+        <w:rPr>
+          <w:lang w:val="en-GB"/>
+        </w:rPr>
+        <w:t xml:space="preserve"> (r = 0.566, p = 0.035)</w:t>
+      </w:r>
+      <w:r>
+        <w:rPr>
+          <w:lang w:val="en-GB"/>
+        </w:rPr>
+        <w:t xml:space="preserve">, not however with the </w:t>
+      </w:r>
+    </w:p>
+    <w:p>
+      <w:pPr>
+        <w:rPr>
+          <w:lang w:val="en-GB"/>
+        </w:rPr>
+      </w:pPr>
+      <w:r>
+        <w:rPr>
+          <w:lang w:val="en-GB"/>
+        </w:rPr>
+        <w:t xml:space="preserve">BDI-II </w:t>
+      </w:r>
+      <w:proofErr w:type="gramStart"/>
+      <w:r>
+        <w:rPr>
+          <w:lang w:val="en-GB"/>
+        </w:rPr>
+        <w:t>score</w:t>
+      </w:r>
+      <w:proofErr w:type="gramEnd"/>
+      <w:r>
+        <w:rPr>
+          <w:lang w:val="en-GB"/>
+        </w:rPr>
+        <w:t xml:space="preserve"> (r = -0.145, p = 0.637)</w:t>
+      </w:r>
+      <w:r>
+        <w:rPr>
+          <w:lang w:val="en-GB"/>
+        </w:rPr>
+        <w:t xml:space="preserve">. In the </w:t>
+      </w:r>
+      <w:proofErr w:type="spellStart"/>
+      <w:r>
+        <w:rPr>
+          <w:lang w:val="en-GB"/>
+        </w:rPr>
+        <w:t>Schahmann</w:t>
+      </w:r>
+      <w:proofErr w:type="spellEnd"/>
+      <w:r>
+        <w:rPr>
+          <w:lang w:val="en-GB"/>
+        </w:rPr>
+        <w:t xml:space="preserve"> </w:t>
+      </w:r>
+      <w:r>
+        <w:rPr>
+          <w:lang w:val="en-GB"/>
+        </w:rPr>
+        <w:t xml:space="preserve">scale </w:t>
+      </w:r>
+      <w:r>
+        <w:rPr>
+          <w:lang w:val="en-GB"/>
+        </w:rPr>
+        <w:t>pat</w:t>
+      </w:r>
+      <w:r>
+        <w:rPr>
+          <w:lang w:val="en-GB"/>
+        </w:rPr>
+        <w:t xml:space="preserve">ients </w:t>
+      </w:r>
+      <w:proofErr w:type="gramStart"/>
+      <w:r>
+        <w:rPr>
+          <w:lang w:val="en-GB"/>
+        </w:rPr>
+        <w:t>scored significantly</w:t>
+      </w:r>
+      <w:proofErr w:type="gramEnd"/>
+      <w:r>
+        <w:rPr>
+          <w:lang w:val="en-GB"/>
+        </w:rPr>
+        <w:t xml:space="preserve"> fewer point than the healthy controls</w:t>
+      </w:r>
+      <w:r>
+        <w:rPr>
+          <w:lang w:val="en-GB"/>
+        </w:rPr>
+        <w:t xml:space="preserve"> </w:t>
+      </w:r>
+      <w:r>
+        <w:rPr>
+          <w:lang w:val="en-GB"/>
+        </w:rPr>
+        <w:t>(t = 2.226, p = 0.037), even though there was no significant age difference between the groups.</w:t>
+      </w:r>
+    </w:p>
+    <w:p/>
     <w:tbl>
       <w:tblPr>
-        <w:tblpPr w:leftFromText="180" w:rightFromText="180" w:vertAnchor="text" w:horzAnchor="margin" w:tblpXSpec="right" w:tblpY="1548"/>
+        <w:tblpPr w:leftFromText="180" w:rightFromText="180" w:vertAnchor="text" w:horzAnchor="margin" w:tblpXSpec="right" w:tblpY="119"/>
         <w:tblW w:w="5095" w:type="dxa"/>
         <w:tblLook w:val="04A0" w:firstRow="1" w:lastRow="0" w:firstColumn="1" w:lastColumn="0" w:noHBand="0" w:noVBand="1"/>
       </w:tblPr>
@@ -3845,96 +3638,6 @@
           <w:lang w:val="en-GB"/>
         </w:rPr>
       </w:pPr>
-      <w:r>
-        <w:rPr>
-          <w:lang w:val="en-GB"/>
-        </w:rPr>
-        <w:t>For the TETRAS score patients showed a significant correlation with age</w:t>
-      </w:r>
-      <w:r>
-        <w:rPr>
-          <w:lang w:val="en-GB"/>
-        </w:rPr>
-        <w:t xml:space="preserve"> (r = 0.566, p = 0.035)</w:t>
-      </w:r>
-      <w:r>
-        <w:rPr>
-          <w:lang w:val="en-GB"/>
-        </w:rPr>
-        <w:t>, not however with the BDI-II score</w:t>
-      </w:r>
-      <w:r>
-        <w:rPr>
-          <w:lang w:val="en-GB"/>
-        </w:rPr>
-        <w:t xml:space="preserve"> (r = -0.145, p = 0.637)</w:t>
-      </w:r>
-      <w:r>
-        <w:rPr>
-          <w:lang w:val="en-GB"/>
-        </w:rPr>
-        <w:t xml:space="preserve">. In the </w:t>
-      </w:r>
-      <w:proofErr w:type="spellStart"/>
-      <w:r>
-        <w:rPr>
-          <w:lang w:val="en-GB"/>
-        </w:rPr>
-        <w:t>Schahmann</w:t>
-      </w:r>
-      <w:proofErr w:type="spellEnd"/>
-      <w:r>
-        <w:rPr>
-          <w:lang w:val="en-GB"/>
-        </w:rPr>
-        <w:t xml:space="preserve"> </w:t>
-      </w:r>
-      <w:r>
-        <w:rPr>
-          <w:lang w:val="en-GB"/>
-        </w:rPr>
-        <w:t xml:space="preserve">scale </w:t>
-      </w:r>
-      <w:r>
-        <w:rPr>
-          <w:lang w:val="en-GB"/>
-        </w:rPr>
-        <w:t>pat</w:t>
-      </w:r>
-      <w:r>
-        <w:rPr>
-          <w:lang w:val="en-GB"/>
-        </w:rPr>
-        <w:t xml:space="preserve">ients scored significantly fewer point than the healthy </w:t>
-      </w:r>
-      <w:proofErr w:type="gramStart"/>
-      <w:r>
-        <w:rPr>
-          <w:lang w:val="en-GB"/>
-        </w:rPr>
-        <w:t>controls</w:t>
-      </w:r>
-      <w:r>
-        <w:rPr>
-          <w:lang w:val="en-GB"/>
-        </w:rPr>
-        <w:t>(</w:t>
-      </w:r>
-      <w:proofErr w:type="gramEnd"/>
-      <w:r>
-        <w:rPr>
-          <w:lang w:val="en-GB"/>
-        </w:rPr>
-        <w:t>t = 2.226, p = 0.037), even though there was no significant age difference between the groups.</w:t>
-      </w:r>
-    </w:p>
-    <w:p/>
-    <w:p>
-      <w:pPr>
-        <w:rPr>
-          <w:lang w:val="en-GB"/>
-        </w:rPr>
-      </w:pPr>
     </w:p>
     <w:p>
       <w:pPr>
@@ -3955,7 +3658,42 @@
         <w:rPr>
           <w:noProof/>
         </w:rPr>
-        <w:t>Mean Force (MF), Rout-mean-squred-error (RMSE) and Force Power 0-3 Hz did not differ between conditions or groups.</w:t>
+        <w:t xml:space="preserve">Mean Force (MF), </w:t>
+      </w:r>
+      <w:r>
+        <w:rPr>
+          <w:noProof/>
+        </w:rPr>
+        <w:t>Unfiltered force error</w:t>
+      </w:r>
+      <w:r>
+        <w:rPr>
+          <w:noProof/>
+        </w:rPr>
+        <w:t xml:space="preserve"> (RMSE) and Force Power 0-3 Hz did not differ between </w:t>
+      </w:r>
+      <w:commentRangeStart w:id="2"/>
+      <w:r>
+        <w:rPr>
+          <w:noProof/>
+        </w:rPr>
+        <w:t xml:space="preserve">conditions </w:t>
+      </w:r>
+      <w:commentRangeEnd w:id="2"/>
+      <w:r>
+        <w:rPr>
+          <w:rStyle w:val="CommentReference"/>
+          <w:rFonts w:asciiTheme="minorHAnsi" w:eastAsiaTheme="minorHAnsi" w:hAnsiTheme="minorHAnsi" w:cstheme="minorBidi"/>
+          <w:color w:val="auto"/>
+          <w:lang w:val="de-DE"/>
+        </w:rPr>
+        <w:commentReference w:id="2"/>
+      </w:r>
+      <w:r>
+        <w:rPr>
+          <w:noProof/>
+        </w:rPr>
+        <w:t>or groups.</w:t>
       </w:r>
     </w:p>
     <w:p>
@@ -3975,13 +3713,43 @@
         <w:rPr>
           <w:noProof/>
         </w:rPr>
-        <w:t xml:space="preserve">differences in the tremor relevant frequency spectrum, we found a statistical significant difference between </w:t>
+        <w:t>differences in the tremor relevant frequency spectrum</w:t>
       </w:r>
       <w:r>
         <w:rPr>
           <w:noProof/>
         </w:rPr>
-        <w:t>each group in each of the feedback types, visual only (t[53]=39.00, p=0.018), auditiv-visual (t[53]=24.00, p=0.041) and auditiv only (t[53]=42.00, p=0.013)</w:t>
+        <w:t xml:space="preserve"> (4-12 Hz)</w:t>
+      </w:r>
+      <w:r>
+        <w:rPr>
+          <w:noProof/>
+        </w:rPr>
+        <w:t xml:space="preserve">, we found a statistical significant difference between </w:t>
+      </w:r>
+      <w:r>
+        <w:rPr>
+          <w:noProof/>
+        </w:rPr>
+        <w:t>the</w:t>
+      </w:r>
+      <w:r>
+        <w:rPr>
+          <w:noProof/>
+        </w:rPr>
+        <w:t xml:space="preserve"> group</w:t>
+      </w:r>
+      <w:r>
+        <w:rPr>
+          <w:noProof/>
+        </w:rPr>
+        <w:t>s</w:t>
+      </w:r>
+      <w:r>
+        <w:rPr>
+          <w:noProof/>
+        </w:rPr>
+        <w:t xml:space="preserve"> in each of the feedback types, visual only (t[53]=39.00, p=0.018), auditiv-visual (t[53]=24.00, p=0.041) and auditiv only (t[53]=42.00, p=0.013)</w:t>
       </w:r>
       <w:r>
         <w:rPr>
@@ -4007,7 +3775,6 @@
         <w:rPr>
           <w:noProof/>
         </w:rPr>
-        <w:lastRenderedPageBreak/>
         <w:t xml:space="preserve">These stayed significant when including clinical scores such as </w:t>
       </w:r>
       <w:r>
@@ -4022,10 +3789,22 @@
         </w:rPr>
         <w:t xml:space="preserve"> in the analysis</w:t>
       </w:r>
-      <w:r>
-        <w:pict w14:anchorId="4BE0217B">
-          <v:shape id="Text Box 2" o:spid="_x0000_s2057" type="#_x0000_t202" style="width:251.1pt;height:184.65pt;visibility:visible;mso-wrap-style:square;mso-left-percent:-10001;mso-top-percent:-10001;mso-position-horizontal:absolute;mso-position-horizontal-relative:char;mso-position-vertical:absolute;mso-position-vertical-relative:line;mso-left-percent:-10001;mso-top-percent:-10001;v-text-anchor:top" strokecolor="black [3213]" strokeweight="1pt">
-            <v:textbox>
+    </w:p>
+    <w:p>
+      <w:pPr>
+        <w:pStyle w:val="MainTextwithTab"/>
+        <w:rPr>
+          <w:noProof/>
+        </w:rPr>
+      </w:pPr>
+      <w:r>
+        <w:pict w14:anchorId="0BF4C214">
+          <v:shapetype id="_x0000_t202" coordsize="21600,21600" o:spt="202" path="m,l,21600r21600,l21600,xe">
+            <v:stroke joinstyle="miter"/>
+            <v:path gradientshapeok="t" o:connecttype="rect"/>
+          </v:shapetype>
+          <v:shape id="Text Box 2" o:spid="_x0000_s2060" type="#_x0000_t202" style="position:absolute;left:0;text-align:left;margin-left:2.3pt;margin-top:405.9pt;width:251.1pt;height:184.65pt;z-index:251664386;visibility:visible;mso-wrap-style:square;mso-position-vertical-relative:page;v-text-anchor:top" strokecolor="black [3213]" strokeweight="1pt">
+            <v:textbox style="mso-next-textbox:#Text Box 2">
               <w:txbxContent>
                 <w:p>
                   <w:r>
@@ -4033,10 +3812,10 @@
                       <w:noProof/>
                     </w:rPr>
                     <w:drawing>
-                      <wp:inline distT="0" distB="0" distL="0" distR="0" wp14:anchorId="242F4E56" wp14:editId="45DCFEED">
+                      <wp:inline distT="0" distB="0" distL="0" distR="0" wp14:anchorId="2C8D9517" wp14:editId="4E9D5A50">
                         <wp:extent cx="2992120" cy="2005965"/>
                         <wp:effectExtent l="0" t="0" r="0" b="0"/>
-                        <wp:docPr id="16" name="Grafik 2" descr="Chart&#10;&#10;Description automatically generated with medium confidence"/>
+                        <wp:docPr id="38" name="Grafik 2" descr="Chart&#10;&#10;Description automatically generated with medium confidence"/>
                         <wp:cNvGraphicFramePr>
                           <a:graphicFrameLocks xmlns:a="http://schemas.openxmlformats.org/drawingml/2006/main" noChangeAspect="1"/>
                         </wp:cNvGraphicFramePr>
@@ -4050,7 +3829,7 @@
                                 </pic:cNvPicPr>
                               </pic:nvPicPr>
                               <pic:blipFill>
-                                <a:blip r:embed="rId15"/>
+                                <a:blip r:embed="rId17"/>
                                 <a:stretch>
                                   <a:fillRect/>
                                 </a:stretch>
@@ -4171,31 +3950,118 @@
                 <w:p/>
               </w:txbxContent>
             </v:textbox>
-            <w10:anchorlock/>
+            <w10:wrap type="topAndBottom" anchory="page"/>
           </v:shape>
         </w:pict>
       </w:r>
     </w:p>
     <w:p>
       <w:pPr>
-        <w:pStyle w:val="MainTextwithTab"/>
+        <w:pStyle w:val="Heading2"/>
         <w:rPr>
           <w:noProof/>
         </w:rPr>
       </w:pPr>
+      <w:r>
+        <w:rPr>
+          <w:noProof/>
+        </w:rPr>
+        <w:t>Pupil Size</w:t>
+      </w:r>
     </w:p>
     <w:p>
       <w:pPr>
-        <w:pStyle w:val="Heading2"/>
+        <w:pStyle w:val="MainTextwithTab"/>
         <w:rPr>
           <w:noProof/>
         </w:rPr>
       </w:pPr>
       <w:r>
+        <w:t xml:space="preserve">Pupil dilation also revealed significant differences between </w:t>
+      </w:r>
+      <w:r>
         <w:rPr>
           <w:noProof/>
         </w:rPr>
-        <w:t>Pupil Size</w:t>
+        <w:t>each feedback conditions in some of the feedback types, visual only (t[53]=</w:t>
+      </w:r>
+      <w:r>
+        <w:rPr>
+          <w:noProof/>
+        </w:rPr>
+        <w:t>2</w:t>
+      </w:r>
+      <w:r>
+        <w:rPr>
+          <w:noProof/>
+        </w:rPr>
+        <w:t>.00, p=0.</w:t>
+      </w:r>
+      <w:r>
+        <w:rPr>
+          <w:noProof/>
+        </w:rPr>
+        <w:t>187</w:t>
+      </w:r>
+      <w:r>
+        <w:rPr>
+          <w:noProof/>
+        </w:rPr>
+        <w:t>), auditiv-visual (t[53]=</w:t>
+      </w:r>
+      <w:r>
+        <w:rPr>
+          <w:noProof/>
+        </w:rPr>
+        <w:t>2.33</w:t>
+      </w:r>
+      <w:r>
+        <w:rPr>
+          <w:noProof/>
+        </w:rPr>
+        <w:t>, p=0.0</w:t>
+      </w:r>
+      <w:r>
+        <w:rPr>
+          <w:noProof/>
+        </w:rPr>
+        <w:t>22</w:t>
+      </w:r>
+      <w:r>
+        <w:rPr>
+          <w:noProof/>
+        </w:rPr>
+        <w:t>) and auditiv only (t[53]=</w:t>
+      </w:r>
+      <w:r>
+        <w:rPr>
+          <w:noProof/>
+        </w:rPr>
+        <w:t>1.33</w:t>
+      </w:r>
+      <w:r>
+        <w:rPr>
+          <w:noProof/>
+        </w:rPr>
+        <w:t>, p=0.0</w:t>
+      </w:r>
+      <w:r>
+        <w:rPr>
+          <w:noProof/>
+        </w:rPr>
+        <w:t>47</w:t>
+      </w:r>
+      <w:r>
+        <w:rPr>
+          <w:noProof/>
+        </w:rPr>
+        <w:t>)</w:t>
+      </w:r>
+      <w:r>
+        <w:rPr>
+          <w:noProof/>
+        </w:rPr>
+        <w:t xml:space="preserve">. </w:t>
       </w:r>
     </w:p>
     <w:p>
@@ -4205,93 +4071,6 @@
           <w:noProof/>
         </w:rPr>
       </w:pPr>
-      <w:r>
-        <w:t xml:space="preserve">Pupil dilation also revealed significant differences between </w:t>
-      </w:r>
-      <w:r>
-        <w:rPr>
-          <w:noProof/>
-        </w:rPr>
-        <w:t>each feedback conditions in some of the feedback types, visual only (t[53]=</w:t>
-      </w:r>
-      <w:r>
-        <w:rPr>
-          <w:noProof/>
-        </w:rPr>
-        <w:t>2</w:t>
-      </w:r>
-      <w:r>
-        <w:rPr>
-          <w:noProof/>
-        </w:rPr>
-        <w:t>.00, p=0.</w:t>
-      </w:r>
-      <w:r>
-        <w:rPr>
-          <w:noProof/>
-        </w:rPr>
-        <w:t>187</w:t>
-      </w:r>
-      <w:r>
-        <w:rPr>
-          <w:noProof/>
-        </w:rPr>
-        <w:t>), auditiv-visual (t[53]=</w:t>
-      </w:r>
-      <w:r>
-        <w:rPr>
-          <w:noProof/>
-        </w:rPr>
-        <w:t>2.33</w:t>
-      </w:r>
-      <w:r>
-        <w:rPr>
-          <w:noProof/>
-        </w:rPr>
-        <w:t>, p=0.0</w:t>
-      </w:r>
-      <w:r>
-        <w:rPr>
-          <w:noProof/>
-        </w:rPr>
-        <w:t>22</w:t>
-      </w:r>
-      <w:r>
-        <w:rPr>
-          <w:noProof/>
-        </w:rPr>
-        <w:t>) and auditiv only (t[53]=</w:t>
-      </w:r>
-      <w:r>
-        <w:rPr>
-          <w:noProof/>
-        </w:rPr>
-        <w:t>1.33</w:t>
-      </w:r>
-      <w:r>
-        <w:rPr>
-          <w:noProof/>
-        </w:rPr>
-        <w:t>, p=0.0</w:t>
-      </w:r>
-      <w:r>
-        <w:rPr>
-          <w:noProof/>
-        </w:rPr>
-        <w:t>47</w:t>
-      </w:r>
-      <w:r>
-        <w:rPr>
-          <w:noProof/>
-        </w:rPr>
-        <w:t>)</w:t>
-      </w:r>
-      <w:r>
-        <w:rPr>
-          <w:noProof/>
-        </w:rPr>
-        <w:t xml:space="preserve">. </w:t>
-      </w:r>
     </w:p>
     <w:p>
       <w:pPr>
@@ -4305,6 +4084,153 @@
       <w:pPr>
         <w:pStyle w:val="Heading1"/>
       </w:pPr>
+      <w:r>
+        <w:rPr>
+          <w:noProof/>
+        </w:rPr>
+        <w:lastRenderedPageBreak/>
+        <w:pict w14:anchorId="63C6F835">
+          <v:shape id="_x0000_s2061" type="#_x0000_t202" style="position:absolute;left:0;text-align:left;margin-left:0;margin-top:0;width:530.25pt;height:194.2pt;z-index:251663362;visibility:visible;mso-wrap-distance-left:9pt;mso-wrap-distance-top:3.6pt;mso-wrap-distance-right:9pt;mso-wrap-distance-bottom:3.6pt;mso-position-horizontal:left;mso-position-horizontal-relative:margin;mso-position-vertical:top;mso-position-vertical-relative:margin;mso-width-relative:margin;mso-height-relative:margin;v-text-anchor:top" strokecolor="black [3213]" strokeweight="1pt">
+            <v:textbox style="mso-next-textbox:#_x0000_s2061">
+              <w:txbxContent>
+                <w:p>
+                  <w:r>
+                    <w:rPr>
+                      <w:noProof/>
+                    </w:rPr>
+                    <w:drawing>
+                      <wp:inline distT="0" distB="0" distL="0" distR="0" wp14:anchorId="3D6B54B1" wp14:editId="6F58770A">
+                        <wp:extent cx="6568289" cy="2197188"/>
+                        <wp:effectExtent l="0" t="0" r="0" b="0"/>
+                        <wp:docPr id="39" name="Picture 39" descr="A picture containing diagram&#10;&#10;Description automatically generated"/>
+                        <wp:cNvGraphicFramePr>
+                          <a:graphicFrameLocks xmlns:a="http://schemas.openxmlformats.org/drawingml/2006/main" noChangeAspect="1"/>
+                        </wp:cNvGraphicFramePr>
+                        <a:graphic xmlns:a="http://schemas.openxmlformats.org/drawingml/2006/main">
+                          <a:graphicData uri="http://schemas.openxmlformats.org/drawingml/2006/picture">
+                            <pic:pic xmlns:pic="http://schemas.openxmlformats.org/drawingml/2006/picture">
+                              <pic:nvPicPr>
+                                <pic:cNvPr id="1" name="Picture 1" descr="A picture containing diagram&#10;&#10;Description automatically generated"/>
+                                <pic:cNvPicPr>
+                                  <a:picLocks noChangeAspect="1"/>
+                                </pic:cNvPicPr>
+                              </pic:nvPicPr>
+                              <pic:blipFill rotWithShape="1">
+                                <a:blip r:embed="rId18">
+                                  <a:extLst>
+                                    <a:ext uri="{28A0092B-C50C-407E-A947-70E740481C1C}">
+                                      <a14:useLocalDpi xmlns:a14="http://schemas.microsoft.com/office/drawing/2010/main" val="0"/>
+                                    </a:ext>
+                                  </a:extLst>
+                                </a:blip>
+                                <a:srcRect b="49756"/>
+                                <a:stretch/>
+                              </pic:blipFill>
+                              <pic:spPr bwMode="auto">
+                                <a:xfrm>
+                                  <a:off x="0" y="0"/>
+                                  <a:ext cx="6600693" cy="2208028"/>
+                                </a:xfrm>
+                                <a:prstGeom prst="rect">
+                                  <a:avLst/>
+                                </a:prstGeom>
+                                <a:noFill/>
+                                <a:ln>
+                                  <a:noFill/>
+                                </a:ln>
+                                <a:extLst>
+                                  <a:ext uri="{53640926-AAD7-44D8-BBD7-CCE9431645EC}">
+                                    <a14:shadowObscured xmlns:a14="http://schemas.microsoft.com/office/drawing/2010/main"/>
+                                  </a:ext>
+                                </a:extLst>
+                              </pic:spPr>
+                            </pic:pic>
+                          </a:graphicData>
+                        </a:graphic>
+                      </wp:inline>
+                    </w:drawing>
+                  </w:r>
+                </w:p>
+                <w:p>
+                  <w:pPr>
+                    <w:pStyle w:val="Caption"/>
+                    <w:spacing w:after="0"/>
+                  </w:pPr>
+                  <w:r>
+                    <w:rPr>
+                      <w:rStyle w:val="FigureLegendTitleTegn"/>
+                      <w:i w:val="0"/>
+                      <w:iCs w:val="0"/>
+                    </w:rPr>
+                    <w:t xml:space="preserve">Figure </w:t>
+                  </w:r>
+                  <w:r>
+                    <w:rPr>
+                      <w:rStyle w:val="FigureLegendTitleTegn"/>
+                      <w:i w:val="0"/>
+                      <w:iCs w:val="0"/>
+                    </w:rPr>
+                    <w:fldChar w:fldCharType="begin"/>
+                  </w:r>
+                  <w:r>
+                    <w:rPr>
+                      <w:rStyle w:val="FigureLegendTitleTegn"/>
+                      <w:i w:val="0"/>
+                      <w:iCs w:val="0"/>
+                    </w:rPr>
+                    <w:instrText xml:space="preserve"> SEQ Figure \* ARABIC </w:instrText>
+                  </w:r>
+                  <w:r>
+                    <w:rPr>
+                      <w:rStyle w:val="FigureLegendTitleTegn"/>
+                      <w:i w:val="0"/>
+                      <w:iCs w:val="0"/>
+                    </w:rPr>
+                    <w:fldChar w:fldCharType="separate"/>
+                  </w:r>
+                  <w:r>
+                    <w:rPr>
+                      <w:rStyle w:val="FigureLegendTitleTegn"/>
+                      <w:i w:val="0"/>
+                      <w:iCs w:val="0"/>
+                      <w:noProof/>
+                    </w:rPr>
+                    <w:t>3</w:t>
+                  </w:r>
+                  <w:r>
+                    <w:rPr>
+                      <w:rStyle w:val="FigureLegendTitleTegn"/>
+                      <w:i w:val="0"/>
+                      <w:iCs w:val="0"/>
+                    </w:rPr>
+                    <w:fldChar w:fldCharType="end"/>
+                  </w:r>
+                  <w:r>
+                    <w:rPr>
+                      <w:rStyle w:val="FigureLegendTitleTegn"/>
+                    </w:rPr>
+                    <w:t xml:space="preserve">: </w:t>
+                  </w:r>
+                  <w:r>
+                    <w:rPr>
+                      <w:rStyle w:val="FigureLegendTitleTegn"/>
+                    </w:rPr>
+                    <w:t>Pupil times series data of a single participant</w:t>
+                  </w:r>
+                  <w:r>
+                    <w:rPr>
+                      <w:rStyle w:val="FigureLegendTitleTegn"/>
+                    </w:rPr>
+                    <w:t xml:space="preserve">. </w:t>
+                  </w:r>
+                </w:p>
+                <w:p/>
+              </w:txbxContent>
+            </v:textbox>
+            <w10:wrap type="square" anchorx="margin" anchory="margin"/>
+          </v:shape>
+        </w:pict>
+      </w:r>
       <w:r>
         <w:t>Discussion</w:t>
       </w:r>
@@ -4325,6 +4251,154 @@
       </w:pPr>
       <w:r>
         <w:rPr>
+          <w:noProof/>
+        </w:rPr>
+        <w:pict w14:anchorId="07DB3295">
+          <v:shape id="_x0000_s2063" type="#_x0000_t202" style="position:absolute;left:0;text-align:left;margin-left:.55pt;margin-top:321.7pt;width:251.7pt;height:192.95pt;z-index:251665410;visibility:visible;mso-wrap-style:square;mso-width-percent:0;mso-height-percent:0;mso-wrap-distance-left:9pt;mso-wrap-distance-top:3.6pt;mso-wrap-distance-right:9pt;mso-wrap-distance-bottom:3.6pt;mso-position-horizontal-relative:margin;mso-position-vertical-relative:page;mso-width-percent:0;mso-height-percent:0;mso-width-relative:margin;mso-height-relative:margin;v-text-anchor:top">
+            <v:textbox style="mso-next-textbox:#_x0000_s2063">
+              <w:txbxContent>
+                <w:p>
+                  <w:r>
+                    <w:rPr>
+                      <w:noProof/>
+                    </w:rPr>
+                    <w:drawing>
+                      <wp:inline distT="0" distB="0" distL="0" distR="0" wp14:anchorId="1BCA0D98" wp14:editId="317830EC">
+                        <wp:extent cx="3065069" cy="2066842"/>
+                        <wp:effectExtent l="0" t="0" r="2540" b="0"/>
+                        <wp:docPr id="14" name="Picture 14" descr="Chart&#10;&#10;Description automatically generated with low confidence"/>
+                        <wp:cNvGraphicFramePr>
+                          <a:graphicFrameLocks xmlns:a="http://schemas.openxmlformats.org/drawingml/2006/main" noChangeAspect="1"/>
+                        </wp:cNvGraphicFramePr>
+                        <a:graphic xmlns:a="http://schemas.openxmlformats.org/drawingml/2006/main">
+                          <a:graphicData uri="http://schemas.openxmlformats.org/drawingml/2006/picture">
+                            <pic:pic xmlns:pic="http://schemas.openxmlformats.org/drawingml/2006/picture">
+                              <pic:nvPicPr>
+                                <pic:cNvPr id="1" name="Picture 1" descr="Chart&#10;&#10;Description automatically generated with low confidence"/>
+                                <pic:cNvPicPr/>
+                              </pic:nvPicPr>
+                              <pic:blipFill>
+                                <a:blip r:embed="rId19"/>
+                                <a:stretch>
+                                  <a:fillRect/>
+                                </a:stretch>
+                              </pic:blipFill>
+                              <pic:spPr>
+                                <a:xfrm>
+                                  <a:off x="0" y="0"/>
+                                  <a:ext cx="3079915" cy="2076853"/>
+                                </a:xfrm>
+                                <a:prstGeom prst="rect">
+                                  <a:avLst/>
+                                </a:prstGeom>
+                              </pic:spPr>
+                            </pic:pic>
+                          </a:graphicData>
+                        </a:graphic>
+                      </wp:inline>
+                    </w:drawing>
+                  </w:r>
+                </w:p>
+                <w:p>
+                  <w:pPr>
+                    <w:pStyle w:val="FigureLegendMain"/>
+                    <w:keepNext/>
+                  </w:pPr>
+                  <w:r>
+                    <w:rPr>
+                      <w:rStyle w:val="FigureLegendTitleTegn"/>
+                    </w:rPr>
+                    <w:t xml:space="preserve">Figure </w:t>
+                  </w:r>
+                  <w:r>
+                    <w:rPr>
+                      <w:rStyle w:val="FigureLegendTitleTegn"/>
+                    </w:rPr>
+                    <w:fldChar w:fldCharType="begin"/>
+                  </w:r>
+                  <w:r>
+                    <w:rPr>
+                      <w:rStyle w:val="FigureLegendTitleTegn"/>
+                    </w:rPr>
+                    <w:instrText xml:space="preserve"> SEQ Figure \* ARABIC </w:instrText>
+                  </w:r>
+                  <w:r>
+                    <w:rPr>
+                      <w:rStyle w:val="FigureLegendTitleTegn"/>
+                    </w:rPr>
+                    <w:fldChar w:fldCharType="separate"/>
+                  </w:r>
+                  <w:r>
+                    <w:rPr>
+                      <w:rStyle w:val="FigureLegendTitleTegn"/>
+                      <w:noProof/>
+                    </w:rPr>
+                    <w:t>1</w:t>
+                  </w:r>
+                  <w:r>
+                    <w:rPr>
+                      <w:rStyle w:val="FigureLegendTitleTegn"/>
+                    </w:rPr>
+                    <w:fldChar w:fldCharType="end"/>
+                  </w:r>
+                  <w:r>
+                    <w:rPr>
+                      <w:rStyle w:val="FigureLegendTitleTegn"/>
+                    </w:rPr>
+                    <w:t xml:space="preserve">: </w:t>
+                  </w:r>
+                  <w:r>
+                    <w:rPr>
+                      <w:rStyle w:val="FigureLegendTitleTegn"/>
+                    </w:rPr>
+                    <w:t xml:space="preserve">Single trial pupil size averages. </w:t>
+                  </w:r>
+                  <w:r>
+                    <w:t>Split per feedback</w:t>
+                  </w:r>
+                  <w:r>
+                    <w:t xml:space="preserve"> type</w:t>
+                  </w:r>
+                  <w:r>
+                    <w:t xml:space="preserve"> </w:t>
+                  </w:r>
+                  <w:r>
+                    <w:t>(</w:t>
+                  </w:r>
+                  <w:proofErr w:type="spellStart"/>
+                  <w:r>
+                    <w:t>vo</w:t>
+                  </w:r>
+                  <w:proofErr w:type="spellEnd"/>
+                  <w:r>
+                    <w:t xml:space="preserve">, </w:t>
+                  </w:r>
+                  <w:proofErr w:type="spellStart"/>
+                  <w:r>
+                    <w:t>va</w:t>
+                  </w:r>
+                  <w:proofErr w:type="spellEnd"/>
+                  <w:r>
+                    <w:t xml:space="preserve">, </w:t>
+                  </w:r>
+                  <w:proofErr w:type="spellStart"/>
+                  <w:r>
+                    <w:t>ao</w:t>
+                  </w:r>
+                  <w:proofErr w:type="spellEnd"/>
+                  <w:r>
+                    <w:t>) and feedback condition (high, low).</w:t>
+                  </w:r>
+                </w:p>
+                <w:p/>
+              </w:txbxContent>
+            </v:textbox>
+            <w10:wrap type="topAndBottom" anchorx="margin" anchory="page"/>
+          </v:shape>
+        </w:pict>
+      </w:r>
+      <w:r>
+        <w:rPr>
           <w:rStyle w:val="MainTextTegn"/>
         </w:rPr>
         <w:t xml:space="preserve">In summary, we found that Essential tremor amplitude is modulated by </w:t>
@@ -4636,6 +4710,141 @@
     </w:p>
     <w:p>
       <w:pPr>
+        <w:pStyle w:val="MainText"/>
+        <w:rPr>
+          <w:rStyle w:val="Heading2Char"/>
+          <w:rFonts w:ascii="STIX Two Text" w:eastAsiaTheme="minorEastAsia" w:hAnsi="STIX Two Text"/>
+          <w:b w:val="0"/>
+          <w:bCs w:val="0"/>
+          <w:iCs w:val="0"/>
+          <w:color w:val="000000" w:themeColor="text1"/>
+          <w:sz w:val="20"/>
+          <w:szCs w:val="20"/>
+        </w:rPr>
+      </w:pPr>
+    </w:p>
+    <w:p>
+      <w:pPr>
+        <w:pStyle w:val="MainText"/>
+        <w:rPr>
+          <w:rStyle w:val="Heading2Char"/>
+          <w:rFonts w:ascii="STIX Two Text" w:eastAsiaTheme="minorEastAsia" w:hAnsi="STIX Two Text"/>
+          <w:b w:val="0"/>
+          <w:bCs w:val="0"/>
+          <w:iCs w:val="0"/>
+          <w:color w:val="000000" w:themeColor="text1"/>
+          <w:sz w:val="20"/>
+          <w:szCs w:val="20"/>
+        </w:rPr>
+      </w:pPr>
+    </w:p>
+    <w:p>
+      <w:pPr>
+        <w:pStyle w:val="MainText"/>
+        <w:rPr>
+          <w:rStyle w:val="Heading2Char"/>
+          <w:rFonts w:ascii="STIX Two Text" w:eastAsiaTheme="minorEastAsia" w:hAnsi="STIX Two Text"/>
+          <w:b w:val="0"/>
+          <w:bCs w:val="0"/>
+          <w:iCs w:val="0"/>
+          <w:color w:val="000000" w:themeColor="text1"/>
+          <w:sz w:val="20"/>
+          <w:szCs w:val="20"/>
+        </w:rPr>
+      </w:pPr>
+    </w:p>
+    <w:p>
+      <w:pPr>
+        <w:pStyle w:val="MainText"/>
+        <w:rPr>
+          <w:rStyle w:val="Heading2Char"/>
+          <w:rFonts w:ascii="STIX Two Text" w:eastAsiaTheme="minorEastAsia" w:hAnsi="STIX Two Text"/>
+          <w:b w:val="0"/>
+          <w:bCs w:val="0"/>
+          <w:iCs w:val="0"/>
+          <w:color w:val="000000" w:themeColor="text1"/>
+          <w:sz w:val="20"/>
+          <w:szCs w:val="20"/>
+        </w:rPr>
+      </w:pPr>
+    </w:p>
+    <w:p>
+      <w:pPr>
+        <w:pStyle w:val="MainText"/>
+        <w:rPr>
+          <w:rStyle w:val="Heading2Char"/>
+          <w:rFonts w:ascii="STIX Two Text" w:eastAsiaTheme="minorEastAsia" w:hAnsi="STIX Two Text"/>
+          <w:b w:val="0"/>
+          <w:bCs w:val="0"/>
+          <w:iCs w:val="0"/>
+          <w:color w:val="000000" w:themeColor="text1"/>
+          <w:sz w:val="20"/>
+          <w:szCs w:val="20"/>
+        </w:rPr>
+      </w:pPr>
+    </w:p>
+    <w:p>
+      <w:pPr>
+        <w:pStyle w:val="MainText"/>
+        <w:rPr>
+          <w:rStyle w:val="Heading2Char"/>
+          <w:rFonts w:ascii="STIX Two Text" w:eastAsiaTheme="minorEastAsia" w:hAnsi="STIX Two Text"/>
+          <w:b w:val="0"/>
+          <w:bCs w:val="0"/>
+          <w:iCs w:val="0"/>
+          <w:color w:val="000000" w:themeColor="text1"/>
+          <w:sz w:val="20"/>
+          <w:szCs w:val="20"/>
+        </w:rPr>
+      </w:pPr>
+    </w:p>
+    <w:p>
+      <w:pPr>
+        <w:pStyle w:val="MainText"/>
+        <w:rPr>
+          <w:rStyle w:val="Heading2Char"/>
+          <w:rFonts w:ascii="STIX Two Text" w:eastAsiaTheme="minorEastAsia" w:hAnsi="STIX Two Text"/>
+          <w:b w:val="0"/>
+          <w:bCs w:val="0"/>
+          <w:iCs w:val="0"/>
+          <w:color w:val="000000" w:themeColor="text1"/>
+          <w:sz w:val="20"/>
+          <w:szCs w:val="20"/>
+        </w:rPr>
+      </w:pPr>
+    </w:p>
+    <w:p>
+      <w:pPr>
+        <w:pStyle w:val="MainText"/>
+        <w:rPr>
+          <w:rStyle w:val="Heading2Char"/>
+          <w:rFonts w:ascii="STIX Two Text" w:eastAsiaTheme="minorEastAsia" w:hAnsi="STIX Two Text"/>
+          <w:b w:val="0"/>
+          <w:bCs w:val="0"/>
+          <w:iCs w:val="0"/>
+          <w:color w:val="000000" w:themeColor="text1"/>
+          <w:sz w:val="20"/>
+          <w:szCs w:val="20"/>
+        </w:rPr>
+      </w:pPr>
+    </w:p>
+    <w:p>
+      <w:pPr>
+        <w:pStyle w:val="MainText"/>
+        <w:rPr>
+          <w:rStyle w:val="Heading2Char"/>
+          <w:rFonts w:ascii="STIX Two Text" w:eastAsiaTheme="minorEastAsia" w:hAnsi="STIX Two Text"/>
+          <w:b w:val="0"/>
+          <w:bCs w:val="0"/>
+          <w:iCs w:val="0"/>
+          <w:color w:val="000000" w:themeColor="text1"/>
+          <w:sz w:val="20"/>
+          <w:szCs w:val="20"/>
+        </w:rPr>
+      </w:pPr>
+    </w:p>
+    <w:p>
+      <w:pPr>
         <w:rPr>
           <w:rFonts w:ascii="Helvetica" w:eastAsiaTheme="majorEastAsia" w:hAnsi="Helvetica"/>
           <w:b/>
@@ -4719,7 +4928,6 @@
         </w:rPr>
         <w:t xml:space="preserve">Boulay, C. (2020). </w:t>
       </w:r>
-      <w:proofErr w:type="spellStart"/>
       <w:r>
         <w:rPr>
           <w:rFonts w:cs="Times New Roman"/>
@@ -4729,7 +4937,6 @@
         </w:rPr>
         <w:t>LabRecorder</w:t>
       </w:r>
-      <w:proofErr w:type="spellEnd"/>
       <w:r>
         <w:rPr>
           <w:rFonts w:cs="Times New Roman"/>
@@ -4746,39 +4953,13 @@
           <w:szCs w:val="24"/>
         </w:rPr>
       </w:pPr>
-      <w:proofErr w:type="spellStart"/>
       <w:r>
         <w:rPr>
           <w:rFonts w:cs="Times New Roman"/>
           <w:szCs w:val="24"/>
         </w:rPr>
-        <w:t>Kothe</w:t>
-      </w:r>
-      <w:proofErr w:type="spellEnd"/>
-      <w:r>
-        <w:rPr>
-          <w:rFonts w:cs="Times New Roman"/>
-          <w:szCs w:val="24"/>
-        </w:rPr>
-        <w:t xml:space="preserve">, C., Boulay, C., </w:t>
-      </w:r>
-      <w:proofErr w:type="spellStart"/>
-      <w:r>
-        <w:rPr>
-          <w:rFonts w:cs="Times New Roman"/>
-          <w:szCs w:val="24"/>
-        </w:rPr>
-        <w:t>Delmore</w:t>
-      </w:r>
-      <w:proofErr w:type="spellEnd"/>
-      <w:r>
-        <w:rPr>
-          <w:rFonts w:cs="Times New Roman"/>
-          <w:szCs w:val="24"/>
-        </w:rPr>
-        <w:t xml:space="preserve">, A., &amp; Stenner, T. (2020). </w:t>
-      </w:r>
-      <w:proofErr w:type="spellStart"/>
+        <w:t xml:space="preserve">Kothe, C., Boulay, C., Delmore, A., &amp; Stenner, T. (2020). </w:t>
+      </w:r>
       <w:r>
         <w:rPr>
           <w:rFonts w:cs="Times New Roman"/>
@@ -4788,7 +4969,6 @@
         </w:rPr>
         <w:t>LabStreamingLayer</w:t>
       </w:r>
-      <w:proofErr w:type="spellEnd"/>
       <w:r>
         <w:rPr>
           <w:rFonts w:cs="Times New Roman"/>
@@ -4810,55 +4990,7 @@
           <w:rFonts w:cs="Times New Roman"/>
           <w:szCs w:val="24"/>
         </w:rPr>
-        <w:t xml:space="preserve">Peirce, J., Gray, J. R., Simpson, S., MacAskill, M., </w:t>
-      </w:r>
-      <w:proofErr w:type="spellStart"/>
-      <w:r>
-        <w:rPr>
-          <w:rFonts w:cs="Times New Roman"/>
-          <w:szCs w:val="24"/>
-        </w:rPr>
-        <w:t>Höchenberger</w:t>
-      </w:r>
-      <w:proofErr w:type="spellEnd"/>
-      <w:r>
-        <w:rPr>
-          <w:rFonts w:cs="Times New Roman"/>
-          <w:szCs w:val="24"/>
-        </w:rPr>
-        <w:t xml:space="preserve">, R., Sogo, H., </w:t>
-      </w:r>
-      <w:proofErr w:type="spellStart"/>
-      <w:r>
-        <w:rPr>
-          <w:rFonts w:cs="Times New Roman"/>
-          <w:szCs w:val="24"/>
-        </w:rPr>
-        <w:t>Kastman</w:t>
-      </w:r>
-      <w:proofErr w:type="spellEnd"/>
-      <w:r>
-        <w:rPr>
-          <w:rFonts w:cs="Times New Roman"/>
-          <w:szCs w:val="24"/>
-        </w:rPr>
-        <w:t xml:space="preserve">, E., &amp; </w:t>
-      </w:r>
-      <w:proofErr w:type="spellStart"/>
-      <w:r>
-        <w:rPr>
-          <w:rFonts w:cs="Times New Roman"/>
-          <w:szCs w:val="24"/>
-        </w:rPr>
-        <w:t>Lindeløv</w:t>
-      </w:r>
-      <w:proofErr w:type="spellEnd"/>
-      <w:r>
-        <w:rPr>
-          <w:rFonts w:cs="Times New Roman"/>
-          <w:szCs w:val="24"/>
-        </w:rPr>
-        <w:t xml:space="preserve">, J. K. (2019). PsychoPy2: Experiments in behavior made easy. </w:t>
+        <w:t xml:space="preserve">Peirce, J., Gray, J. R., Simpson, S., MacAskill, M., Höchenberger, R., Sogo, H., Kastman, E., &amp; Lindeløv, J. K. (2019). PsychoPy2: Experiments in behavior made easy. </w:t>
       </w:r>
       <w:r>
         <w:rPr>
@@ -4922,23 +5054,7 @@
           <w:rFonts w:cs="Times New Roman"/>
           <w:szCs w:val="24"/>
         </w:rPr>
-        <w:t xml:space="preserve"> (2.0). </w:t>
-      </w:r>
-      <w:proofErr w:type="spellStart"/>
-      <w:r>
-        <w:rPr>
-          <w:rFonts w:cs="Times New Roman"/>
-          <w:szCs w:val="24"/>
-        </w:rPr>
-        <w:t>PupilLabs</w:t>
-      </w:r>
-      <w:proofErr w:type="spellEnd"/>
-      <w:r>
-        <w:rPr>
-          <w:rFonts w:cs="Times New Roman"/>
-          <w:szCs w:val="24"/>
-        </w:rPr>
-        <w:t>.</w:t>
+        <w:t xml:space="preserve"> (2.0). PupilLabs.</w:t>
       </w:r>
     </w:p>
     <w:p>
@@ -5377,1164 +5493,45 @@
     <w:p>
       <w:pPr>
         <w:pStyle w:val="MethodsText"/>
-      </w:pPr>
+        <w:spacing w:before="80"/>
+        <w:rPr>
+          <w:rStyle w:val="MethodssubheadingTegn"/>
+          <w:szCs w:val="15"/>
+        </w:rPr>
+      </w:pPr>
+      <w:r>
+        <w:rPr>
+          <w:rStyle w:val="MethodssubheadingTegn"/>
+          <w:szCs w:val="15"/>
+        </w:rPr>
+        <w:t xml:space="preserve">Experimental setup </w:t>
+      </w:r>
     </w:p>
     <w:p>
       <w:pPr>
         <w:pStyle w:val="MethodsText"/>
-        <w:spacing w:before="80"/>
-        <w:rPr>
-          <w:rStyle w:val="MethodssubheadingTegn"/>
-          <w:szCs w:val="15"/>
-        </w:rPr>
-      </w:pPr>
-      <w:r>
-        <w:rPr>
-          <w:rStyle w:val="MethodssubheadingTegn"/>
-          <w:szCs w:val="15"/>
-        </w:rPr>
-        <w:t xml:space="preserve">Experimental setup </w:t>
-      </w:r>
-    </w:p>
-    <w:p>
-      <w:pPr>
-        <w:pStyle w:val="MethodsText"/>
-      </w:pPr>
-      <w:r>
-        <w:t>The experiment consisted of a computer-based task which involved matching a target force. Data collected from participants included a force sensor</w:t>
-      </w:r>
-      <w:r>
-        <w:t xml:space="preserve"> (GSS)</w:t>
-      </w:r>
-      <w:r>
-        <w:t xml:space="preserve"> and </w:t>
-      </w:r>
-      <w:r>
-        <w:t xml:space="preserve">pupillometry. For the collection of the force, </w:t>
-      </w:r>
-      <w:proofErr w:type="gramStart"/>
-      <w:r>
-        <w:t>a</w:t>
-      </w:r>
-      <w:proofErr w:type="gramEnd"/>
-      <w:r>
-        <w:t xml:space="preserve"> Arduino based force sensor was used. The weight cell (Adafruit, ADA4541) was connected to </w:t>
-      </w:r>
-      <w:r>
-        <w:t>an</w:t>
-      </w:r>
-      <w:r>
-        <w:t xml:space="preserve"> amplifier (</w:t>
-      </w:r>
-      <w:proofErr w:type="spellStart"/>
-      <w:r>
-        <w:t>SparkFun</w:t>
-      </w:r>
-      <w:proofErr w:type="spellEnd"/>
-      <w:r>
-        <w:t xml:space="preserve">, HX711) and </w:t>
-      </w:r>
-      <w:r>
-        <w:t xml:space="preserve">digitized </w:t>
-      </w:r>
-      <w:r>
-        <w:t>at 80Hz</w:t>
-      </w:r>
-      <w:r>
-        <w:t xml:space="preserve"> via a </w:t>
-      </w:r>
-      <w:proofErr w:type="spellStart"/>
-      <w:r>
-        <w:t>Arduino</w:t>
-      </w:r>
-      <w:r>
-        <w:t>Uno</w:t>
-      </w:r>
-      <w:proofErr w:type="spellEnd"/>
-      <w:r>
-        <w:t xml:space="preserve">. The Arduino was connected via a serial port to the stimulus presentation computer. The experiment presentation was done via </w:t>
-      </w:r>
-      <w:proofErr w:type="spellStart"/>
-      <w:r>
-        <w:t>PsychoPy</w:t>
-      </w:r>
-      <w:proofErr w:type="spellEnd"/>
-      <w:r>
-        <w:t xml:space="preserve"> </w:t>
-      </w:r>
-      <w:r>
-        <w:fldChar w:fldCharType="begin"/>
-      </w:r>
-      <w:r>
-        <w:instrText xml:space="preserve"> ADDIN ZOTERO_ITEM CSL_CITATION {"citationID":"KiDCa6m1","properties":{"formattedCitation":"(Peirce et al., 2019)","plainCitation":"(Peirce et al., 2019)","noteIndex":0},"citationItems":[{"id":4383,"uris":["http://zotero.org/users/9063792/items/BW2CF2B8"],"itemData":{"id":4383,"type":"article-journal","abstract":"PsychoPy is an application for the creation of experiments in behavioral science (psychology, neuroscience, linguistics, etc.) with precise spatial control and timing of stimuli. It now provides a choice of interface; users can write scripts in Python if they choose, while those who prefer to construct experiments graphically can use the new Builder interface. Here we describe the features that have been added over the last 10 years of its development. The most notable addition has been that Builder interface, allowing users to create studies with minimal or no programming, while also allowing the insertion of Python code for maximal flexibility. We also present some of the other new features, including further stimulus options, asynchronous time-stamped hardware polling, and better support for open science and reproducibility. Tens of thousands of users now launch PsychoPy every month, and more than 90 people have contributed to the code. We discuss the current state of the project, as well as plans for the future.","container-title":"Behavior Research Methods","DOI":"10.3758/s13428-018-01193-y","ISSN":"1554-3528","issue":"1","journalAbbreviation":"Behav Res","language":"en","page":"195-203","source":"Springer Link","title":"PsychoPy2: Experiments in behavior made easy","title-short":"PsychoPy2","volume":"51","author":[{"family":"Peirce","given":"Jonathan"},{"family":"Gray","given":"Jeremy R."},{"family":"Simpson","given":"Sol"},{"family":"MacAskill","given":"Michael"},{"family":"Höchenberger","given":"Richard"},{"family":"Sogo","given":"Hiroyuki"},{"family":"Kastman","given":"Erik"},{"family":"Lindeløv","given":"Jonas Kristoffer"}],"issued":{"date-parts":[["2019",2,1]]}}}],"schema":"https://github.com/citation-style-language/schema/raw/master/csl-citation.json"} </w:instrText>
-      </w:r>
-      <w:r>
-        <w:fldChar w:fldCharType="separate"/>
-      </w:r>
-      <w:r>
-        <w:t>(Peirce et al., 2019)</w:t>
-      </w:r>
-      <w:r>
-        <w:fldChar w:fldCharType="end"/>
-      </w:r>
-      <w:r>
-        <w:t xml:space="preserve">. Inside the </w:t>
-      </w:r>
-      <w:r>
-        <w:t>presenting</w:t>
-      </w:r>
-      <w:r>
-        <w:t xml:space="preserve"> script the data of the serial port was used to feedback information to the participant </w:t>
-      </w:r>
-      <w:r>
-        <w:t>in real time (delay &lt;</w:t>
-      </w:r>
-      <w:r>
-        <w:t xml:space="preserve"> 10</w:t>
-      </w:r>
-      <w:r>
-        <w:t xml:space="preserve">ms) </w:t>
-      </w:r>
-      <w:r>
-        <w:t>and send to LSL</w:t>
-      </w:r>
-      <w:r>
-        <w:t xml:space="preserve"> </w:t>
-      </w:r>
-      <w:r>
-        <w:fldChar w:fldCharType="begin"/>
-      </w:r>
-      <w:r>
-        <w:instrText xml:space="preserve"> ADDIN ZOTERO_ITEM CSL_CITATION {"citationID":"wWuufBsr","properties":{"formattedCitation":"(Kothe et al., 2020)","plainCitation":"(Kothe et al., 2020)","noteIndex":0},"citationItems":[{"id":4468,"uris":["http://zotero.org/users/9063792/items/AZGKHYK2"],"itemData":{"id":4468,"type":"software","abstract":"The lab streaming layer (LSL) is a system for the unified collection of measurement time series in research experiments that handles both the networking, time-synchronization, (near-) real-time access as well as optionally the centralized collection, viewing and disk recording of the data.","title":"LabStreamingLayer","version":"1.15.0","author":[{"family":"Kothe","given":"Christian"},{"family":"Boulay","given":"Chadwik"},{"family":"Delmore","given":"Arnoud"},{"family":"Stenner","given":"Tristian"}],"issued":{"date-parts":[["2020",11,25]]}}}],"schema":"https://github.com/citation-style-language/schema/raw/master/csl-citation.json"} </w:instrText>
-      </w:r>
-      <w:r>
-        <w:fldChar w:fldCharType="separate"/>
-      </w:r>
-      <w:r>
-        <w:t>(Kothe et al., 2020)</w:t>
-      </w:r>
-      <w:r>
-        <w:fldChar w:fldCharType="end"/>
-      </w:r>
-      <w:r>
-        <w:t xml:space="preserve"> for </w:t>
-      </w:r>
-      <w:r>
-        <w:t>recording</w:t>
-      </w:r>
-      <w:r>
-        <w:t xml:space="preserve">. </w:t>
-      </w:r>
-      <w:r>
-        <w:t xml:space="preserve">Data </w:t>
-      </w:r>
-      <w:r>
-        <w:t xml:space="preserve">fed back </w:t>
-      </w:r>
-      <w:r>
-        <w:t xml:space="preserve">to participants </w:t>
-      </w:r>
-      <w:r>
-        <w:t>was of</w:t>
-      </w:r>
-      <w:r>
-        <w:t xml:space="preserve"> visual and auditory </w:t>
-      </w:r>
-      <w:r>
-        <w:t>nature</w:t>
-      </w:r>
-      <w:r>
-        <w:t xml:space="preserve">. </w:t>
-      </w:r>
-      <w:r>
-        <w:t xml:space="preserve">Pupil data was recorded using a </w:t>
-      </w:r>
-      <w:r>
-        <w:t>Pupil Core (Pupil Labs, Berlin, Germany)</w:t>
-      </w:r>
-      <w:r>
-        <w:t xml:space="preserve"> module with a sampling rate of 240 Hz. </w:t>
-      </w:r>
-      <w:r>
-        <w:t>Calibration</w:t>
-      </w:r>
-      <w:r>
-        <w:t xml:space="preserve"> was done </w:t>
-      </w:r>
-      <w:r>
-        <w:t xml:space="preserve">prior to the experimental task while data was send to LSL during the experiment via the Pupil LSL relay </w:t>
-      </w:r>
-      <w:r>
-        <w:fldChar w:fldCharType="begin"/>
-      </w:r>
-      <w:r>
-        <w:instrText xml:space="preserve"> ADDIN ZOTERO_ITEM CSL_CITATION {"citationID":"SuLRP0b5","properties":{"formattedCitation":"(Pupil Labs, 2021)","plainCitation":"(Pupil Labs, 2021)","noteIndex":0},"citationItems":[{"id":4477,"uris":["http://zotero.org/users/9063792/items/JN8VD9SJ"],"itemData":{"id":4477,"type":"software","event-place":"Berlin","publisher":"PupilLabs","publisher-place":"Berlin","title":"Pupil LSL Relay","version":"2.0","author":[{"family":"Pupil Labs","given":""}],"issued":{"date-parts":[["2021",2,5]]}}}],"schema":"https://github.com/citation-style-language/schema/raw/master/csl-citation.json"} </w:instrText>
-      </w:r>
-      <w:r>
-        <w:fldChar w:fldCharType="separate"/>
-      </w:r>
-      <w:r>
-        <w:t>(Pupil Labs, 2021)</w:t>
-      </w:r>
-      <w:r>
-        <w:fldChar w:fldCharType="end"/>
-      </w:r>
-      <w:r>
-        <w:t xml:space="preserve">. All </w:t>
-      </w:r>
-      <w:r>
-        <w:t>data streams</w:t>
-      </w:r>
-      <w:r>
-        <w:t xml:space="preserve"> (Experimental Marker, GSS and Pupil data) were recorded using the </w:t>
-      </w:r>
-      <w:proofErr w:type="spellStart"/>
-      <w:r>
-        <w:t>LabRecorder</w:t>
-      </w:r>
-      <w:proofErr w:type="spellEnd"/>
-      <w:r>
-        <w:t xml:space="preserve"> </w:t>
-      </w:r>
-      <w:r>
-        <w:fldChar w:fldCharType="begin"/>
-      </w:r>
-      <w:r>
-        <w:instrText xml:space="preserve"> ADDIN ZOTERO_ITEM CSL_CITATION {"citationID":"pYzUnOCj","properties":{"formattedCitation":"(Boulay, 2020)","plainCitation":"(Boulay, 2020)","noteIndex":0},"citationItems":[{"id":4478,"uris":["http://zotero.org/users/9063792/items/WFDDLPSL"],"itemData":{"id":4478,"type":"software","title":"LabRecorder","version":"1.14","author":[{"family":"Boulay","given":"Chadwik"}],"issued":{"date-parts":[["2020",11,25]]}}}],"schema":"https://github.com/citation-style-language/schema/raw/master/csl-citation.json"} </w:instrText>
-      </w:r>
-      <w:r>
-        <w:fldChar w:fldCharType="separate"/>
-      </w:r>
-      <w:r>
-        <w:t>(Boulay, 2020)</w:t>
-      </w:r>
-      <w:r>
-        <w:fldChar w:fldCharType="end"/>
-      </w:r>
-    </w:p>
-    <w:p>
-      <w:pPr>
-        <w:pStyle w:val="MethodsText"/>
-        <w:spacing w:before="80"/>
-        <w:rPr>
-          <w:rStyle w:val="MethodssubheadingTegn"/>
-          <w:szCs w:val="15"/>
-        </w:rPr>
-      </w:pPr>
-      <w:r>
-        <w:rPr>
-          <w:rStyle w:val="MethodssubheadingTegn"/>
-          <w:szCs w:val="15"/>
-        </w:rPr>
-        <w:t xml:space="preserve">Experimental </w:t>
-      </w:r>
-      <w:r>
-        <w:rPr>
-          <w:rStyle w:val="MethodssubheadingTegn"/>
-          <w:szCs w:val="15"/>
-        </w:rPr>
-        <w:t>procedure</w:t>
-      </w:r>
-      <w:r>
-        <w:rPr>
-          <w:rStyle w:val="MethodssubheadingTegn"/>
-          <w:szCs w:val="15"/>
-        </w:rPr>
-        <w:t xml:space="preserve"> </w:t>
-      </w:r>
-    </w:p>
-    <w:p>
-      <w:pPr>
-        <w:pStyle w:val="MethodsText"/>
-        <w:rPr>
-          <w:szCs w:val="15"/>
-        </w:rPr>
-      </w:pPr>
-      <w:r>
-        <w:rPr>
-          <w:rStyle w:val="MethodssubheadingTegn"/>
-          <w:rFonts w:ascii="STIX Two Text" w:eastAsiaTheme="minorEastAsia" w:hAnsi="STIX Two Text"/>
-          <w:b w:val="0"/>
-          <w:bCs w:val="0"/>
-          <w:color w:val="000000" w:themeColor="text1"/>
-          <w:szCs w:val="20"/>
-        </w:rPr>
-        <w:t>T</w:t>
-      </w:r>
-      <w:r>
-        <w:rPr>
-          <w:rStyle w:val="MethodssubheadingTegn"/>
-          <w:rFonts w:ascii="STIX Two Text" w:eastAsiaTheme="minorEastAsia" w:hAnsi="STIX Two Text"/>
-          <w:b w:val="0"/>
-          <w:bCs w:val="0"/>
-          <w:color w:val="000000" w:themeColor="text1"/>
-          <w:szCs w:val="20"/>
-        </w:rPr>
-        <w:t>he experiment lasted ~</w:t>
-      </w:r>
-      <w:r>
-        <w:rPr>
-          <w:rStyle w:val="MethodssubheadingTegn"/>
-          <w:rFonts w:ascii="STIX Two Text" w:eastAsiaTheme="minorEastAsia" w:hAnsi="STIX Two Text"/>
-          <w:b w:val="0"/>
-          <w:bCs w:val="0"/>
-          <w:color w:val="000000" w:themeColor="text1"/>
-          <w:szCs w:val="20"/>
-        </w:rPr>
-        <w:t>20</w:t>
-      </w:r>
-      <w:r>
-        <w:rPr>
-          <w:rStyle w:val="MethodssubheadingTegn"/>
-          <w:rFonts w:ascii="STIX Two Text" w:eastAsiaTheme="minorEastAsia" w:hAnsi="STIX Two Text"/>
-          <w:b w:val="0"/>
-          <w:bCs w:val="0"/>
-          <w:color w:val="000000" w:themeColor="text1"/>
-          <w:szCs w:val="20"/>
-        </w:rPr>
-        <w:t xml:space="preserve"> minutes and </w:t>
-      </w:r>
-      <w:r>
-        <w:rPr>
-          <w:szCs w:val="15"/>
-        </w:rPr>
-        <w:t xml:space="preserve">took </w:t>
-      </w:r>
-      <w:r>
-        <w:rPr>
-          <w:szCs w:val="15"/>
-        </w:rPr>
-        <w:t>place in a controlled laboratory environment on the computer (distance from the</w:t>
-      </w:r>
-      <w:r>
-        <w:rPr>
-          <w:szCs w:val="15"/>
-        </w:rPr>
-        <w:t xml:space="preserve"> </w:t>
-      </w:r>
-      <w:r>
-        <w:rPr>
-          <w:szCs w:val="15"/>
-        </w:rPr>
-        <w:t xml:space="preserve">to the screen: approx. </w:t>
-      </w:r>
-      <w:r>
-        <w:rPr>
-          <w:szCs w:val="15"/>
-        </w:rPr>
-        <w:t>9</w:t>
-      </w:r>
-      <w:r>
-        <w:rPr>
-          <w:szCs w:val="15"/>
-        </w:rPr>
-        <w:t>0 cm) in the presence of a test administration.</w:t>
-      </w:r>
-      <w:r>
-        <w:rPr>
-          <w:szCs w:val="15"/>
-        </w:rPr>
-        <w:t xml:space="preserve"> </w:t>
-      </w:r>
-      <w:r>
-        <w:rPr>
-          <w:szCs w:val="15"/>
-        </w:rPr>
-        <w:t xml:space="preserve">The experiment </w:t>
-      </w:r>
-      <w:r>
-        <w:rPr>
-          <w:szCs w:val="15"/>
-        </w:rPr>
-        <w:t>consisted</w:t>
-      </w:r>
-      <w:r>
-        <w:rPr>
-          <w:szCs w:val="15"/>
-        </w:rPr>
-        <w:t xml:space="preserve"> of a training block and three subsequent</w:t>
-      </w:r>
-      <w:r>
-        <w:rPr>
-          <w:szCs w:val="15"/>
-        </w:rPr>
-        <w:t xml:space="preserve"> </w:t>
-      </w:r>
-      <w:r>
-        <w:rPr>
-          <w:szCs w:val="15"/>
-        </w:rPr>
-        <w:t xml:space="preserve">experimental </w:t>
-      </w:r>
-      <w:r>
-        <w:rPr>
-          <w:szCs w:val="15"/>
-        </w:rPr>
-        <w:t xml:space="preserve">blocks, between which the subject </w:t>
-      </w:r>
-      <w:r>
-        <w:rPr>
-          <w:szCs w:val="15"/>
-        </w:rPr>
-        <w:t>could</w:t>
-      </w:r>
-      <w:r>
-        <w:rPr>
-          <w:szCs w:val="15"/>
-        </w:rPr>
-        <w:t xml:space="preserve"> take short break</w:t>
-      </w:r>
-      <w:r>
-        <w:rPr>
-          <w:szCs w:val="15"/>
-        </w:rPr>
-        <w:t>s</w:t>
-      </w:r>
-      <w:r>
-        <w:rPr>
-          <w:szCs w:val="15"/>
-        </w:rPr>
-        <w:t>.</w:t>
-      </w:r>
-      <w:r>
-        <w:rPr>
-          <w:szCs w:val="15"/>
-        </w:rPr>
-        <w:t xml:space="preserve"> </w:t>
-      </w:r>
-      <w:r>
-        <w:rPr>
-          <w:szCs w:val="15"/>
-        </w:rPr>
-        <w:t xml:space="preserve">In the experimental blocks feedback was </w:t>
-      </w:r>
-      <w:proofErr w:type="spellStart"/>
-      <w:r>
-        <w:rPr>
-          <w:szCs w:val="15"/>
-        </w:rPr>
-        <w:t>give</w:t>
-      </w:r>
-      <w:proofErr w:type="spellEnd"/>
-      <w:r>
-        <w:rPr>
-          <w:szCs w:val="15"/>
-        </w:rPr>
-        <w:t xml:space="preserve"> in the following order: 1. Visual only (</w:t>
-      </w:r>
-      <w:proofErr w:type="spellStart"/>
-      <w:r>
-        <w:rPr>
-          <w:szCs w:val="15"/>
-        </w:rPr>
-        <w:t>vo</w:t>
-      </w:r>
-      <w:proofErr w:type="spellEnd"/>
-      <w:r>
-        <w:rPr>
-          <w:szCs w:val="15"/>
-        </w:rPr>
-        <w:t>), 2. visual-auditive (</w:t>
-      </w:r>
-      <w:proofErr w:type="spellStart"/>
-      <w:r>
-        <w:rPr>
-          <w:szCs w:val="15"/>
-        </w:rPr>
-        <w:t>va</w:t>
-      </w:r>
-      <w:proofErr w:type="spellEnd"/>
-      <w:r>
-        <w:rPr>
-          <w:szCs w:val="15"/>
-        </w:rPr>
-        <w:t>) and 3. auditive only (</w:t>
-      </w:r>
-      <w:proofErr w:type="spellStart"/>
-      <w:r>
-        <w:rPr>
-          <w:szCs w:val="15"/>
-        </w:rPr>
-        <w:t>ao</w:t>
-      </w:r>
-      <w:proofErr w:type="spellEnd"/>
-      <w:r>
-        <w:rPr>
-          <w:szCs w:val="15"/>
-        </w:rPr>
-        <w:t xml:space="preserve">). </w:t>
-      </w:r>
-      <w:r>
-        <w:rPr>
-          <w:szCs w:val="15"/>
-        </w:rPr>
-        <w:t xml:space="preserve">Prior to training the </w:t>
-      </w:r>
-      <w:r>
-        <w:rPr>
-          <w:rStyle w:val="MethodssubheadingTegn"/>
-          <w:rFonts w:ascii="STIX Two Text" w:eastAsiaTheme="minorEastAsia" w:hAnsi="STIX Two Text"/>
-          <w:b w:val="0"/>
-          <w:bCs w:val="0"/>
-          <w:color w:val="000000" w:themeColor="text1"/>
-          <w:szCs w:val="20"/>
-        </w:rPr>
-        <w:t>individual maximum force (MF)</w:t>
-      </w:r>
-      <w:r>
-        <w:rPr>
-          <w:rStyle w:val="MethodssubheadingTegn"/>
-          <w:rFonts w:ascii="STIX Two Text" w:eastAsiaTheme="minorEastAsia" w:hAnsi="STIX Two Text"/>
-          <w:b w:val="0"/>
-          <w:bCs w:val="0"/>
-          <w:color w:val="000000" w:themeColor="text1"/>
-          <w:szCs w:val="20"/>
-        </w:rPr>
-        <w:t xml:space="preserve"> was determined. Participants were asked to apply maximum pressure </w:t>
-      </w:r>
-      <w:r>
-        <w:rPr>
-          <w:rStyle w:val="MethodssubheadingTegn"/>
-          <w:rFonts w:ascii="STIX Two Text" w:eastAsiaTheme="minorEastAsia" w:hAnsi="STIX Two Text"/>
-          <w:b w:val="0"/>
-          <w:bCs w:val="0"/>
-          <w:color w:val="000000" w:themeColor="text1"/>
-          <w:szCs w:val="20"/>
-        </w:rPr>
-        <w:t>with the thumb and index finger three times for 1 second. The maximum of the respective average</w:t>
-      </w:r>
-      <w:r>
-        <w:rPr>
-          <w:rStyle w:val="MethodssubheadingTegn"/>
-          <w:rFonts w:ascii="STIX Two Text" w:eastAsiaTheme="minorEastAsia" w:hAnsi="STIX Two Text"/>
-          <w:b w:val="0"/>
-          <w:bCs w:val="0"/>
-          <w:color w:val="000000" w:themeColor="text1"/>
-          <w:szCs w:val="20"/>
-        </w:rPr>
-        <w:t>s</w:t>
-      </w:r>
-      <w:r>
-        <w:rPr>
-          <w:rStyle w:val="MethodssubheadingTegn"/>
-          <w:rFonts w:ascii="STIX Two Text" w:eastAsiaTheme="minorEastAsia" w:hAnsi="STIX Two Text"/>
-          <w:b w:val="0"/>
-          <w:bCs w:val="0"/>
-          <w:color w:val="000000" w:themeColor="text1"/>
-          <w:szCs w:val="20"/>
-        </w:rPr>
-        <w:t xml:space="preserve"> of </w:t>
-      </w:r>
-      <w:r>
-        <w:rPr>
-          <w:rStyle w:val="MethodssubheadingTegn"/>
-          <w:rFonts w:ascii="STIX Two Text" w:eastAsiaTheme="minorEastAsia" w:hAnsi="STIX Two Text"/>
-          <w:b w:val="0"/>
-          <w:bCs w:val="0"/>
-          <w:color w:val="000000" w:themeColor="text1"/>
-          <w:szCs w:val="20"/>
-        </w:rPr>
-        <w:t xml:space="preserve">samples </w:t>
-      </w:r>
-      <w:r>
-        <w:rPr>
-          <w:rStyle w:val="MethodssubheadingTegn"/>
-          <w:rFonts w:ascii="STIX Two Text" w:eastAsiaTheme="minorEastAsia" w:hAnsi="STIX Two Text"/>
-          <w:b w:val="0"/>
-          <w:bCs w:val="0"/>
-          <w:color w:val="000000" w:themeColor="text1"/>
-          <w:szCs w:val="20"/>
-        </w:rPr>
-        <w:t xml:space="preserve">was used as </w:t>
-      </w:r>
-      <w:r>
-        <w:rPr>
-          <w:rStyle w:val="MethodssubheadingTegn"/>
-          <w:rFonts w:ascii="STIX Two Text" w:eastAsiaTheme="minorEastAsia" w:hAnsi="STIX Two Text"/>
-          <w:b w:val="0"/>
-          <w:bCs w:val="0"/>
-          <w:color w:val="000000" w:themeColor="text1"/>
-          <w:szCs w:val="20"/>
-        </w:rPr>
-        <w:t>MF</w:t>
-      </w:r>
-      <w:r>
-        <w:rPr>
-          <w:rStyle w:val="MethodssubheadingTegn"/>
-          <w:rFonts w:ascii="STIX Two Text" w:eastAsiaTheme="minorEastAsia" w:hAnsi="STIX Two Text"/>
-          <w:b w:val="0"/>
-          <w:bCs w:val="0"/>
-          <w:color w:val="000000" w:themeColor="text1"/>
-          <w:szCs w:val="20"/>
-        </w:rPr>
-        <w:t xml:space="preserve">. </w:t>
-      </w:r>
-      <w:r>
-        <w:rPr>
-          <w:rStyle w:val="MethodssubheadingTegn"/>
-          <w:rFonts w:ascii="STIX Two Text" w:eastAsiaTheme="minorEastAsia" w:hAnsi="STIX Two Text"/>
-          <w:b w:val="0"/>
-          <w:bCs w:val="0"/>
-          <w:color w:val="000000" w:themeColor="text1"/>
-          <w:szCs w:val="20"/>
-        </w:rPr>
-        <w:t xml:space="preserve">The target force to match for the rest of the experiment was 15% of the MF. </w:t>
-      </w:r>
-      <w:r>
-        <w:rPr>
-          <w:szCs w:val="15"/>
-        </w:rPr>
-        <w:t xml:space="preserve">In the training block, the task </w:t>
-      </w:r>
-      <w:r>
-        <w:rPr>
-          <w:szCs w:val="15"/>
-        </w:rPr>
-        <w:t>was</w:t>
-      </w:r>
-      <w:r>
-        <w:rPr>
-          <w:szCs w:val="15"/>
-        </w:rPr>
-        <w:t xml:space="preserve"> first trained in each of the three feedback</w:t>
-      </w:r>
-      <w:r>
-        <w:rPr>
-          <w:szCs w:val="15"/>
-        </w:rPr>
-        <w:t xml:space="preserve"> </w:t>
-      </w:r>
-      <w:r>
-        <w:rPr>
-          <w:szCs w:val="15"/>
-        </w:rPr>
-        <w:t>conditions and subject</w:t>
-      </w:r>
-      <w:r>
-        <w:rPr>
-          <w:szCs w:val="15"/>
-        </w:rPr>
-        <w:t>s</w:t>
-      </w:r>
-      <w:r>
-        <w:rPr>
-          <w:szCs w:val="15"/>
-        </w:rPr>
-        <w:t xml:space="preserve"> </w:t>
-      </w:r>
-      <w:r>
-        <w:rPr>
-          <w:szCs w:val="15"/>
-        </w:rPr>
-        <w:t xml:space="preserve">were allowed to </w:t>
-      </w:r>
-      <w:r>
-        <w:rPr>
-          <w:szCs w:val="15"/>
-        </w:rPr>
-        <w:t>repeat the training if necessary.</w:t>
-      </w:r>
-      <w:r>
-        <w:rPr>
-          <w:szCs w:val="15"/>
-        </w:rPr>
-        <w:t xml:space="preserve"> </w:t>
-      </w:r>
-      <w:r>
-        <w:rPr>
-          <w:szCs w:val="15"/>
-        </w:rPr>
-        <w:t>T</w:t>
-      </w:r>
-      <w:r>
-        <w:rPr>
-          <w:szCs w:val="15"/>
-        </w:rPr>
-        <w:t xml:space="preserve">rials from the training </w:t>
-      </w:r>
-      <w:r>
-        <w:rPr>
-          <w:szCs w:val="15"/>
-        </w:rPr>
-        <w:t>were</w:t>
-      </w:r>
-      <w:r>
-        <w:rPr>
-          <w:szCs w:val="15"/>
-        </w:rPr>
-        <w:t xml:space="preserve"> not included in the data </w:t>
-      </w:r>
-      <w:r>
-        <w:rPr>
-          <w:szCs w:val="15"/>
-        </w:rPr>
-        <w:t>analysis</w:t>
-      </w:r>
-      <w:r>
-        <w:rPr>
-          <w:szCs w:val="15"/>
-        </w:rPr>
-        <w:t>.</w:t>
-      </w:r>
-      <w:r>
-        <w:rPr>
-          <w:szCs w:val="15"/>
-        </w:rPr>
-        <w:t xml:space="preserve"> </w:t>
-      </w:r>
-      <w:r>
-        <w:rPr>
-          <w:szCs w:val="15"/>
-        </w:rPr>
-        <w:t xml:space="preserve">The subsequent main blocks, comprise </w:t>
-      </w:r>
-      <w:r>
-        <w:rPr>
-          <w:szCs w:val="15"/>
-        </w:rPr>
-        <w:t>four</w:t>
-      </w:r>
-      <w:r>
-        <w:rPr>
-          <w:szCs w:val="15"/>
-        </w:rPr>
-        <w:t xml:space="preserve"> randomized trials each from</w:t>
-      </w:r>
-      <w:r>
-        <w:rPr>
-          <w:szCs w:val="15"/>
-        </w:rPr>
-        <w:t xml:space="preserve"> </w:t>
-      </w:r>
-      <w:r>
-        <w:rPr>
-          <w:szCs w:val="15"/>
-        </w:rPr>
-        <w:t xml:space="preserve">the three feedback conditions. The subjects </w:t>
-      </w:r>
-      <w:r>
-        <w:rPr>
-          <w:szCs w:val="15"/>
-        </w:rPr>
-        <w:t>were</w:t>
-      </w:r>
-      <w:r>
-        <w:rPr>
-          <w:szCs w:val="15"/>
-        </w:rPr>
-        <w:t xml:space="preserve"> asked to reach a target as quickly as possible using the force sensor in their right hand.</w:t>
-      </w:r>
-      <w:r>
-        <w:rPr>
-          <w:szCs w:val="15"/>
-        </w:rPr>
-        <w:t xml:space="preserve"> T</w:t>
-      </w:r>
-      <w:r>
-        <w:rPr>
-          <w:szCs w:val="15"/>
-        </w:rPr>
-        <w:t>he force sensor in their right hand. In the last of the three main blocks, however</w:t>
-      </w:r>
-      <w:r>
-        <w:rPr>
-          <w:szCs w:val="15"/>
-        </w:rPr>
-        <w:t xml:space="preserve"> </w:t>
-      </w:r>
-      <w:r>
-        <w:rPr>
-          <w:szCs w:val="15"/>
-        </w:rPr>
-        <w:t>the subject is instructed not to use the force sensor and instead to use only the</w:t>
-      </w:r>
-      <w:r>
-        <w:rPr>
-          <w:szCs w:val="15"/>
-        </w:rPr>
-        <w:t xml:space="preserve"> passively follow the tasks. Accordingly, the sequence of the blocks is not randomized, the passive condition is always the last to be processed and </w:t>
-      </w:r>
-      <w:r>
-        <w:rPr>
-          <w:szCs w:val="15"/>
-        </w:rPr>
-        <w:t xml:space="preserve">serves as a baseline for the recording of pupillometry data. The processing time for each of the main blocks is approximately 6.5 minutes. At the beginning of each trial, a written cue is first displayed for 1 s indicating the nature of the task is displayed, either "auditory only" for the </w:t>
-      </w:r>
-      <w:proofErr w:type="spellStart"/>
-      <w:r>
-        <w:rPr>
-          <w:szCs w:val="15"/>
-        </w:rPr>
-        <w:t>unisensory</w:t>
-      </w:r>
-      <w:proofErr w:type="spellEnd"/>
-      <w:r>
-        <w:rPr>
-          <w:szCs w:val="15"/>
-        </w:rPr>
-        <w:t xml:space="preserve">-auditory feedback Condition </w:t>
-      </w:r>
-      <w:proofErr w:type="spellStart"/>
-      <w:r>
-        <w:rPr>
-          <w:szCs w:val="15"/>
-        </w:rPr>
-        <w:t>ao</w:t>
-      </w:r>
-      <w:proofErr w:type="spellEnd"/>
-      <w:r>
-        <w:rPr>
-          <w:szCs w:val="15"/>
-        </w:rPr>
-        <w:t xml:space="preserve">, in which the only cue to the proximity of the bar to the target is a changing "visual only" for the </w:t>
-      </w:r>
-      <w:proofErr w:type="spellStart"/>
-      <w:r>
-        <w:rPr>
-          <w:szCs w:val="15"/>
-        </w:rPr>
-        <w:t>vo</w:t>
-      </w:r>
-      <w:proofErr w:type="spellEnd"/>
-      <w:r>
-        <w:rPr>
-          <w:szCs w:val="15"/>
-        </w:rPr>
-        <w:t xml:space="preserve"> condition, in which the bar and the target are shown on the screen but no  are shown on the screen but no sound is heard, and "auditory &amp; visual" for the multisensory the multisensory feedback condition av (</w:t>
-      </w:r>
-      <w:r>
-        <w:rPr>
-          <w:rStyle w:val="MethodsTextTegn"/>
-        </w:rPr>
-        <w:t xml:space="preserve">see </w:t>
-      </w:r>
-      <w:r>
-        <w:rPr>
-          <w:rStyle w:val="MethodsTextTegn"/>
-        </w:rPr>
-        <w:fldChar w:fldCharType="begin"/>
-      </w:r>
-      <w:r>
-        <w:rPr>
-          <w:rStyle w:val="MethodsTextTegn"/>
-        </w:rPr>
-        <w:instrText xml:space="preserve"> REF _Ref120090947 \h </w:instrText>
-      </w:r>
-      <w:r>
-        <w:rPr>
-          <w:rStyle w:val="MethodsTextTegn"/>
-        </w:rPr>
-        <w:instrText xml:space="preserve"> \* MERGEFORMAT </w:instrText>
-      </w:r>
-      <w:r>
-        <w:rPr>
-          <w:rStyle w:val="MethodsTextTegn"/>
-        </w:rPr>
-      </w:r>
-      <w:r>
-        <w:rPr>
-          <w:rStyle w:val="MethodsTextTegn"/>
-        </w:rPr>
-        <w:fldChar w:fldCharType="separate"/>
-      </w:r>
-      <w:r>
-        <w:rPr>
-          <w:rStyle w:val="MethodsTextTegn"/>
-        </w:rPr>
-        <w:t>Figure 4</w:t>
-      </w:r>
-      <w:r>
-        <w:rPr>
-          <w:rStyle w:val="MethodsTextTegn"/>
-        </w:rPr>
-        <w:fldChar w:fldCharType="end"/>
-      </w:r>
-      <w:r>
-        <w:rPr>
-          <w:szCs w:val="15"/>
-        </w:rPr>
-        <w:t xml:space="preserve">). </w:t>
-      </w:r>
-      <w:r>
-        <w:rPr>
-          <w:szCs w:val="15"/>
-        </w:rPr>
-        <w:t>The cue as well as all stimuli described in the following are presented against a gray background (hex color code: #808080).</w:t>
-      </w:r>
-      <w:r>
-        <w:rPr>
-          <w:szCs w:val="15"/>
-        </w:rPr>
-        <w:t xml:space="preserve"> </w:t>
-      </w:r>
-      <w:r>
-        <w:rPr>
-          <w:szCs w:val="15"/>
-        </w:rPr>
-        <w:t xml:space="preserve">In each trial, the cue is first followed by a rest period of variable </w:t>
-      </w:r>
-      <w:proofErr w:type="gramStart"/>
-      <w:r>
-        <w:rPr>
-          <w:szCs w:val="15"/>
-        </w:rPr>
-        <w:t>length(</w:t>
-      </w:r>
-      <w:proofErr w:type="gramEnd"/>
-      <w:r>
-        <w:rPr>
-          <w:szCs w:val="15"/>
-        </w:rPr>
-        <w:t>Range: 1 - 1.5 s; see Figure 5), during which a blank, black screen is shown. Subsequently, the subject is shown a fixation cross on a gray background centered in the middle of the screen is presented (hex color code: #000000; see Fig.5), which the subject is asked to fixate with his gaze. The presentation duration of the fixation cross varies between 1.5 and 2.5 s. In the subsequent Force phase, as in the experiment of Archer et al.</w:t>
-      </w:r>
-      <w:r>
-        <w:rPr>
-          <w:szCs w:val="15"/>
-        </w:rPr>
-        <w:t xml:space="preserve"> </w:t>
-      </w:r>
-      <w:r>
-        <w:rPr>
-          <w:szCs w:val="15"/>
-        </w:rPr>
-        <w:t xml:space="preserve">(2018), the subject's task is to move to a target area as quickly as possible using the force sensor in his or her hand as quickly as possible and to hold the position there until the force phase ends. Phase ends. Unlike in the original study, however, the force phase ends after only 6 sin order to obtain more trials for the same total duration of the experiment. In this way a better signal-to-noise ratio can be obtained for the EEG data analysis. The target area is centered horizontally and vertically on the computer monitor marked by a white bar (height: 27.522° visual angle, width: 0.997° visual angle, Hex color code: #ffffff). If a visual stimulus serves as a cue to the set position (in the feedback-conditions </w:t>
-      </w:r>
-      <w:proofErr w:type="spellStart"/>
-      <w:r>
-        <w:rPr>
-          <w:szCs w:val="15"/>
-        </w:rPr>
-        <w:t>vo</w:t>
-      </w:r>
-      <w:proofErr w:type="spellEnd"/>
-      <w:r>
-        <w:rPr>
-          <w:szCs w:val="15"/>
-        </w:rPr>
-        <w:t xml:space="preserve"> and av; see Figure 5, left and right), the subject is presented with an additional is shown another red bar in addition to the white target area (height: 27.522°visual angle, width: 0.997° visual angle, hex color code: #732626), which the test person can the force sensor to move it horizontally in order to move to the target area. Target. How strongly the bar responds to the pressure applied to the force sensor, is varied from trial to trial (see UV </w:t>
-      </w:r>
-      <w:proofErr w:type="spellStart"/>
-      <w:r>
-        <w:rPr>
-          <w:szCs w:val="15"/>
-        </w:rPr>
-        <w:t>SoF</w:t>
-      </w:r>
-      <w:proofErr w:type="spellEnd"/>
-      <w:r>
-        <w:rPr>
-          <w:szCs w:val="15"/>
-        </w:rPr>
-        <w:t xml:space="preserve"> in the independent variables section).</w:t>
-      </w:r>
-      <w:r>
-        <w:rPr>
-          <w:szCs w:val="15"/>
-        </w:rPr>
-        <w:t xml:space="preserve"> </w:t>
-      </w:r>
-      <w:r>
-        <w:rPr>
-          <w:szCs w:val="15"/>
-        </w:rPr>
-        <w:t xml:space="preserve">In trials with auditory cue stimulus (feedback conditions </w:t>
-      </w:r>
-      <w:proofErr w:type="spellStart"/>
-      <w:r>
-        <w:rPr>
-          <w:szCs w:val="15"/>
-        </w:rPr>
-        <w:t>ao</w:t>
-      </w:r>
-      <w:proofErr w:type="spellEnd"/>
-      <w:r>
-        <w:rPr>
-          <w:szCs w:val="15"/>
-        </w:rPr>
-        <w:t xml:space="preserve"> and av, cf. Figure 5 middle), the distance to the target area is signaled by a changing tone signaled (frequency between 440 and 660 Hz). The volume was set before the experiment calibrated to a comfortable volume for the subjects before the experiment.</w:t>
-      </w:r>
-    </w:p>
-    <w:p>
-      <w:pPr>
-        <w:pStyle w:val="MethodsTextwithTab"/>
-        <w:rPr>
-          <w:szCs w:val="15"/>
-        </w:rPr>
-      </w:pPr>
-    </w:p>
-    <w:p>
-      <w:pPr>
-        <w:pStyle w:val="Methodssubheading"/>
-      </w:pPr>
-      <w:r>
-        <w:t>Data processing</w:t>
-      </w:r>
-    </w:p>
-    <w:p>
-      <w:pPr>
-        <w:pStyle w:val="MethodsText"/>
-      </w:pPr>
-      <w:r>
-        <w:t>Preprocessing for force and pupil.</w:t>
-      </w:r>
-    </w:p>
-    <w:p>
-      <w:pPr>
-        <w:pStyle w:val="MethodsText"/>
+      </w:pPr>
+      <w:r>
         <w:rPr>
           <w:noProof/>
-          <w:lang w:val="da-DK"/>
-        </w:rPr>
-      </w:pPr>
-      <w:r>
-        <w:t xml:space="preserve">Four force data measures at each </w:t>
-      </w:r>
-      <w:r>
-        <w:t>feedback</w:t>
-      </w:r>
-      <w:r>
-        <w:t xml:space="preserve"> condition were calculated using </w:t>
-      </w:r>
-      <w:r>
-        <w:t>Python</w:t>
-      </w:r>
-      <w:r>
-        <w:t xml:space="preserve">: mean force (%MVC), unfiltered force error (RMSE), RMSE low-pass filtered into the 0–3 Hz </w:t>
-      </w:r>
-      <w:proofErr w:type="gramStart"/>
-      <w:r>
-        <w:t>range, and</w:t>
-      </w:r>
-      <w:proofErr w:type="gramEnd"/>
-      <w:r>
-        <w:t xml:space="preserve"> sum of power of force between 4–12 Hz. We chose to evaluate force tremor between the 4–12 Hz range since this range is where a majority of the tremor is contained. The middle 25speriodofeachtrialwasanalysedtoensurethatsubjectshad reached a constant level of force. The low and high visual feedback measures (mean force, RMSE unfiltered, RMSE 0–3 Hz, sum of power in 4–12 Hz) were subtracted to obtain a high-low difference measure (mean </w:t>
-      </w:r>
-      <w:proofErr w:type="spellStart"/>
-      <w:r>
-        <w:t>ForceH</w:t>
-      </w:r>
-      <w:proofErr w:type="spellEnd"/>
-      <w:r>
-        <w:t xml:space="preserve">-L, Force Unfiltered </w:t>
-      </w:r>
-      <w:proofErr w:type="spellStart"/>
-      <w:r>
-        <w:t>ErrorH-</w:t>
-      </w:r>
-      <w:proofErr w:type="gramStart"/>
-      <w:r>
-        <w:t>L,Force</w:t>
-      </w:r>
-      <w:proofErr w:type="spellEnd"/>
-      <w:proofErr w:type="gramEnd"/>
-      <w:r>
-        <w:t xml:space="preserve"> 0-3 Hz </w:t>
-      </w:r>
-      <w:proofErr w:type="spellStart"/>
-      <w:r>
-        <w:t>ErrorH</w:t>
-      </w:r>
-      <w:proofErr w:type="spellEnd"/>
-      <w:r>
-        <w:t xml:space="preserve">-L, and Force </w:t>
-      </w:r>
-      <w:proofErr w:type="spellStart"/>
-      <w:r>
-        <w:t>TremorH</w:t>
-      </w:r>
-      <w:proofErr w:type="spellEnd"/>
-      <w:r>
-        <w:t xml:space="preserve">-L). Each measure was tested for homogeneity by conducting a </w:t>
-      </w:r>
-      <w:proofErr w:type="spellStart"/>
-      <w:r>
-        <w:t>Levene’s</w:t>
-      </w:r>
-      <w:proofErr w:type="spellEnd"/>
-      <w:r>
-        <w:t xml:space="preserve"> </w:t>
-      </w:r>
-      <w:proofErr w:type="gramStart"/>
-      <w:r>
-        <w:t>test, and</w:t>
-      </w:r>
-      <w:proofErr w:type="gramEnd"/>
-      <w:r>
-        <w:t xml:space="preserve"> was followed by either an independent samples t-test or a Mann-Whitney U-test (significance at P 5 0.05).</w:t>
-      </w:r>
-      <w:r>
-        <w:rPr>
-          <w:noProof/>
-          <w:lang w:val="da-DK"/>
-        </w:rPr>
-        <w:t xml:space="preserve"> </w:t>
-      </w:r>
-    </w:p>
-    <w:p>
-      <w:pPr>
-        <w:pStyle w:val="MethodsText"/>
-        <w:rPr>
-          <w:noProof/>
-          <w:lang w:val="da-DK"/>
-        </w:rPr>
-      </w:pPr>
-    </w:p>
-    <w:p>
-      <w:pPr>
-        <w:pStyle w:val="Methodssubheading"/>
-        <w:rPr>
-          <w:noProof/>
-          <w:lang w:val="da-DK"/>
-        </w:rPr>
-      </w:pPr>
-      <w:r>
-        <w:rPr>
-          <w:noProof/>
-          <w:lang w:val="da-DK"/>
-        </w:rPr>
-        <w:t>Statistics</w:t>
-      </w:r>
-    </w:p>
-    <w:p>
-      <w:pPr>
-        <w:pStyle w:val="MethodsText"/>
-      </w:pPr>
-      <w:r>
-        <w:rPr>
-          <w:noProof/>
-          <w:lang w:val="da-DK"/>
-        </w:rPr>
-        <w:t>Descriptive and Tremor and Pupil</w:t>
-      </w:r>
-    </w:p>
-    <w:p>
-      <w:pPr>
-        <w:pStyle w:val="Methodssubheading"/>
-      </w:pPr>
-      <w:r>
-        <w:rPr>
-          <w:rFonts w:ascii="STIX Two Text" w:eastAsiaTheme="minorEastAsia" w:hAnsi="STIX Two Text"/>
-          <w:b w:val="0"/>
-          <w:bCs w:val="0"/>
-          <w:noProof/>
-          <w:color w:val="000000" w:themeColor="text1"/>
-          <w:szCs w:val="20"/>
-        </w:rPr>
-        <w:lastRenderedPageBreak/>
+        </w:rPr>
         <w:pict w14:anchorId="58487156">
-          <v:shape id="_x0000_s2050" type="#_x0000_t202" style="position:absolute;left:0;text-align:left;margin-left:.35pt;margin-top:306.95pt;width:521.65pt;height:294.95pt;z-index:251660290;visibility:visible;mso-width-percent:0;mso-wrap-distance-left:9pt;mso-wrap-distance-top:3.6pt;mso-wrap-distance-right:9pt;mso-wrap-distance-bottom:3.6pt;mso-position-horizontal-relative:margin;mso-position-vertical-relative:text;mso-width-percent:0;mso-width-relative:margin;mso-height-relative:margin;v-text-anchor:top" o:gfxdata="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">
-            <v:textbox style="layout-flow:vertical;mso-next-textbox:#_x0000_s2050">
+          <v:shape id="_x0000_s2050" type="#_x0000_t202" style="position:absolute;left:0;text-align:left;margin-left:-1.05pt;margin-top:232.75pt;width:521.65pt;height:303.55pt;z-index:251660290;visibility:visible;mso-width-percent:0;mso-wrap-distance-left:9pt;mso-wrap-distance-top:3.6pt;mso-wrap-distance-right:9pt;mso-wrap-distance-bottom:3.6pt;mso-position-horizontal-relative:margin;mso-position-vertical-relative:text;mso-width-percent:0;mso-width-relative:margin;mso-height-relative:margin;v-text-anchor:top" o:gfxdata="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">
+            <v:textbox style="mso-next-textbox:#_x0000_s2050">
               <w:txbxContent>
                 <w:p>
+                  <w:pPr>
+                    <w:jc w:val="center"/>
+                  </w:pPr>
                   <w:r>
                     <w:rPr>
                       <w:noProof/>
                     </w:rPr>
                     <w:drawing>
-                      <wp:inline distT="0" distB="0" distL="0" distR="0" wp14:anchorId="6A352713" wp14:editId="333AFD78">
-                        <wp:extent cx="6499378" cy="3112748"/>
+                      <wp:inline distT="0" distB="0" distL="0" distR="0" wp14:anchorId="60D0062E" wp14:editId="7C47B7F5">
+                        <wp:extent cx="6094991" cy="3428511"/>
                         <wp:effectExtent l="0" t="0" r="0" b="0"/>
-                        <wp:docPr id="7" name="Grafik 53" descr="Diagram&#10;&#10;Description automatically generated"/>
+                        <wp:docPr id="1" name="Picture 1" descr="Diagram&#10;&#10;Description automatically generated"/>
                         <wp:cNvGraphicFramePr>
                           <a:graphicFrameLocks xmlns:a="http://schemas.openxmlformats.org/drawingml/2006/main" noChangeAspect="1"/>
                         </wp:cNvGraphicFramePr>
@@ -6542,33 +5539,23 @@
                           <a:graphicData uri="http://schemas.openxmlformats.org/drawingml/2006/picture">
                             <pic:pic xmlns:pic="http://schemas.openxmlformats.org/drawingml/2006/picture">
                               <pic:nvPicPr>
-                                <pic:cNvPr id="53" name="Grafik 53" descr="Diagram&#10;&#10;Description automatically generated"/>
-                                <pic:cNvPicPr>
-                                  <a:picLocks noChangeAspect="1"/>
-                                </pic:cNvPicPr>
+                                <pic:cNvPr id="1" name="Picture 1" descr="Diagram&#10;&#10;Description automatically generated"/>
+                                <pic:cNvPicPr/>
                               </pic:nvPicPr>
                               <pic:blipFill>
-                                <a:blip r:embed="rId16">
-                                  <a:extLst>
-                                    <a:ext uri="{28A0092B-C50C-407E-A947-70E740481C1C}">
-                                      <a14:useLocalDpi xmlns:a14="http://schemas.microsoft.com/office/drawing/2010/main" val="0"/>
-                                    </a:ext>
-                                  </a:extLst>
-                                </a:blip>
-                                <a:srcRect/>
+                                <a:blip r:embed="rId20"/>
                                 <a:stretch>
                                   <a:fillRect/>
                                 </a:stretch>
                               </pic:blipFill>
-                              <pic:spPr bwMode="auto">
+                              <pic:spPr>
                                 <a:xfrm>
                                   <a:off x="0" y="0"/>
-                                  <a:ext cx="6521580" cy="3123381"/>
+                                  <a:ext cx="6113183" cy="3438744"/>
                                 </a:xfrm>
                                 <a:prstGeom prst="rect">
                                   <a:avLst/>
                                 </a:prstGeom>
-                                <a:noFill/>
                               </pic:spPr>
                             </pic:pic>
                           </a:graphicData>
@@ -6586,8 +5573,8 @@
                       <w:szCs w:val="15"/>
                     </w:rPr>
                   </w:pPr>
-                  <w:bookmarkStart w:id="2" w:name="_Ref120090947"/>
-                  <w:bookmarkStart w:id="3" w:name="_Ref120090816"/>
+                  <w:bookmarkStart w:id="3" w:name="_Ref120090947"/>
+                  <w:bookmarkStart w:id="4" w:name="_Ref120090816"/>
                   <w:r>
                     <w:rPr>
                       <w:rStyle w:val="MethodssubheadingTegn"/>
@@ -6624,7 +5611,7 @@
                     </w:rPr>
                     <w:fldChar w:fldCharType="end"/>
                   </w:r>
-                  <w:bookmarkEnd w:id="2"/>
+                  <w:bookmarkEnd w:id="3"/>
                   <w:r>
                     <w:rPr>
                       <w:rStyle w:val="MethodssubheadingTegn"/>
@@ -6693,7 +5680,7 @@
                     </w:rPr>
                     <w:t xml:space="preserve"> Example epoch with timing of all elements.</w:t>
                   </w:r>
-                  <w:bookmarkEnd w:id="3"/>
+                  <w:bookmarkEnd w:id="4"/>
                 </w:p>
                 <w:p/>
               </w:txbxContent>
@@ -6701,6 +5688,1284 @@
             <w10:wrap type="square" anchorx="margin"/>
           </v:shape>
         </w:pict>
+      </w:r>
+      <w:r>
+        <w:t>The experiment consisted of a computer-based task which involved matching a target force. Data collected from participants included a force sensor</w:t>
+      </w:r>
+      <w:r>
+        <w:t xml:space="preserve"> (GSS)</w:t>
+      </w:r>
+      <w:r>
+        <w:t xml:space="preserve"> and </w:t>
+      </w:r>
+      <w:r>
+        <w:t xml:space="preserve">pupillometry. For the collection of the force, </w:t>
+      </w:r>
+      <w:r>
+        <w:t>an</w:t>
+      </w:r>
+      <w:r>
+        <w:t xml:space="preserve"> Arduino based force sensor was used. The weight cell (Adafruit, ADA4541) was connected to </w:t>
+      </w:r>
+      <w:r>
+        <w:t>an</w:t>
+      </w:r>
+      <w:r>
+        <w:t xml:space="preserve"> amplifier (</w:t>
+      </w:r>
+      <w:proofErr w:type="spellStart"/>
+      <w:r>
+        <w:t>SparkFun</w:t>
+      </w:r>
+      <w:proofErr w:type="spellEnd"/>
+      <w:r>
+        <w:t xml:space="preserve">, HX711) and </w:t>
+      </w:r>
+      <w:r>
+        <w:t xml:space="preserve">digitized </w:t>
+      </w:r>
+      <w:r>
+        <w:t>at 80Hz</w:t>
+      </w:r>
+      <w:r>
+        <w:t xml:space="preserve"> via a </w:t>
+      </w:r>
+      <w:proofErr w:type="spellStart"/>
+      <w:r>
+        <w:t>Arduino</w:t>
+      </w:r>
+      <w:r>
+        <w:t>Uno</w:t>
+      </w:r>
+      <w:proofErr w:type="spellEnd"/>
+      <w:r>
+        <w:t xml:space="preserve">. The Arduino was connected via a serial port to the stimulus presentation computer. The experiment presentation was done via </w:t>
+      </w:r>
+      <w:proofErr w:type="spellStart"/>
+      <w:r>
+        <w:t>PsychoPy</w:t>
+      </w:r>
+      <w:proofErr w:type="spellEnd"/>
+      <w:r>
+        <w:t xml:space="preserve"> </w:t>
+      </w:r>
+      <w:r>
+        <w:fldChar w:fldCharType="begin"/>
+      </w:r>
+      <w:r>
+        <w:instrText xml:space="preserve"> ADDIN ZOTERO_ITEM CSL_CITATION {"citationID":"KiDCa6m1","properties":{"formattedCitation":"(Peirce et al., 2019)","plainCitation":"(Peirce et al., 2019)","noteIndex":0},"citationItems":[{"id":4383,"uris":["http://zotero.org/users/9063792/items/BW2CF2B8"],"itemData":{"id":4383,"type":"article-journal","abstract":"PsychoPy is an application for the creation of experiments in behavioral science (psychology, neuroscience, linguistics, etc.) with precise spatial control and timing of stimuli. It now provides a choice of interface; users can write scripts in Python if they choose, while those who prefer to construct experiments graphically can use the new Builder interface. Here we describe the features that have been added over the last 10 years of its development. The most notable addition has been that Builder interface, allowing users to create studies with minimal or no programming, while also allowing the insertion of Python code for maximal flexibility. We also present some of the other new features, including further stimulus options, asynchronous time-stamped hardware polling, and better support for open science and reproducibility. Tens of thousands of users now launch PsychoPy every month, and more than 90 people have contributed to the code. We discuss the current state of the project, as well as plans for the future.","container-title":"Behavior Research Methods","DOI":"10.3758/s13428-018-01193-y","ISSN":"1554-3528","issue":"1","journalAbbreviation":"Behav Res","language":"en","page":"195-203","source":"Springer Link","title":"PsychoPy2: Experiments in behavior made easy","title-short":"PsychoPy2","volume":"51","author":[{"family":"Peirce","given":"Jonathan"},{"family":"Gray","given":"Jeremy R."},{"family":"Simpson","given":"Sol"},{"family":"MacAskill","given":"Michael"},{"family":"Höchenberger","given":"Richard"},{"family":"Sogo","given":"Hiroyuki"},{"family":"Kastman","given":"Erik"},{"family":"Lindeløv","given":"Jonas Kristoffer"}],"issued":{"date-parts":[["2019",2,1]]}}}],"schema":"https://github.com/citation-style-language/schema/raw/master/csl-citation.json"} </w:instrText>
+      </w:r>
+      <w:r>
+        <w:fldChar w:fldCharType="separate"/>
+      </w:r>
+      <w:r>
+        <w:t>(Peirce et al., 2019)</w:t>
+      </w:r>
+      <w:r>
+        <w:fldChar w:fldCharType="end"/>
+      </w:r>
+      <w:r>
+        <w:t xml:space="preserve">. Inside the </w:t>
+      </w:r>
+      <w:r>
+        <w:t>presenting</w:t>
+      </w:r>
+      <w:r>
+        <w:t xml:space="preserve"> script the data of the serial port was used to feedback information to the participant </w:t>
+      </w:r>
+      <w:r>
+        <w:t>in real time (delay &lt;</w:t>
+      </w:r>
+      <w:r>
+        <w:t xml:space="preserve"> 10</w:t>
+      </w:r>
+      <w:r>
+        <w:t xml:space="preserve">ms) </w:t>
+      </w:r>
+      <w:r>
+        <w:t>and send to LSL</w:t>
+      </w:r>
+      <w:r>
+        <w:t xml:space="preserve"> </w:t>
+      </w:r>
+      <w:r>
+        <w:fldChar w:fldCharType="begin"/>
+      </w:r>
+      <w:r>
+        <w:instrText xml:space="preserve"> ADDIN ZOTERO_ITEM CSL_CITATION {"citationID":"wWuufBsr","properties":{"formattedCitation":"(Kothe et al., 2020)","plainCitation":"(Kothe et al., 2020)","noteIndex":0},"citationItems":[{"id":4468,"uris":["http://zotero.org/users/9063792/items/AZGKHYK2"],"itemData":{"id":4468,"type":"software","abstract":"The lab streaming layer (LSL) is a system for the unified collection of measurement time series in research experiments that handles both the networking, time-synchronization, (near-) real-time access as well as optionally the centralized collection, viewing and disk recording of the data.","title":"LabStreamingLayer","version":"1.15.0","author":[{"family":"Kothe","given":"Christian"},{"family":"Boulay","given":"Chadwik"},{"family":"Delmore","given":"Arnoud"},{"family":"Stenner","given":"Tristian"}],"issued":{"date-parts":[["2020",11,25]]}}}],"schema":"https://github.com/citation-style-language/schema/raw/master/csl-citation.json"} </w:instrText>
+      </w:r>
+      <w:r>
+        <w:fldChar w:fldCharType="separate"/>
+      </w:r>
+      <w:r>
+        <w:t>(Kothe et al., 2020)</w:t>
+      </w:r>
+      <w:r>
+        <w:fldChar w:fldCharType="end"/>
+      </w:r>
+      <w:r>
+        <w:t xml:space="preserve"> for </w:t>
+      </w:r>
+      <w:r>
+        <w:t>recording</w:t>
+      </w:r>
+      <w:r>
+        <w:t xml:space="preserve">. </w:t>
+      </w:r>
+      <w:r>
+        <w:t xml:space="preserve">Data </w:t>
+      </w:r>
+      <w:r>
+        <w:t xml:space="preserve">fed back </w:t>
+      </w:r>
+      <w:r>
+        <w:t xml:space="preserve">to participants </w:t>
+      </w:r>
+      <w:r>
+        <w:t>was of</w:t>
+      </w:r>
+      <w:r>
+        <w:t xml:space="preserve"> visual and auditory </w:t>
+      </w:r>
+      <w:r>
+        <w:t>nature</w:t>
+      </w:r>
+      <w:r>
+        <w:t xml:space="preserve">. </w:t>
+      </w:r>
+      <w:r>
+        <w:t xml:space="preserve">Pupil data was recorded using a </w:t>
+      </w:r>
+      <w:r>
+        <w:t>Pupil Core (Pupil Labs, Berlin, Germany)</w:t>
+      </w:r>
+      <w:r>
+        <w:t xml:space="preserve"> module with a sampling rate of 240 Hz. </w:t>
+      </w:r>
+      <w:r>
+        <w:t>Calibration</w:t>
+      </w:r>
+      <w:r>
+        <w:t xml:space="preserve"> was done </w:t>
+      </w:r>
+      <w:r>
+        <w:t xml:space="preserve">prior to the experimental task while data was send to LSL during the experiment via the Pupil LSL relay </w:t>
+      </w:r>
+      <w:r>
+        <w:fldChar w:fldCharType="begin"/>
+      </w:r>
+      <w:r>
+        <w:instrText xml:space="preserve"> ADDIN ZOTERO_ITEM CSL_CITATION {"citationID":"SuLRP0b5","properties":{"formattedCitation":"(Pupil Labs, 2021)","plainCitation":"(Pupil Labs, 2021)","noteIndex":0},"citationItems":[{"id":4477,"uris":["http://zotero.org/users/9063792/items/JN8VD9SJ"],"itemData":{"id":4477,"type":"software","event-place":"Berlin","publisher":"PupilLabs","publisher-place":"Berlin","title":"Pupil LSL Relay","version":"2.0","author":[{"family":"Pupil Labs","given":""}],"issued":{"date-parts":[["2021",2,5]]}}}],"schema":"https://github.com/citation-style-language/schema/raw/master/csl-citation.json"} </w:instrText>
+      </w:r>
+      <w:r>
+        <w:fldChar w:fldCharType="separate"/>
+      </w:r>
+      <w:r>
+        <w:t>(Pupil Labs, 2021)</w:t>
+      </w:r>
+      <w:r>
+        <w:fldChar w:fldCharType="end"/>
+      </w:r>
+      <w:r>
+        <w:t xml:space="preserve">. All </w:t>
+      </w:r>
+      <w:r>
+        <w:t>data streams</w:t>
+      </w:r>
+      <w:r>
+        <w:t xml:space="preserve"> (Experimental Marker, GSS and Pupil data) were recorded using the </w:t>
+      </w:r>
+      <w:proofErr w:type="spellStart"/>
+      <w:r>
+        <w:t>LabRecorder</w:t>
+      </w:r>
+      <w:proofErr w:type="spellEnd"/>
+      <w:r>
+        <w:t xml:space="preserve"> </w:t>
+      </w:r>
+      <w:r>
+        <w:fldChar w:fldCharType="begin"/>
+      </w:r>
+      <w:r>
+        <w:instrText xml:space="preserve"> ADDIN ZOTERO_ITEM CSL_CITATION {"citationID":"pYzUnOCj","properties":{"formattedCitation":"(Boulay, 2020)","plainCitation":"(Boulay, 2020)","noteIndex":0},"citationItems":[{"id":4478,"uris":["http://zotero.org/users/9063792/items/WFDDLPSL"],"itemData":{"id":4478,"type":"software","title":"LabRecorder","version":"1.14","author":[{"family":"Boulay","given":"Chadwik"}],"issued":{"date-parts":[["2020",11,25]]}}}],"schema":"https://github.com/citation-style-language/schema/raw/master/csl-citation.json"} </w:instrText>
+      </w:r>
+      <w:r>
+        <w:fldChar w:fldCharType="separate"/>
+      </w:r>
+      <w:r>
+        <w:t>(Boulay, 2020)</w:t>
+      </w:r>
+      <w:r>
+        <w:fldChar w:fldCharType="end"/>
+      </w:r>
+      <w:r>
+        <w:t>.</w:t>
+      </w:r>
+      <w:r>
+        <w:t xml:space="preserve"> For details see </w:t>
+      </w:r>
+      <w:r>
+        <w:fldChar w:fldCharType="begin"/>
+      </w:r>
+      <w:r>
+        <w:instrText xml:space="preserve"> REF _Ref120090947 \h </w:instrText>
+      </w:r>
+      <w:r>
+        <w:instrText xml:space="preserve"> \* MERGEFORMAT </w:instrText>
+      </w:r>
+      <w:r>
+        <w:fldChar w:fldCharType="separate"/>
+      </w:r>
+      <w:r>
+        <w:t>Figure 4</w:t>
+      </w:r>
+      <w:r>
+        <w:fldChar w:fldCharType="end"/>
+      </w:r>
+      <w:r>
+        <w:t xml:space="preserve">, </w:t>
+      </w:r>
+      <w:r>
+        <w:t>left</w:t>
+      </w:r>
+      <w:r>
+        <w:t xml:space="preserve"> side</w:t>
+      </w:r>
+      <w:r>
+        <w:t>.</w:t>
+      </w:r>
+    </w:p>
+    <w:p>
+      <w:pPr>
+        <w:pStyle w:val="MethodsText"/>
+        <w:spacing w:before="80"/>
+        <w:rPr>
+          <w:rStyle w:val="MethodssubheadingTegn"/>
+          <w:szCs w:val="15"/>
+        </w:rPr>
+      </w:pPr>
+      <w:r>
+        <w:rPr>
+          <w:rStyle w:val="MethodssubheadingTegn"/>
+          <w:szCs w:val="15"/>
+        </w:rPr>
+        <w:t xml:space="preserve">Experimental </w:t>
+      </w:r>
+      <w:r>
+        <w:rPr>
+          <w:rStyle w:val="MethodssubheadingTegn"/>
+          <w:szCs w:val="15"/>
+        </w:rPr>
+        <w:t>procedure</w:t>
+      </w:r>
+      <w:r>
+        <w:rPr>
+          <w:rStyle w:val="MethodssubheadingTegn"/>
+          <w:szCs w:val="15"/>
+        </w:rPr>
+        <w:t xml:space="preserve"> </w:t>
+      </w:r>
+    </w:p>
+    <w:p>
+      <w:pPr>
+        <w:pStyle w:val="MethodsText"/>
+        <w:rPr>
+          <w:rStyle w:val="MethodssubheadingTegn"/>
+          <w:rFonts w:ascii="STIX Two Text" w:eastAsiaTheme="minorEastAsia" w:hAnsi="STIX Two Text"/>
+          <w:b w:val="0"/>
+          <w:bCs w:val="0"/>
+          <w:color w:val="000000" w:themeColor="text1"/>
+          <w:szCs w:val="20"/>
+        </w:rPr>
+      </w:pPr>
+      <w:r>
+        <w:rPr>
+          <w:rStyle w:val="MethodssubheadingTegn"/>
+          <w:rFonts w:ascii="STIX Two Text" w:eastAsiaTheme="minorEastAsia" w:hAnsi="STIX Two Text"/>
+          <w:b w:val="0"/>
+          <w:bCs w:val="0"/>
+          <w:color w:val="000000" w:themeColor="text1"/>
+          <w:szCs w:val="20"/>
+        </w:rPr>
+        <w:t>T</w:t>
+      </w:r>
+      <w:r>
+        <w:rPr>
+          <w:rStyle w:val="MethodssubheadingTegn"/>
+          <w:rFonts w:ascii="STIX Two Text" w:eastAsiaTheme="minorEastAsia" w:hAnsi="STIX Two Text"/>
+          <w:b w:val="0"/>
+          <w:bCs w:val="0"/>
+          <w:color w:val="000000" w:themeColor="text1"/>
+          <w:szCs w:val="20"/>
+        </w:rPr>
+        <w:t>he experiment lasted ~</w:t>
+      </w:r>
+      <w:r>
+        <w:rPr>
+          <w:rStyle w:val="MethodssubheadingTegn"/>
+          <w:rFonts w:ascii="STIX Two Text" w:eastAsiaTheme="minorEastAsia" w:hAnsi="STIX Two Text"/>
+          <w:b w:val="0"/>
+          <w:bCs w:val="0"/>
+          <w:color w:val="000000" w:themeColor="text1"/>
+          <w:szCs w:val="20"/>
+        </w:rPr>
+        <w:t>20</w:t>
+      </w:r>
+      <w:r>
+        <w:rPr>
+          <w:rStyle w:val="MethodssubheadingTegn"/>
+          <w:rFonts w:ascii="STIX Two Text" w:eastAsiaTheme="minorEastAsia" w:hAnsi="STIX Two Text"/>
+          <w:b w:val="0"/>
+          <w:bCs w:val="0"/>
+          <w:color w:val="000000" w:themeColor="text1"/>
+          <w:szCs w:val="20"/>
+        </w:rPr>
+        <w:t xml:space="preserve"> minutes and </w:t>
+      </w:r>
+      <w:r>
+        <w:rPr>
+          <w:szCs w:val="15"/>
+        </w:rPr>
+        <w:t xml:space="preserve">took </w:t>
+      </w:r>
+      <w:r>
+        <w:rPr>
+          <w:szCs w:val="15"/>
+        </w:rPr>
+        <w:t>place in a controlled laboratory environment on the computer (distance from the</w:t>
+      </w:r>
+      <w:r>
+        <w:rPr>
+          <w:szCs w:val="15"/>
+        </w:rPr>
+        <w:t xml:space="preserve"> </w:t>
+      </w:r>
+      <w:r>
+        <w:rPr>
+          <w:szCs w:val="15"/>
+        </w:rPr>
+        <w:t xml:space="preserve">to the screen: approx. </w:t>
+      </w:r>
+      <w:r>
+        <w:rPr>
+          <w:szCs w:val="15"/>
+        </w:rPr>
+        <w:t>9</w:t>
+      </w:r>
+      <w:r>
+        <w:rPr>
+          <w:szCs w:val="15"/>
+        </w:rPr>
+        <w:t>0 cm) in the presence of a test administration.</w:t>
+      </w:r>
+      <w:r>
+        <w:rPr>
+          <w:szCs w:val="15"/>
+        </w:rPr>
+        <w:t xml:space="preserve"> </w:t>
+      </w:r>
+      <w:r>
+        <w:rPr>
+          <w:szCs w:val="15"/>
+        </w:rPr>
+        <w:t xml:space="preserve">The experiment </w:t>
+      </w:r>
+      <w:r>
+        <w:rPr>
+          <w:szCs w:val="15"/>
+        </w:rPr>
+        <w:t>consisted</w:t>
+      </w:r>
+      <w:r>
+        <w:rPr>
+          <w:szCs w:val="15"/>
+        </w:rPr>
+        <w:t xml:space="preserve"> of a training block and three subsequent</w:t>
+      </w:r>
+      <w:r>
+        <w:rPr>
+          <w:szCs w:val="15"/>
+        </w:rPr>
+        <w:t xml:space="preserve"> </w:t>
+      </w:r>
+      <w:r>
+        <w:rPr>
+          <w:szCs w:val="15"/>
+        </w:rPr>
+        <w:t xml:space="preserve">experimental </w:t>
+      </w:r>
+      <w:r>
+        <w:rPr>
+          <w:szCs w:val="15"/>
+        </w:rPr>
+        <w:t xml:space="preserve">blocks, between which the subject </w:t>
+      </w:r>
+      <w:r>
+        <w:rPr>
+          <w:szCs w:val="15"/>
+        </w:rPr>
+        <w:t>could</w:t>
+      </w:r>
+      <w:r>
+        <w:rPr>
+          <w:szCs w:val="15"/>
+        </w:rPr>
+        <w:t xml:space="preserve"> take short break</w:t>
+      </w:r>
+      <w:r>
+        <w:rPr>
+          <w:szCs w:val="15"/>
+        </w:rPr>
+        <w:t>s</w:t>
+      </w:r>
+      <w:r>
+        <w:rPr>
+          <w:szCs w:val="15"/>
+        </w:rPr>
+        <w:t>.</w:t>
+      </w:r>
+      <w:r>
+        <w:rPr>
+          <w:szCs w:val="15"/>
+        </w:rPr>
+        <w:t xml:space="preserve"> </w:t>
+      </w:r>
+      <w:r>
+        <w:rPr>
+          <w:szCs w:val="15"/>
+        </w:rPr>
+        <w:t xml:space="preserve">Prior to training the </w:t>
+      </w:r>
+      <w:r>
+        <w:rPr>
+          <w:rStyle w:val="MethodssubheadingTegn"/>
+          <w:rFonts w:ascii="STIX Two Text" w:eastAsiaTheme="minorEastAsia" w:hAnsi="STIX Two Text"/>
+          <w:b w:val="0"/>
+          <w:bCs w:val="0"/>
+          <w:color w:val="000000" w:themeColor="text1"/>
+          <w:szCs w:val="20"/>
+        </w:rPr>
+        <w:t>individual maximum force (MF) was determined. Participants were asked to apply maximum pressure to the force sensor with the thumb and index finger three times for 1 second. The maximum of the respective averages of samples was used as MF.</w:t>
+      </w:r>
+    </w:p>
+    <w:p>
+      <w:pPr>
+        <w:pStyle w:val="MethodsText"/>
+        <w:rPr>
+          <w:szCs w:val="15"/>
+        </w:rPr>
+      </w:pPr>
+    </w:p>
+    <w:p>
+      <w:pPr>
+        <w:pStyle w:val="MethodsText"/>
+        <w:rPr>
+          <w:szCs w:val="15"/>
+        </w:rPr>
+      </w:pPr>
+      <w:r>
+        <w:rPr>
+          <w:szCs w:val="15"/>
+        </w:rPr>
+        <w:t>The task for the participants was to match a target force</w:t>
+      </w:r>
+      <w:r>
+        <w:rPr>
+          <w:szCs w:val="15"/>
+        </w:rPr>
+        <w:t xml:space="preserve"> and holding it for a period of 30s </w:t>
+      </w:r>
+      <w:r>
+        <w:rPr>
+          <w:szCs w:val="15"/>
+        </w:rPr>
+        <w:t>(</w:t>
+      </w:r>
+      <w:r>
+        <w:rPr>
+          <w:szCs w:val="15"/>
+        </w:rPr>
+        <w:t xml:space="preserve">15% of the </w:t>
+      </w:r>
+      <w:r>
+        <w:rPr>
+          <w:szCs w:val="15"/>
+        </w:rPr>
+        <w:t xml:space="preserve">MF). They got feedback of their performance during every trial in form of sensory feedback. </w:t>
+      </w:r>
+      <w:r>
+        <w:rPr>
+          <w:szCs w:val="15"/>
+        </w:rPr>
+        <w:t xml:space="preserve">Three different sensory feedback </w:t>
+      </w:r>
+      <w:r>
+        <w:rPr>
+          <w:szCs w:val="15"/>
+        </w:rPr>
+        <w:t>types</w:t>
+      </w:r>
+      <w:r>
+        <w:rPr>
+          <w:szCs w:val="15"/>
+        </w:rPr>
+        <w:t xml:space="preserve"> presented</w:t>
+      </w:r>
+      <w:r>
+        <w:rPr>
+          <w:szCs w:val="15"/>
+        </w:rPr>
+        <w:t xml:space="preserve"> in the following order: 1. Visual only, 2. visual-auditive and 3. auditive only. </w:t>
+      </w:r>
+      <w:r>
+        <w:rPr>
+          <w:szCs w:val="15"/>
+        </w:rPr>
+        <w:t xml:space="preserve">Visual only </w:t>
+      </w:r>
+      <w:r>
+        <w:rPr>
+          <w:szCs w:val="15"/>
+        </w:rPr>
+        <w:t>(</w:t>
+      </w:r>
+      <w:proofErr w:type="spellStart"/>
+      <w:r>
+        <w:rPr>
+          <w:szCs w:val="15"/>
+        </w:rPr>
+        <w:t>vo</w:t>
+      </w:r>
+      <w:proofErr w:type="spellEnd"/>
+      <w:r>
+        <w:rPr>
+          <w:szCs w:val="15"/>
+        </w:rPr>
+        <w:t xml:space="preserve">) </w:t>
+      </w:r>
+      <w:r>
+        <w:rPr>
+          <w:szCs w:val="15"/>
+        </w:rPr>
+        <w:t xml:space="preserve">feedback consisted of two vertical bars which were supposed to overlap in position when the target force was matched. Auditory </w:t>
+      </w:r>
+      <w:r>
+        <w:rPr>
+          <w:szCs w:val="15"/>
+        </w:rPr>
+        <w:t>only (</w:t>
+      </w:r>
+      <w:proofErr w:type="spellStart"/>
+      <w:r>
+        <w:rPr>
+          <w:szCs w:val="15"/>
+        </w:rPr>
+        <w:t>ao</w:t>
+      </w:r>
+      <w:proofErr w:type="spellEnd"/>
+      <w:r>
+        <w:rPr>
+          <w:szCs w:val="15"/>
+        </w:rPr>
+        <w:t xml:space="preserve">) </w:t>
+      </w:r>
+      <w:r>
+        <w:rPr>
+          <w:szCs w:val="15"/>
+        </w:rPr>
+        <w:t>feedback was provided by a reference tone (440Hz) and another tone which varied in pitch depending on the distance to the target</w:t>
+      </w:r>
+      <w:r>
+        <w:rPr>
+          <w:szCs w:val="15"/>
+        </w:rPr>
+        <w:t xml:space="preserve"> (between 120 and 880 Hz)</w:t>
+      </w:r>
+      <w:r>
+        <w:rPr>
+          <w:szCs w:val="15"/>
+        </w:rPr>
+        <w:t xml:space="preserve">. </w:t>
+      </w:r>
+      <w:r>
+        <w:rPr>
+          <w:szCs w:val="15"/>
+        </w:rPr>
+        <w:t>Visual-</w:t>
+      </w:r>
+      <w:proofErr w:type="spellStart"/>
+      <w:r>
+        <w:rPr>
+          <w:szCs w:val="15"/>
+        </w:rPr>
+        <w:t>auditiv</w:t>
+      </w:r>
+      <w:proofErr w:type="spellEnd"/>
+      <w:r>
+        <w:rPr>
+          <w:szCs w:val="15"/>
+        </w:rPr>
+        <w:t xml:space="preserve"> feedback was a combination of the </w:t>
+      </w:r>
+      <w:proofErr w:type="spellStart"/>
+      <w:r>
+        <w:rPr>
+          <w:szCs w:val="15"/>
+        </w:rPr>
+        <w:t>vo</w:t>
+      </w:r>
+      <w:proofErr w:type="spellEnd"/>
+      <w:r>
+        <w:rPr>
+          <w:szCs w:val="15"/>
+        </w:rPr>
+        <w:t xml:space="preserve"> and </w:t>
+      </w:r>
+      <w:proofErr w:type="spellStart"/>
+      <w:r>
+        <w:rPr>
+          <w:szCs w:val="15"/>
+        </w:rPr>
+        <w:t>ao</w:t>
+      </w:r>
+      <w:proofErr w:type="spellEnd"/>
+      <w:r>
+        <w:rPr>
+          <w:szCs w:val="15"/>
+        </w:rPr>
+        <w:t xml:space="preserve"> </w:t>
+      </w:r>
+      <w:r>
+        <w:rPr>
+          <w:szCs w:val="15"/>
+        </w:rPr>
+        <w:t>type</w:t>
+      </w:r>
+      <w:r>
+        <w:rPr>
+          <w:szCs w:val="15"/>
+        </w:rPr>
+        <w:t xml:space="preserve">. </w:t>
+      </w:r>
+      <w:r>
+        <w:rPr>
+          <w:szCs w:val="15"/>
+        </w:rPr>
+        <w:t>Each experimental trial consisted of a written cue what type of feedback is being presented, a 30 s resting period a 1-1.5s fixation cross and a 30 s task period (</w:t>
+      </w:r>
+      <w:r>
+        <w:t xml:space="preserve">see </w:t>
+      </w:r>
+      <w:r>
+        <w:fldChar w:fldCharType="begin"/>
+      </w:r>
+      <w:r>
+        <w:instrText xml:space="preserve"> REF _Ref120090947 \h </w:instrText>
+      </w:r>
+      <w:r>
+        <w:instrText xml:space="preserve"> \* MERGEFORMAT </w:instrText>
+      </w:r>
+      <w:r>
+        <w:fldChar w:fldCharType="separate"/>
+      </w:r>
+      <w:r>
+        <w:t>Figure 4</w:t>
+      </w:r>
+      <w:r>
+        <w:fldChar w:fldCharType="end"/>
+      </w:r>
+      <w:r>
+        <w:t>, right side)</w:t>
+      </w:r>
+      <w:r>
+        <w:t>.</w:t>
+      </w:r>
+    </w:p>
+    <w:p>
+      <w:pPr>
+        <w:pStyle w:val="MethodsText"/>
+        <w:rPr>
+          <w:szCs w:val="15"/>
+        </w:rPr>
+      </w:pPr>
+      <w:r>
+        <w:rPr>
+          <w:szCs w:val="15"/>
+        </w:rPr>
+        <w:t>In total every participant conducted 12 experimental trials</w:t>
+      </w:r>
+      <w:r>
+        <w:rPr>
+          <w:szCs w:val="15"/>
+        </w:rPr>
+        <w:t xml:space="preserve">, four of each feedback </w:t>
+      </w:r>
+      <w:r>
+        <w:rPr>
+          <w:szCs w:val="15"/>
+        </w:rPr>
+        <w:t>type</w:t>
+      </w:r>
+      <w:r>
+        <w:rPr>
+          <w:szCs w:val="15"/>
+        </w:rPr>
+        <w:t xml:space="preserve">. </w:t>
+      </w:r>
+      <w:r>
+        <w:rPr>
+          <w:szCs w:val="15"/>
+        </w:rPr>
+        <w:t xml:space="preserve">The subjects </w:t>
+      </w:r>
+      <w:r>
+        <w:rPr>
+          <w:szCs w:val="15"/>
+        </w:rPr>
+        <w:t>were</w:t>
+      </w:r>
+      <w:r>
+        <w:rPr>
+          <w:szCs w:val="15"/>
+        </w:rPr>
+        <w:t xml:space="preserve"> asked to </w:t>
+      </w:r>
+      <w:r>
+        <w:rPr>
+          <w:szCs w:val="15"/>
+        </w:rPr>
+        <w:t xml:space="preserve">match the </w:t>
+      </w:r>
+      <w:r>
+        <w:rPr>
+          <w:szCs w:val="15"/>
+        </w:rPr>
+        <w:t xml:space="preserve">target </w:t>
+      </w:r>
+      <w:r>
+        <w:rPr>
+          <w:szCs w:val="15"/>
+        </w:rPr>
+        <w:t xml:space="preserve">force </w:t>
+      </w:r>
+      <w:r>
+        <w:rPr>
+          <w:szCs w:val="15"/>
+        </w:rPr>
+        <w:t>as quickly as possible using the force sensor in their right hand</w:t>
+      </w:r>
+      <w:r>
+        <w:rPr>
+          <w:szCs w:val="15"/>
+        </w:rPr>
+        <w:t xml:space="preserve"> and hold it for the remainder of the trial</w:t>
+      </w:r>
+      <w:r>
+        <w:rPr>
+          <w:szCs w:val="15"/>
+        </w:rPr>
+        <w:t>.</w:t>
+      </w:r>
+      <w:r>
+        <w:rPr>
+          <w:szCs w:val="15"/>
+        </w:rPr>
+        <w:t xml:space="preserve"> </w:t>
+      </w:r>
+      <w:r>
+        <w:rPr>
+          <w:szCs w:val="15"/>
+        </w:rPr>
+        <w:t xml:space="preserve">During each trial the feedback was altered using one of two factors using different gain levels, resulting in </w:t>
+      </w:r>
+      <w:r>
+        <w:rPr>
+          <w:szCs w:val="15"/>
+        </w:rPr>
+        <w:t xml:space="preserve">different feedback types. The low gain and high gain resulting in </w:t>
+      </w:r>
+      <w:r>
+        <w:rPr>
+          <w:szCs w:val="15"/>
+        </w:rPr>
+        <w:t>an easier or harder task to match the target force (Archer ea., 2017).</w:t>
+      </w:r>
+    </w:p>
+    <w:p>
+      <w:pPr>
+        <w:pStyle w:val="MethodsText"/>
+        <w:jc w:val="center"/>
+        <w:rPr>
+          <w:szCs w:val="15"/>
+        </w:rPr>
+      </w:pPr>
+      <w:r>
+        <w:rPr>
+          <w:szCs w:val="15"/>
+        </w:rPr>
+        <w:br/>
+      </w:r>
+      <m:oMath>
+        <m:r>
+          <w:rPr>
+            <w:rFonts w:ascii="Cambria Math" w:hAnsi="Cambria Math"/>
+            <w:szCs w:val="15"/>
+          </w:rPr>
+          <m:t>Current position=</m:t>
+        </m:r>
+        <m:d>
+          <m:dPr>
+            <m:ctrlPr>
+              <w:rPr>
+                <w:rFonts w:ascii="Cambria Math" w:hAnsi="Cambria Math"/>
+                <w:i/>
+                <w:szCs w:val="15"/>
+              </w:rPr>
+            </m:ctrlPr>
+          </m:dPr>
+          <m:e>
+            <m:sSub>
+              <m:sSubPr>
+                <m:ctrlPr>
+                  <w:rPr>
+                    <w:rFonts w:ascii="Cambria Math" w:hAnsi="Cambria Math"/>
+                    <w:i/>
+                    <w:szCs w:val="15"/>
+                  </w:rPr>
+                </m:ctrlPr>
+              </m:sSubPr>
+              <m:e>
+                <m:r>
+                  <w:rPr>
+                    <w:rFonts w:ascii="Cambria Math" w:hAnsi="Cambria Math"/>
+                    <w:szCs w:val="15"/>
+                  </w:rPr>
+                  <m:t>F</m:t>
+                </m:r>
+              </m:e>
+              <m:sub>
+                <m:r>
+                  <w:rPr>
+                    <w:rFonts w:ascii="Cambria Math" w:hAnsi="Cambria Math"/>
+                    <w:szCs w:val="15"/>
+                  </w:rPr>
+                  <m:t>p</m:t>
+                </m:r>
+              </m:sub>
+            </m:sSub>
+            <m:r>
+              <w:rPr>
+                <w:rFonts w:ascii="Cambria Math" w:hAnsi="Cambria Math"/>
+                <w:szCs w:val="15"/>
+              </w:rPr>
+              <m:t>-</m:t>
+            </m:r>
+            <m:sSub>
+              <m:sSubPr>
+                <m:ctrlPr>
+                  <w:rPr>
+                    <w:rFonts w:ascii="Cambria Math" w:hAnsi="Cambria Math"/>
+                    <w:i/>
+                    <w:szCs w:val="15"/>
+                  </w:rPr>
+                </m:ctrlPr>
+              </m:sSubPr>
+              <m:e>
+                <m:r>
+                  <w:rPr>
+                    <w:rFonts w:ascii="Cambria Math" w:hAnsi="Cambria Math"/>
+                    <w:szCs w:val="15"/>
+                  </w:rPr>
+                  <m:t>F</m:t>
+                </m:r>
+              </m:e>
+              <m:sub>
+                <m:r>
+                  <w:rPr>
+                    <w:rFonts w:ascii="Cambria Math" w:hAnsi="Cambria Math"/>
+                    <w:szCs w:val="15"/>
+                  </w:rPr>
+                  <m:t>t</m:t>
+                </m:r>
+              </m:sub>
+            </m:sSub>
+          </m:e>
+        </m:d>
+        <m:r>
+          <w:rPr>
+            <w:rFonts w:ascii="Cambria Math" w:hAnsi="Cambria Math"/>
+            <w:szCs w:val="15"/>
+          </w:rPr>
+          <m:t>*G+</m:t>
+        </m:r>
+        <m:sSub>
+          <m:sSubPr>
+            <m:ctrlPr>
+              <w:rPr>
+                <w:rFonts w:ascii="Cambria Math" w:hAnsi="Cambria Math"/>
+                <w:i/>
+                <w:szCs w:val="15"/>
+              </w:rPr>
+            </m:ctrlPr>
+          </m:sSubPr>
+          <m:e>
+            <m:r>
+              <w:rPr>
+                <w:rFonts w:ascii="Cambria Math" w:hAnsi="Cambria Math"/>
+                <w:szCs w:val="15"/>
+              </w:rPr>
+              <m:t>F</m:t>
+            </m:r>
+          </m:e>
+          <m:sub>
+            <m:r>
+              <w:rPr>
+                <w:rFonts w:ascii="Cambria Math" w:hAnsi="Cambria Math"/>
+                <w:szCs w:val="15"/>
+              </w:rPr>
+              <m:t>t</m:t>
+            </m:r>
+          </m:sub>
+        </m:sSub>
+      </m:oMath>
+      <w:r>
+        <w:rPr>
+          <w:szCs w:val="15"/>
+        </w:rPr>
+        <w:t xml:space="preserve"> .</w:t>
+      </w:r>
+    </w:p>
+    <w:p>
+      <w:pPr>
+        <w:pStyle w:val="MethodsText"/>
+        <w:rPr>
+          <w:szCs w:val="15"/>
+        </w:rPr>
+      </w:pPr>
+    </w:p>
+    <w:p>
+      <w:pPr>
+        <w:pStyle w:val="MethodsText"/>
+        <w:rPr>
+          <w:szCs w:val="15"/>
+        </w:rPr>
+      </w:pPr>
+      <w:r>
+        <w:rPr>
+          <w:szCs w:val="15"/>
+        </w:rPr>
+        <w:t xml:space="preserve">Here </w:t>
+      </w:r>
+      <w:r>
+        <w:rPr>
+          <w:szCs w:val="15"/>
+        </w:rPr>
+        <w:t>F</w:t>
+      </w:r>
+      <w:r>
+        <w:rPr>
+          <w:szCs w:val="15"/>
+          <w:vertAlign w:val="subscript"/>
+        </w:rPr>
+        <w:t>P</w:t>
+      </w:r>
+      <w:r>
+        <w:rPr>
+          <w:szCs w:val="15"/>
+        </w:rPr>
+        <w:t xml:space="preserve"> is the force produced by the subject, F</w:t>
+      </w:r>
+      <w:r>
+        <w:rPr>
+          <w:szCs w:val="15"/>
+          <w:vertAlign w:val="subscript"/>
+        </w:rPr>
+        <w:t>t</w:t>
+      </w:r>
+      <w:r>
+        <w:rPr>
+          <w:szCs w:val="15"/>
+        </w:rPr>
+        <w:t xml:space="preserve"> is the target force, and G is the gain level used to manipulate the amplitude of feedback.</w:t>
+      </w:r>
+    </w:p>
+    <w:p>
+      <w:pPr>
+        <w:pStyle w:val="MethodsText"/>
+        <w:rPr>
+          <w:szCs w:val="15"/>
+        </w:rPr>
+      </w:pPr>
+    </w:p>
+    <w:p>
+      <w:pPr>
+        <w:pStyle w:val="MethodsText"/>
+        <w:rPr>
+          <w:szCs w:val="15"/>
+        </w:rPr>
+      </w:pPr>
+    </w:p>
+    <w:p>
+      <w:pPr>
+        <w:pStyle w:val="MethodsTextwithTab"/>
+        <w:ind w:firstLine="0"/>
+        <w:rPr>
+          <w:szCs w:val="15"/>
+        </w:rPr>
+      </w:pPr>
+    </w:p>
+    <w:p>
+      <w:pPr>
+        <w:pStyle w:val="Methodssubheading"/>
+      </w:pPr>
+      <w:r>
+        <w:t>Data processing</w:t>
+      </w:r>
+    </w:p>
+    <w:p>
+      <w:pPr>
+        <w:pStyle w:val="MethodsText"/>
+      </w:pPr>
+      <w:r>
+        <w:t>Preprocessing for force and pupil.</w:t>
+      </w:r>
+    </w:p>
+    <w:p>
+      <w:pPr>
+        <w:pStyle w:val="MethodsText"/>
+      </w:pPr>
+      <w:r>
+        <w:t xml:space="preserve">The force data was first normalized to the participants MF by dividing every sample by the MF * 0.15. Next, data was filtered between 0.1-15 Hz using a bandpass </w:t>
+      </w:r>
+      <w:proofErr w:type="spellStart"/>
+      <w:r>
+        <w:t>butterworth</w:t>
+      </w:r>
+      <w:proofErr w:type="spellEnd"/>
+      <w:r>
+        <w:t xml:space="preserve"> filter of order 10, executed by the </w:t>
+      </w:r>
+      <w:proofErr w:type="spellStart"/>
+      <w:r>
+        <w:t>scipy</w:t>
+      </w:r>
+      <w:proofErr w:type="spellEnd"/>
+      <w:r>
+        <w:t xml:space="preserve"> package (1.</w:t>
+      </w:r>
+      <w:r>
+        <w:t>8</w:t>
+      </w:r>
+      <w:r>
+        <w:t xml:space="preserve">.1) in python (3.8). </w:t>
+      </w:r>
+      <w:r>
+        <w:t>After filtering, data was cut into trials t</w:t>
+      </w:r>
+      <w:r>
+        <w:t xml:space="preserve">o estimate power-spectral densities, </w:t>
+      </w:r>
+      <w:r>
+        <w:t xml:space="preserve">using the </w:t>
+      </w:r>
+      <w:proofErr w:type="spellStart"/>
+      <w:r>
+        <w:t>the</w:t>
+      </w:r>
+      <w:proofErr w:type="spellEnd"/>
+      <w:r>
+        <w:t xml:space="preserve"> </w:t>
+      </w:r>
+      <w:proofErr w:type="spellStart"/>
+      <w:r>
+        <w:t>psd_array_welch</w:t>
+      </w:r>
+      <w:proofErr w:type="spellEnd"/>
+      <w:r>
+        <w:t xml:space="preserve"> function from the MNE package. For tremor relevant power, a frequency window 4-12 Hz was defined, for voluntary movement a 0-3 Hz frequency window was defined. U</w:t>
+      </w:r>
+      <w:r>
+        <w:t>nfiltered force error (RMSE)</w:t>
+      </w:r>
+      <w:r>
+        <w:t xml:space="preserve"> during a trial was calculated by the root of the squared </w:t>
+      </w:r>
+      <w:r>
+        <w:t>difference</w:t>
+      </w:r>
+      <w:r>
+        <w:t xml:space="preserve"> per sample to the target force. </w:t>
+      </w:r>
+    </w:p>
+    <w:p>
+      <w:pPr>
+        <w:pStyle w:val="MethodsText"/>
+      </w:pPr>
+      <w:r>
+        <w:t xml:space="preserve">The Pupil data </w:t>
+      </w:r>
+      <w:r>
+        <w:t xml:space="preserve">was first cleaned of artifacts. Blinks were detected using outliers in gaze acceleration and </w:t>
+      </w:r>
+      <w:proofErr w:type="spellStart"/>
+      <w:r>
+        <w:t>PupilLabs</w:t>
+      </w:r>
+      <w:proofErr w:type="spellEnd"/>
+      <w:r>
+        <w:t xml:space="preserve"> confidence values and set to </w:t>
+      </w:r>
+      <w:proofErr w:type="spellStart"/>
+      <w:r>
+        <w:t>NaN</w:t>
+      </w:r>
+      <w:proofErr w:type="spellEnd"/>
+      <w:r>
+        <w:t xml:space="preserve"> in the time series. </w:t>
+      </w:r>
+      <w:proofErr w:type="spellStart"/>
+      <w:r>
+        <w:t>NaN</w:t>
+      </w:r>
+      <w:proofErr w:type="spellEnd"/>
+      <w:r>
+        <w:t xml:space="preserve"> values were subsequently interpolated using a </w:t>
+      </w:r>
+      <w:proofErr w:type="spellStart"/>
+      <w:r>
+        <w:t>fft</w:t>
+      </w:r>
+      <w:proofErr w:type="spellEnd"/>
+      <w:r>
+        <w:t xml:space="preserve"> convolution using a Gaussian kernel ranging 120 samples (~0.5 s). After cleaning the raw time series, data was cut into epochs. A divisive baseline correction was applied per epoch and changes in pupil size were estimated 5 s after epoch start </w:t>
+      </w:r>
+      <w:r>
+        <w:lastRenderedPageBreak/>
+        <w:t xml:space="preserve">until 10s before the epoch ended. The mean of the time window of interest was used for statistical analysis. </w:t>
+      </w:r>
+    </w:p>
+    <w:p>
+      <w:pPr>
+        <w:pStyle w:val="MethodsText"/>
+      </w:pPr>
+      <w:r>
+        <w:t>Preprocessing</w:t>
+      </w:r>
+      <w:r>
+        <w:t xml:space="preserve"> </w:t>
+      </w:r>
+      <w:r>
+        <w:t xml:space="preserve">scripts </w:t>
+      </w:r>
+      <w:r>
+        <w:t xml:space="preserve">of the GSS </w:t>
+      </w:r>
+      <w:r>
+        <w:t xml:space="preserve">and pupil </w:t>
+      </w:r>
+      <w:r>
+        <w:t xml:space="preserve">data can </w:t>
+      </w:r>
+      <w:proofErr w:type="gramStart"/>
+      <w:r>
+        <w:t>been</w:t>
+      </w:r>
+      <w:proofErr w:type="gramEnd"/>
+      <w:r>
+        <w:t xml:space="preserve"> found at </w:t>
+      </w:r>
+      <w:r>
+        <w:t>GitHub</w:t>
+      </w:r>
+      <w:r>
+        <w:t xml:space="preserve"> (</w:t>
+      </w:r>
+      <w:hyperlink r:id="rId21" w:history="1">
+        <w:r>
+          <w:rPr>
+            <w:rStyle w:val="Hyperlink"/>
+          </w:rPr>
+          <w:t>https://github.com/JuliusWelzel/tremor_feedback_jw</w:t>
+        </w:r>
+      </w:hyperlink>
+      <w:r>
+        <w:t xml:space="preserve">). </w:t>
+      </w:r>
+    </w:p>
+    <w:p>
+      <w:pPr>
+        <w:pStyle w:val="MethodsText"/>
+      </w:pPr>
+    </w:p>
+    <w:p>
+      <w:pPr>
+        <w:pStyle w:val="Methodssubheading"/>
+        <w:rPr>
+          <w:noProof/>
+          <w:lang w:val="da-DK"/>
+        </w:rPr>
+      </w:pPr>
+      <w:r>
+        <w:rPr>
+          <w:noProof/>
+          <w:lang w:val="da-DK"/>
+        </w:rPr>
+        <w:t>Statistics</w:t>
+      </w:r>
+    </w:p>
+    <w:p>
+      <w:pPr>
+        <w:pStyle w:val="MethodsText"/>
+      </w:pPr>
+      <w:r>
+        <w:t xml:space="preserve">Clinical data were compared between groups using a Mann-Whitney-U test. Correlation </w:t>
+      </w:r>
+      <w:proofErr w:type="gramStart"/>
+      <w:r>
+        <w:t>analysis</w:t>
+      </w:r>
+      <w:proofErr w:type="gramEnd"/>
+      <w:r>
+        <w:t xml:space="preserve"> were conducted using a Pearson correlation if </w:t>
+      </w:r>
+      <w:proofErr w:type="spellStart"/>
+      <w:r>
+        <w:t>Levene’s</w:t>
+      </w:r>
+      <w:proofErr w:type="spellEnd"/>
+      <w:r>
+        <w:t xml:space="preserve"> test and Shapiro-Wilk test allowed it, otherwise spearman rank correlation were used. For the GSS data the interindividual difference between the means of the easy and hard </w:t>
+      </w:r>
+      <w:r>
+        <w:t xml:space="preserve">feedback </w:t>
+      </w:r>
+      <w:r>
+        <w:t xml:space="preserve">condition was calculated per feedback </w:t>
+      </w:r>
+      <w:r>
+        <w:t>type</w:t>
+      </w:r>
+      <w:r>
+        <w:t xml:space="preserve">. An t-tests between groups for every feedback condition was calculated. The same was done for the pupil size data. All statistical analysis were performed in Python (3.8) using the </w:t>
+      </w:r>
+      <w:proofErr w:type="spellStart"/>
+      <w:r>
+        <w:t>scipy</w:t>
+      </w:r>
+      <w:proofErr w:type="spellEnd"/>
+      <w:r>
+        <w:t xml:space="preserve"> package (v1.8.1)</w:t>
+      </w:r>
+      <w:r>
+        <w:t xml:space="preserve"> or </w:t>
+      </w:r>
+      <w:proofErr w:type="spellStart"/>
+      <w:r>
+        <w:t>pingouin</w:t>
+      </w:r>
+      <w:proofErr w:type="spellEnd"/>
+      <w:r>
+        <w:t xml:space="preserve"> package (v0.5.2).</w:t>
       </w:r>
     </w:p>
     <w:sectPr>
@@ -6713,6 +6978,45 @@
     </w:sectPr>
   </w:body>
 </w:document>
+</file>
+
+<file path=word/comments.xml><?xml version="1.0" encoding="utf-8"?>
+<w:comments xmlns:wpc="http://schemas.microsoft.com/office/word/2010/wordprocessingCanvas" xmlns:cx="http://schemas.microsoft.com/office/drawing/2014/chartex" xmlns:cx1="http://schemas.microsoft.com/office/drawing/2015/9/8/chartex" xmlns:cx2="http://schemas.microsoft.com/office/drawing/2015/10/21/chartex" xmlns:cx3="http://schemas.microsoft.com/office/drawing/2016/5/9/chartex" xmlns:cx4="http://schemas.microsoft.com/office/drawing/2016/5/10/chartex" xmlns:cx5="http://schemas.microsoft.com/office/drawing/2016/5/11/chartex" xmlns:cx6="http://schemas.microsoft.com/office/drawing/2016/5/12/chartex" xmlns:cx7="http://schemas.microsoft.com/office/drawing/2016/5/13/chartex" xmlns:cx8="http://schemas.microsoft.com/office/drawing/2016/5/14/chartex" xmlns:mc="http://schemas.openxmlformats.org/markup-compatibility/2006" xmlns:aink="http://schemas.microsoft.com/office/drawing/2016/ink" xmlns:am3d="http://schemas.microsoft.com/office/drawing/2017/model3d" xmlns:o="urn:schemas-microsoft-com:office:office" xmlns:oel="http://schemas.microsoft.com/office/2019/extlst" xmlns:r="http://schemas.openxmlformats.org/officeDocument/2006/relationships" xmlns:m="http://schemas.openxmlformats.org/officeDocument/2006/math" xmlns:v="urn:schemas-microsoft-com:vml" xmlns:wp14="http://schemas.microsoft.com/office/word/2010/wordprocessingDrawing" xmlns:wp="http://schemas.openxmlformats.org/drawingml/2006/wordprocessingDrawing" xmlns:w10="urn:schemas-microsoft-com:office:word" xmlns:w="http://schemas.openxmlformats.org/wordprocessingml/2006/main" xmlns:w14="http://schemas.microsoft.com/office/word/2010/wordml" xmlns:w15="http://schemas.microsoft.com/office/word/2012/wordml" xmlns:w16cex="http://schemas.microsoft.com/office/word/2018/wordml/cex" xmlns:w16cid="http://schemas.microsoft.com/office/word/2016/wordml/cid" xmlns:w16="http://schemas.microsoft.com/office/word/2018/wordml" xmlns:w16sdtdh="http://schemas.microsoft.com/office/word/2020/wordml/sdtdatahash" xmlns:w16se="http://schemas.microsoft.com/office/word/2015/wordml/symex" xmlns:wpg="http://schemas.microsoft.com/office/word/2010/wordprocessingGroup" xmlns:wpi="http://schemas.microsoft.com/office/word/2010/wordprocessingInk" xmlns:wne="http://schemas.microsoft.com/office/word/2006/wordml" xmlns:wps="http://schemas.microsoft.com/office/word/2010/wordprocessingShape" mc:Ignorable="w14 w15 w16se w16cid w16 w16cex w16sdtdh wp14">
+  <w:comment w:id="2" w:author="Julius Welzel" w:date="2022-11-27T13:26:00Z" w:initials="JW">
+    <w:p>
+      <w:pPr>
+        <w:pStyle w:val="CommentText"/>
+      </w:pPr>
+      <w:r>
+        <w:rPr>
+          <w:rStyle w:val="CommentReference"/>
+        </w:rPr>
+        <w:annotationRef/>
+      </w:r>
+      <w:r>
+        <w:t>Check how to present RMSE values for feedback type</w:t>
+      </w:r>
+    </w:p>
+  </w:comment>
+</w:comments>
+</file>
+
+<file path=word/commentsExtended.xml><?xml version="1.0" encoding="utf-8"?>
+<w15:commentsEx xmlns:wpc="http://schemas.microsoft.com/office/word/2010/wordprocessingCanvas" xmlns:cx="http://schemas.microsoft.com/office/drawing/2014/chartex" xmlns:cx1="http://schemas.microsoft.com/office/drawing/2015/9/8/chartex" xmlns:cx2="http://schemas.microsoft.com/office/drawing/2015/10/21/chartex" xmlns:cx3="http://schemas.microsoft.com/office/drawing/2016/5/9/chartex" xmlns:cx4="http://schemas.microsoft.com/office/drawing/2016/5/10/chartex" xmlns:cx5="http://schemas.microsoft.com/office/drawing/2016/5/11/chartex" xmlns:cx6="http://schemas.microsoft.com/office/drawing/2016/5/12/chartex" xmlns:cx7="http://schemas.microsoft.com/office/drawing/2016/5/13/chartex" xmlns:cx8="http://schemas.microsoft.com/office/drawing/2016/5/14/chartex" xmlns:mc="http://schemas.openxmlformats.org/markup-compatibility/2006" xmlns:aink="http://schemas.microsoft.com/office/drawing/2016/ink" xmlns:am3d="http://schemas.microsoft.com/office/drawing/2017/model3d" xmlns:o="urn:schemas-microsoft-com:office:office" xmlns:oel="http://schemas.microsoft.com/office/2019/extlst" xmlns:r="http://schemas.openxmlformats.org/officeDocument/2006/relationships" xmlns:m="http://schemas.openxmlformats.org/officeDocument/2006/math" xmlns:v="urn:schemas-microsoft-com:vml" xmlns:wp14="http://schemas.microsoft.com/office/word/2010/wordprocessingDrawing" xmlns:wp="http://schemas.openxmlformats.org/drawingml/2006/wordprocessingDrawing" xmlns:w10="urn:schemas-microsoft-com:office:word" xmlns:w="http://schemas.openxmlformats.org/wordprocessingml/2006/main" xmlns:w14="http://schemas.microsoft.com/office/word/2010/wordml" xmlns:w15="http://schemas.microsoft.com/office/word/2012/wordml" xmlns:w16cex="http://schemas.microsoft.com/office/word/2018/wordml/cex" xmlns:w16cid="http://schemas.microsoft.com/office/word/2016/wordml/cid" xmlns:w16="http://schemas.microsoft.com/office/word/2018/wordml" xmlns:w16sdtdh="http://schemas.microsoft.com/office/word/2020/wordml/sdtdatahash" xmlns:w16se="http://schemas.microsoft.com/office/word/2015/wordml/symex" xmlns:wpg="http://schemas.microsoft.com/office/word/2010/wordprocessingGroup" xmlns:wpi="http://schemas.microsoft.com/office/word/2010/wordprocessingInk" xmlns:wne="http://schemas.microsoft.com/office/word/2006/wordml" xmlns:wps="http://schemas.microsoft.com/office/word/2010/wordprocessingShape" mc:Ignorable="w14 w15 w16se w16cid w16 w16cex w16sdtdh wp14">
+  <w15:commentEx w15:paraId="59FE7682" w15:done="0"/>
+</w15:commentsEx>
+</file>
+
+<file path=word/commentsExtensible.xml><?xml version="1.0" encoding="utf-8"?>
+<w16cex:commentsExtensible xmlns:wpc="http://schemas.microsoft.com/office/word/2010/wordprocessingCanvas" xmlns:cx="http://schemas.microsoft.com/office/drawing/2014/chartex" xmlns:cx1="http://schemas.microsoft.com/office/drawing/2015/9/8/chartex" xmlns:cx2="http://schemas.microsoft.com/office/drawing/2015/10/21/chartex" xmlns:cx3="http://schemas.microsoft.com/office/drawing/2016/5/9/chartex" xmlns:cx4="http://schemas.microsoft.com/office/drawing/2016/5/10/chartex" xmlns:cx5="http://schemas.microsoft.com/office/drawing/2016/5/11/chartex" xmlns:cx6="http://schemas.microsoft.com/office/drawing/2016/5/12/chartex" xmlns:cx7="http://schemas.microsoft.com/office/drawing/2016/5/13/chartex" xmlns:cx8="http://schemas.microsoft.com/office/drawing/2016/5/14/chartex" xmlns:mc="http://schemas.openxmlformats.org/markup-compatibility/2006" xmlns:aink="http://schemas.microsoft.com/office/drawing/2016/ink" xmlns:am3d="http://schemas.microsoft.com/office/drawing/2017/model3d" xmlns:o="urn:schemas-microsoft-com:office:office" xmlns:oel="http://schemas.microsoft.com/office/2019/extlst" xmlns:r="http://schemas.openxmlformats.org/officeDocument/2006/relationships" xmlns:m="http://schemas.openxmlformats.org/officeDocument/2006/math" xmlns:v="urn:schemas-microsoft-com:vml" xmlns:wp14="http://schemas.microsoft.com/office/word/2010/wordprocessingDrawing" xmlns:wp="http://schemas.openxmlformats.org/drawingml/2006/wordprocessingDrawing" xmlns:w10="urn:schemas-microsoft-com:office:word" xmlns:w="http://schemas.openxmlformats.org/wordprocessingml/2006/main" xmlns:w14="http://schemas.microsoft.com/office/word/2010/wordml" xmlns:w15="http://schemas.microsoft.com/office/word/2012/wordml" xmlns:w16cex="http://schemas.microsoft.com/office/word/2018/wordml/cex" xmlns:w16cid="http://schemas.microsoft.com/office/word/2016/wordml/cid" xmlns:w16="http://schemas.microsoft.com/office/word/2018/wordml" xmlns:w16sdtdh="http://schemas.microsoft.com/office/word/2020/wordml/sdtdatahash" xmlns:w16se="http://schemas.microsoft.com/office/word/2015/wordml/symex" xmlns:wpg="http://schemas.microsoft.com/office/word/2010/wordprocessingGroup" xmlns:wpi="http://schemas.microsoft.com/office/word/2010/wordprocessingInk" xmlns:wne="http://schemas.microsoft.com/office/word/2006/wordml" xmlns:wps="http://schemas.microsoft.com/office/word/2010/wordprocessingShape" mc:Ignorable="w14 w15 w16se w16cid w16 w16cex w16sdtdh wp14">
+  <w16cex:commentExtensible w16cex:durableId="272DE3F6" w16cex:dateUtc="2022-11-27T12:26:00Z"/>
+</w16cex:commentsExtensible>
+</file>
+
+<file path=word/commentsIds.xml><?xml version="1.0" encoding="utf-8"?>
+<w16cid:commentsIds xmlns:wpc="http://schemas.microsoft.com/office/word/2010/wordprocessingCanvas" xmlns:cx="http://schemas.microsoft.com/office/drawing/2014/chartex" xmlns:cx1="http://schemas.microsoft.com/office/drawing/2015/9/8/chartex" xmlns:cx2="http://schemas.microsoft.com/office/drawing/2015/10/21/chartex" xmlns:cx3="http://schemas.microsoft.com/office/drawing/2016/5/9/chartex" xmlns:cx4="http://schemas.microsoft.com/office/drawing/2016/5/10/chartex" xmlns:cx5="http://schemas.microsoft.com/office/drawing/2016/5/11/chartex" xmlns:cx6="http://schemas.microsoft.com/office/drawing/2016/5/12/chartex" xmlns:cx7="http://schemas.microsoft.com/office/drawing/2016/5/13/chartex" xmlns:cx8="http://schemas.microsoft.com/office/drawing/2016/5/14/chartex" xmlns:mc="http://schemas.openxmlformats.org/markup-compatibility/2006" xmlns:aink="http://schemas.microsoft.com/office/drawing/2016/ink" xmlns:am3d="http://schemas.microsoft.com/office/drawing/2017/model3d" xmlns:o="urn:schemas-microsoft-com:office:office" xmlns:oel="http://schemas.microsoft.com/office/2019/extlst" xmlns:r="http://schemas.openxmlformats.org/officeDocument/2006/relationships" xmlns:m="http://schemas.openxmlformats.org/officeDocument/2006/math" xmlns:v="urn:schemas-microsoft-com:vml" xmlns:wp14="http://schemas.microsoft.com/office/word/2010/wordprocessingDrawing" xmlns:wp="http://schemas.openxmlformats.org/drawingml/2006/wordprocessingDrawing" xmlns:w10="urn:schemas-microsoft-com:office:word" xmlns:w="http://schemas.openxmlformats.org/wordprocessingml/2006/main" xmlns:w14="http://schemas.microsoft.com/office/word/2010/wordml" xmlns:w15="http://schemas.microsoft.com/office/word/2012/wordml" xmlns:w16cex="http://schemas.microsoft.com/office/word/2018/wordml/cex" xmlns:w16cid="http://schemas.microsoft.com/office/word/2016/wordml/cid" xmlns:w16="http://schemas.microsoft.com/office/word/2018/wordml" xmlns:w16sdtdh="http://schemas.microsoft.com/office/word/2020/wordml/sdtdatahash" xmlns:w16se="http://schemas.microsoft.com/office/word/2015/wordml/symex" xmlns:wpg="http://schemas.microsoft.com/office/word/2010/wordprocessingGroup" xmlns:wpi="http://schemas.microsoft.com/office/word/2010/wordprocessingInk" xmlns:wne="http://schemas.microsoft.com/office/word/2006/wordml" xmlns:wps="http://schemas.microsoft.com/office/word/2010/wordprocessingShape" mc:Ignorable="w14 w15 w16se w16cid w16 w16cex w16sdtdh wp14">
+  <w16cid:commentId w16cid:paraId="59FE7682" w16cid:durableId="272DE3F6"/>
+</w16cid:commentsIds>
 </file>
 
 <file path=word/endnotes.xml><?xml version="1.0" encoding="utf-8"?>
@@ -7684,6 +7988,118 @@
     </w:lvl>
   </w:abstractNum>
   <w:abstractNum w:abstractNumId="6" w15:restartNumberingAfterBreak="0">
+    <w:nsid w:val="175D719A"/>
+    <w:multiLevelType w:val="hybridMultilevel"/>
+    <w:tmpl w:val="DBECAE9E"/>
+    <w:lvl w:ilvl="0" w:tplc="D9705FBA">
+      <w:numFmt w:val="bullet"/>
+      <w:lvlText w:val="-"/>
+      <w:lvlJc w:val="left"/>
+      <w:pPr>
+        <w:ind w:left="720" w:hanging="360"/>
+      </w:pPr>
+      <w:rPr>
+        <w:rFonts w:ascii="STIX Two Text" w:eastAsiaTheme="minorEastAsia" w:hAnsi="STIX Two Text" w:cs="Arial" w:hint="default"/>
+      </w:rPr>
+    </w:lvl>
+    <w:lvl w:ilvl="1" w:tplc="08090003" w:tentative="1">
+      <w:start w:val="1"/>
+      <w:numFmt w:val="bullet"/>
+      <w:lvlText w:val="o"/>
+      <w:lvlJc w:val="left"/>
+      <w:pPr>
+        <w:ind w:left="1440" w:hanging="360"/>
+      </w:pPr>
+      <w:rPr>
+        <w:rFonts w:ascii="Courier New" w:hAnsi="Courier New" w:cs="Courier New" w:hint="default"/>
+      </w:rPr>
+    </w:lvl>
+    <w:lvl w:ilvl="2" w:tplc="08090005" w:tentative="1">
+      <w:start w:val="1"/>
+      <w:numFmt w:val="bullet"/>
+      <w:lvlText w:val=""/>
+      <w:lvlJc w:val="left"/>
+      <w:pPr>
+        <w:ind w:left="2160" w:hanging="360"/>
+      </w:pPr>
+      <w:rPr>
+        <w:rFonts w:ascii="Wingdings" w:hAnsi="Wingdings" w:hint="default"/>
+      </w:rPr>
+    </w:lvl>
+    <w:lvl w:ilvl="3" w:tplc="08090001" w:tentative="1">
+      <w:start w:val="1"/>
+      <w:numFmt w:val="bullet"/>
+      <w:lvlText w:val=""/>
+      <w:lvlJc w:val="left"/>
+      <w:pPr>
+        <w:ind w:left="2880" w:hanging="360"/>
+      </w:pPr>
+      <w:rPr>
+        <w:rFonts w:ascii="Symbol" w:hAnsi="Symbol" w:hint="default"/>
+      </w:rPr>
+    </w:lvl>
+    <w:lvl w:ilvl="4" w:tplc="08090003" w:tentative="1">
+      <w:start w:val="1"/>
+      <w:numFmt w:val="bullet"/>
+      <w:lvlText w:val="o"/>
+      <w:lvlJc w:val="left"/>
+      <w:pPr>
+        <w:ind w:left="3600" w:hanging="360"/>
+      </w:pPr>
+      <w:rPr>
+        <w:rFonts w:ascii="Courier New" w:hAnsi="Courier New" w:cs="Courier New" w:hint="default"/>
+      </w:rPr>
+    </w:lvl>
+    <w:lvl w:ilvl="5" w:tplc="08090005" w:tentative="1">
+      <w:start w:val="1"/>
+      <w:numFmt w:val="bullet"/>
+      <w:lvlText w:val=""/>
+      <w:lvlJc w:val="left"/>
+      <w:pPr>
+        <w:ind w:left="4320" w:hanging="360"/>
+      </w:pPr>
+      <w:rPr>
+        <w:rFonts w:ascii="Wingdings" w:hAnsi="Wingdings" w:hint="default"/>
+      </w:rPr>
+    </w:lvl>
+    <w:lvl w:ilvl="6" w:tplc="08090001" w:tentative="1">
+      <w:start w:val="1"/>
+      <w:numFmt w:val="bullet"/>
+      <w:lvlText w:val=""/>
+      <w:lvlJc w:val="left"/>
+      <w:pPr>
+        <w:ind w:left="5040" w:hanging="360"/>
+      </w:pPr>
+      <w:rPr>
+        <w:rFonts w:ascii="Symbol" w:hAnsi="Symbol" w:hint="default"/>
+      </w:rPr>
+    </w:lvl>
+    <w:lvl w:ilvl="7" w:tplc="08090003" w:tentative="1">
+      <w:start w:val="1"/>
+      <w:numFmt w:val="bullet"/>
+      <w:lvlText w:val="o"/>
+      <w:lvlJc w:val="left"/>
+      <w:pPr>
+        <w:ind w:left="5760" w:hanging="360"/>
+      </w:pPr>
+      <w:rPr>
+        <w:rFonts w:ascii="Courier New" w:hAnsi="Courier New" w:cs="Courier New" w:hint="default"/>
+      </w:rPr>
+    </w:lvl>
+    <w:lvl w:ilvl="8" w:tplc="08090005" w:tentative="1">
+      <w:start w:val="1"/>
+      <w:numFmt w:val="bullet"/>
+      <w:lvlText w:val=""/>
+      <w:lvlJc w:val="left"/>
+      <w:pPr>
+        <w:ind w:left="6480" w:hanging="360"/>
+      </w:pPr>
+      <w:rPr>
+        <w:rFonts w:ascii="Wingdings" w:hAnsi="Wingdings" w:hint="default"/>
+      </w:rPr>
+    </w:lvl>
+  </w:abstractNum>
+  <w:abstractNum w:abstractNumId="7" w15:restartNumberingAfterBreak="0">
     <w:nsid w:val="1D4C267E"/>
     <w:multiLevelType w:val="hybridMultilevel"/>
     <w:tmpl w:val="8DAA2270"/>
@@ -7772,7 +8188,7 @@
       </w:pPr>
     </w:lvl>
   </w:abstractNum>
-  <w:abstractNum w:abstractNumId="7" w15:restartNumberingAfterBreak="0">
+  <w:abstractNum w:abstractNumId="8" w15:restartNumberingAfterBreak="0">
     <w:nsid w:val="22026825"/>
     <w:multiLevelType w:val="hybridMultilevel"/>
     <w:tmpl w:val="27B816E6"/>
@@ -7858,7 +8274,7 @@
       </w:pPr>
     </w:lvl>
   </w:abstractNum>
-  <w:abstractNum w:abstractNumId="8" w15:restartNumberingAfterBreak="0">
+  <w:abstractNum w:abstractNumId="9" w15:restartNumberingAfterBreak="0">
     <w:nsid w:val="247F5DAC"/>
     <w:multiLevelType w:val="hybridMultilevel"/>
     <w:tmpl w:val="DECA7244"/>
@@ -7971,7 +8387,7 @@
       </w:rPr>
     </w:lvl>
   </w:abstractNum>
-  <w:abstractNum w:abstractNumId="9" w15:restartNumberingAfterBreak="0">
+  <w:abstractNum w:abstractNumId="10" w15:restartNumberingAfterBreak="0">
     <w:nsid w:val="26AA72E9"/>
     <w:multiLevelType w:val="hybridMultilevel"/>
     <w:tmpl w:val="8DAA2270"/>
@@ -8060,7 +8476,7 @@
       </w:pPr>
     </w:lvl>
   </w:abstractNum>
-  <w:abstractNum w:abstractNumId="10" w15:restartNumberingAfterBreak="0">
+  <w:abstractNum w:abstractNumId="11" w15:restartNumberingAfterBreak="0">
     <w:nsid w:val="2CE75034"/>
     <w:multiLevelType w:val="hybridMultilevel"/>
     <w:tmpl w:val="2D906FD2"/>
@@ -8146,7 +8562,7 @@
       </w:pPr>
     </w:lvl>
   </w:abstractNum>
-  <w:abstractNum w:abstractNumId="11" w15:restartNumberingAfterBreak="0">
+  <w:abstractNum w:abstractNumId="12" w15:restartNumberingAfterBreak="0">
     <w:nsid w:val="303C3B2D"/>
     <w:multiLevelType w:val="hybridMultilevel"/>
     <w:tmpl w:val="DDEC3EF8"/>
@@ -8232,7 +8648,7 @@
       </w:pPr>
     </w:lvl>
   </w:abstractNum>
-  <w:abstractNum w:abstractNumId="12" w15:restartNumberingAfterBreak="0">
+  <w:abstractNum w:abstractNumId="13" w15:restartNumberingAfterBreak="0">
     <w:nsid w:val="34137443"/>
     <w:multiLevelType w:val="hybridMultilevel"/>
     <w:tmpl w:val="8DAA2270"/>
@@ -8318,7 +8734,7 @@
       </w:pPr>
     </w:lvl>
   </w:abstractNum>
-  <w:abstractNum w:abstractNumId="13" w15:restartNumberingAfterBreak="0">
+  <w:abstractNum w:abstractNumId="14" w15:restartNumberingAfterBreak="0">
     <w:nsid w:val="34515813"/>
     <w:multiLevelType w:val="hybridMultilevel"/>
     <w:tmpl w:val="F9F0164A"/>
@@ -8431,7 +8847,7 @@
       </w:rPr>
     </w:lvl>
   </w:abstractNum>
-  <w:abstractNum w:abstractNumId="14" w15:restartNumberingAfterBreak="0">
+  <w:abstractNum w:abstractNumId="15" w15:restartNumberingAfterBreak="0">
     <w:nsid w:val="380A184F"/>
     <w:multiLevelType w:val="hybridMultilevel"/>
     <w:tmpl w:val="8DAA2270"/>
@@ -8520,7 +8936,7 @@
       </w:pPr>
     </w:lvl>
   </w:abstractNum>
-  <w:abstractNum w:abstractNumId="15" w15:restartNumberingAfterBreak="0">
+  <w:abstractNum w:abstractNumId="16" w15:restartNumberingAfterBreak="0">
     <w:nsid w:val="384E5215"/>
     <w:multiLevelType w:val="hybridMultilevel"/>
     <w:tmpl w:val="8DAA2270"/>
@@ -8609,7 +9025,7 @@
       </w:pPr>
     </w:lvl>
   </w:abstractNum>
-  <w:abstractNum w:abstractNumId="16" w15:restartNumberingAfterBreak="0">
+  <w:abstractNum w:abstractNumId="17" w15:restartNumberingAfterBreak="0">
     <w:nsid w:val="3D3608D6"/>
     <w:multiLevelType w:val="hybridMultilevel"/>
     <w:tmpl w:val="FEAE20F4"/>
@@ -8722,7 +9138,7 @@
       </w:rPr>
     </w:lvl>
   </w:abstractNum>
-  <w:abstractNum w:abstractNumId="17" w15:restartNumberingAfterBreak="0">
+  <w:abstractNum w:abstractNumId="18" w15:restartNumberingAfterBreak="0">
     <w:nsid w:val="46904295"/>
     <w:multiLevelType w:val="hybridMultilevel"/>
     <w:tmpl w:val="8DAA2270"/>
@@ -8811,7 +9227,7 @@
       </w:pPr>
     </w:lvl>
   </w:abstractNum>
-  <w:abstractNum w:abstractNumId="18" w15:restartNumberingAfterBreak="0">
+  <w:abstractNum w:abstractNumId="19" w15:restartNumberingAfterBreak="0">
     <w:nsid w:val="5C0B4C4D"/>
     <w:multiLevelType w:val="hybridMultilevel"/>
     <w:tmpl w:val="8DAA2270"/>
@@ -8900,7 +9316,7 @@
       </w:pPr>
     </w:lvl>
   </w:abstractNum>
-  <w:abstractNum w:abstractNumId="19" w15:restartNumberingAfterBreak="0">
+  <w:abstractNum w:abstractNumId="20" w15:restartNumberingAfterBreak="0">
     <w:nsid w:val="5C630831"/>
     <w:multiLevelType w:val="hybridMultilevel"/>
     <w:tmpl w:val="46268A40"/>
@@ -8989,7 +9405,7 @@
       </w:pPr>
     </w:lvl>
   </w:abstractNum>
-  <w:abstractNum w:abstractNumId="20" w15:restartNumberingAfterBreak="0">
+  <w:abstractNum w:abstractNumId="21" w15:restartNumberingAfterBreak="0">
     <w:nsid w:val="6FDD4F0E"/>
     <w:multiLevelType w:val="hybridMultilevel"/>
     <w:tmpl w:val="00866D1E"/>
@@ -9075,7 +9491,7 @@
       </w:pPr>
     </w:lvl>
   </w:abstractNum>
-  <w:abstractNum w:abstractNumId="21" w15:restartNumberingAfterBreak="0">
+  <w:abstractNum w:abstractNumId="22" w15:restartNumberingAfterBreak="0">
     <w:nsid w:val="6FF00A5E"/>
     <w:multiLevelType w:val="hybridMultilevel"/>
     <w:tmpl w:val="18E21B36"/>
@@ -9164,7 +9580,7 @@
       </w:pPr>
     </w:lvl>
   </w:abstractNum>
-  <w:abstractNum w:abstractNumId="22" w15:restartNumberingAfterBreak="0">
+  <w:abstractNum w:abstractNumId="23" w15:restartNumberingAfterBreak="0">
     <w:nsid w:val="70DD2EE5"/>
     <w:multiLevelType w:val="hybridMultilevel"/>
     <w:tmpl w:val="859C28F2"/>
@@ -9250,7 +9666,7 @@
       </w:pPr>
     </w:lvl>
   </w:abstractNum>
-  <w:abstractNum w:abstractNumId="23" w15:restartNumberingAfterBreak="0">
+  <w:abstractNum w:abstractNumId="24" w15:restartNumberingAfterBreak="0">
     <w:nsid w:val="716E5F3D"/>
     <w:multiLevelType w:val="hybridMultilevel"/>
     <w:tmpl w:val="8DAA2270"/>
@@ -9336,7 +9752,7 @@
       </w:pPr>
     </w:lvl>
   </w:abstractNum>
-  <w:abstractNum w:abstractNumId="24" w15:restartNumberingAfterBreak="0">
+  <w:abstractNum w:abstractNumId="25" w15:restartNumberingAfterBreak="0">
     <w:nsid w:val="75EA57D6"/>
     <w:multiLevelType w:val="hybridMultilevel"/>
     <w:tmpl w:val="E370CA56"/>
@@ -9422,7 +9838,7 @@
       </w:pPr>
     </w:lvl>
   </w:abstractNum>
-  <w:abstractNum w:abstractNumId="25" w15:restartNumberingAfterBreak="0">
+  <w:abstractNum w:abstractNumId="26" w15:restartNumberingAfterBreak="0">
     <w:nsid w:val="79EE6B05"/>
     <w:multiLevelType w:val="hybridMultilevel"/>
     <w:tmpl w:val="8DAA2270"/>
@@ -9508,7 +9924,7 @@
       </w:pPr>
     </w:lvl>
   </w:abstractNum>
-  <w:abstractNum w:abstractNumId="26" w15:restartNumberingAfterBreak="0">
+  <w:abstractNum w:abstractNumId="27" w15:restartNumberingAfterBreak="0">
     <w:nsid w:val="7A945A9D"/>
     <w:multiLevelType w:val="hybridMultilevel"/>
     <w:tmpl w:val="8DAA2270"/>
@@ -9597,7 +10013,7 @@
       </w:pPr>
     </w:lvl>
   </w:abstractNum>
-  <w:abstractNum w:abstractNumId="27" w15:restartNumberingAfterBreak="0">
+  <w:abstractNum w:abstractNumId="28" w15:restartNumberingAfterBreak="0">
     <w:nsid w:val="7AD634CE"/>
     <w:multiLevelType w:val="hybridMultilevel"/>
     <w:tmpl w:val="1C928DCA"/>
@@ -9683,7 +10099,7 @@
       </w:pPr>
     </w:lvl>
   </w:abstractNum>
-  <w:abstractNum w:abstractNumId="28" w15:restartNumberingAfterBreak="0">
+  <w:abstractNum w:abstractNumId="29" w15:restartNumberingAfterBreak="0">
     <w:nsid w:val="7C0A7191"/>
     <w:multiLevelType w:val="hybridMultilevel"/>
     <w:tmpl w:val="46268A40"/>
@@ -9779,58 +10195,58 @@
     <w:abstractNumId w:val="3"/>
   </w:num>
   <w:num w:numId="3" w16cid:durableId="1701275448">
-    <w:abstractNumId w:val="20"/>
+    <w:abstractNumId w:val="21"/>
   </w:num>
   <w:num w:numId="4" w16cid:durableId="1980573842">
-    <w:abstractNumId w:val="10"/>
+    <w:abstractNumId w:val="11"/>
   </w:num>
   <w:num w:numId="5" w16cid:durableId="1739010851">
-    <w:abstractNumId w:val="24"/>
+    <w:abstractNumId w:val="25"/>
   </w:num>
   <w:num w:numId="6" w16cid:durableId="1712875192">
+    <w:abstractNumId w:val="23"/>
+  </w:num>
+  <w:num w:numId="7" w16cid:durableId="1124538319">
     <w:abstractNumId w:val="22"/>
   </w:num>
-  <w:num w:numId="7" w16cid:durableId="1124538319">
-    <w:abstractNumId w:val="21"/>
-  </w:num>
   <w:num w:numId="8" w16cid:durableId="1166045316">
-    <w:abstractNumId w:val="7"/>
+    <w:abstractNumId w:val="8"/>
   </w:num>
   <w:num w:numId="9" w16cid:durableId="525602344">
-    <w:abstractNumId w:val="11"/>
+    <w:abstractNumId w:val="12"/>
   </w:num>
   <w:num w:numId="10" w16cid:durableId="1794135729">
-    <w:abstractNumId w:val="16"/>
+    <w:abstractNumId w:val="17"/>
   </w:num>
   <w:num w:numId="11" w16cid:durableId="1922717736">
     <w:abstractNumId w:val="4"/>
   </w:num>
   <w:num w:numId="12" w16cid:durableId="459804192">
+    <w:abstractNumId w:val="20"/>
+  </w:num>
+  <w:num w:numId="13" w16cid:durableId="1032151637">
+    <w:abstractNumId w:val="29"/>
+  </w:num>
+  <w:num w:numId="14" w16cid:durableId="315846312">
+    <w:abstractNumId w:val="14"/>
+  </w:num>
+  <w:num w:numId="15" w16cid:durableId="1661806675">
+    <w:abstractNumId w:val="13"/>
+  </w:num>
+  <w:num w:numId="16" w16cid:durableId="1329409208">
+    <w:abstractNumId w:val="7"/>
+  </w:num>
+  <w:num w:numId="17" w16cid:durableId="2138453844">
+    <w:abstractNumId w:val="16"/>
+  </w:num>
+  <w:num w:numId="18" w16cid:durableId="1338456135">
+    <w:abstractNumId w:val="10"/>
+  </w:num>
+  <w:num w:numId="19" w16cid:durableId="1159462915">
     <w:abstractNumId w:val="19"/>
   </w:num>
-  <w:num w:numId="13" w16cid:durableId="1032151637">
-    <w:abstractNumId w:val="28"/>
-  </w:num>
-  <w:num w:numId="14" w16cid:durableId="315846312">
-    <w:abstractNumId w:val="13"/>
-  </w:num>
-  <w:num w:numId="15" w16cid:durableId="1661806675">
-    <w:abstractNumId w:val="12"/>
-  </w:num>
-  <w:num w:numId="16" w16cid:durableId="1329409208">
-    <w:abstractNumId w:val="6"/>
-  </w:num>
-  <w:num w:numId="17" w16cid:durableId="2138453844">
-    <w:abstractNumId w:val="15"/>
-  </w:num>
-  <w:num w:numId="18" w16cid:durableId="1338456135">
-    <w:abstractNumId w:val="9"/>
-  </w:num>
-  <w:num w:numId="19" w16cid:durableId="1159462915">
-    <w:abstractNumId w:val="18"/>
-  </w:num>
   <w:num w:numId="20" w16cid:durableId="357437060">
-    <w:abstractNumId w:val="26"/>
+    <w:abstractNumId w:val="27"/>
   </w:num>
   <w:num w:numId="21" w16cid:durableId="169101999">
     <w:abstractNumId w:val="2"/>
@@ -9839,27 +10255,38 @@
     <w:abstractNumId w:val="1"/>
   </w:num>
   <w:num w:numId="23" w16cid:durableId="548764830">
-    <w:abstractNumId w:val="25"/>
+    <w:abstractNumId w:val="26"/>
   </w:num>
   <w:num w:numId="24" w16cid:durableId="625165750">
-    <w:abstractNumId w:val="14"/>
+    <w:abstractNumId w:val="15"/>
   </w:num>
   <w:num w:numId="25" w16cid:durableId="1583876289">
-    <w:abstractNumId w:val="17"/>
+    <w:abstractNumId w:val="18"/>
   </w:num>
   <w:num w:numId="26" w16cid:durableId="705252101">
-    <w:abstractNumId w:val="23"/>
+    <w:abstractNumId w:val="24"/>
   </w:num>
   <w:num w:numId="27" w16cid:durableId="600338832">
-    <w:abstractNumId w:val="27"/>
+    <w:abstractNumId w:val="28"/>
   </w:num>
   <w:num w:numId="28" w16cid:durableId="1019818417">
-    <w:abstractNumId w:val="8"/>
+    <w:abstractNumId w:val="9"/>
   </w:num>
   <w:num w:numId="29" w16cid:durableId="1832063290">
     <w:abstractNumId w:val="5"/>
   </w:num>
+  <w:num w:numId="30" w16cid:durableId="1750954784">
+    <w:abstractNumId w:val="6"/>
+  </w:num>
 </w:numbering>
+</file>
+
+<file path=word/people.xml><?xml version="1.0" encoding="utf-8"?>
+<w15:people xmlns:wpc="http://schemas.microsoft.com/office/word/2010/wordprocessingCanvas" xmlns:cx="http://schemas.microsoft.com/office/drawing/2014/chartex" xmlns:cx1="http://schemas.microsoft.com/office/drawing/2015/9/8/chartex" xmlns:cx2="http://schemas.microsoft.com/office/drawing/2015/10/21/chartex" xmlns:cx3="http://schemas.microsoft.com/office/drawing/2016/5/9/chartex" xmlns:cx4="http://schemas.microsoft.com/office/drawing/2016/5/10/chartex" xmlns:cx5="http://schemas.microsoft.com/office/drawing/2016/5/11/chartex" xmlns:cx6="http://schemas.microsoft.com/office/drawing/2016/5/12/chartex" xmlns:cx7="http://schemas.microsoft.com/office/drawing/2016/5/13/chartex" xmlns:cx8="http://schemas.microsoft.com/office/drawing/2016/5/14/chartex" xmlns:mc="http://schemas.openxmlformats.org/markup-compatibility/2006" xmlns:aink="http://schemas.microsoft.com/office/drawing/2016/ink" xmlns:am3d="http://schemas.microsoft.com/office/drawing/2017/model3d" xmlns:o="urn:schemas-microsoft-com:office:office" xmlns:oel="http://schemas.microsoft.com/office/2019/extlst" xmlns:r="http://schemas.openxmlformats.org/officeDocument/2006/relationships" xmlns:m="http://schemas.openxmlformats.org/officeDocument/2006/math" xmlns:v="urn:schemas-microsoft-com:vml" xmlns:wp14="http://schemas.microsoft.com/office/word/2010/wordprocessingDrawing" xmlns:wp="http://schemas.openxmlformats.org/drawingml/2006/wordprocessingDrawing" xmlns:w10="urn:schemas-microsoft-com:office:word" xmlns:w="http://schemas.openxmlformats.org/wordprocessingml/2006/main" xmlns:w14="http://schemas.microsoft.com/office/word/2010/wordml" xmlns:w15="http://schemas.microsoft.com/office/word/2012/wordml" xmlns:w16cex="http://schemas.microsoft.com/office/word/2018/wordml/cex" xmlns:w16cid="http://schemas.microsoft.com/office/word/2016/wordml/cid" xmlns:w16="http://schemas.microsoft.com/office/word/2018/wordml" xmlns:w16sdtdh="http://schemas.microsoft.com/office/word/2020/wordml/sdtdatahash" xmlns:w16se="http://schemas.microsoft.com/office/word/2015/wordml/symex" xmlns:wpg="http://schemas.microsoft.com/office/word/2010/wordprocessingGroup" xmlns:wpi="http://schemas.microsoft.com/office/word/2010/wordprocessingInk" xmlns:wne="http://schemas.microsoft.com/office/word/2006/wordml" xmlns:wps="http://schemas.microsoft.com/office/word/2010/wordprocessingShape" mc:Ignorable="w14 w15 w16se w16cid w16 w16cex w16sdtdh wp14">
+  <w15:person w15:author="Julius Welzel">
+    <w15:presenceInfo w15:providerId="Windows Live" w15:userId="41d0fa2d2f24d278"/>
+  </w15:person>
+</w15:people>
 </file>
 
 <file path=word/styles.xml><?xml version="1.0" encoding="utf-8"?>

</xml_diff>